<commit_message>
cotextualizacion, manual de usuario, casos de prueba
</commit_message>
<xml_diff>
--- a/Assets/docs/Trimestre V/04_Manual_Usuario/Manual de usuario.docx
+++ b/Assets/docs/Trimestre V/04_Manual_Usuario/Manual de usuario.docx
@@ -149,30 +149,8 @@
         <w:rPr>
           <w:rFonts w:ascii="Arial" w:hAnsi="Arial" w:cs="Arial"/>
         </w:rPr>
-        <w:t xml:space="preserve">Juan </w:t>
-      </w:r>
-      <w:proofErr w:type="spellStart"/>
-      <w:r>
-        <w:rPr>
-          <w:rFonts w:ascii="Arial" w:hAnsi="Arial" w:cs="Arial"/>
-        </w:rPr>
-        <w:t>Sebastian</w:t>
-      </w:r>
-      <w:proofErr w:type="spellEnd"/>
-      <w:r>
-        <w:rPr>
-          <w:rFonts w:ascii="Arial" w:hAnsi="Arial" w:cs="Arial"/>
-        </w:rPr>
-        <w:t xml:space="preserve"> Castro </w:t>
-      </w:r>
-      <w:proofErr w:type="spellStart"/>
-      <w:r>
-        <w:rPr>
-          <w:rFonts w:ascii="Arial" w:hAnsi="Arial" w:cs="Arial"/>
-        </w:rPr>
-        <w:t>Martinez</w:t>
-      </w:r>
-      <w:proofErr w:type="spellEnd"/>
+        <w:t>Juan Sebastian Castro Martinez</w:t>
+      </w:r>
     </w:p>
     <w:p>
       <w:pPr>
@@ -769,16 +747,8 @@
         <w:rPr>
           <w:rFonts w:ascii="Arial" w:hAnsi="Arial" w:cs="Arial"/>
         </w:rPr>
-        <w:t xml:space="preserve">Descarga de programas Visual Studio </w:t>
-      </w:r>
-      <w:proofErr w:type="spellStart"/>
-      <w:r>
-        <w:rPr>
-          <w:rFonts w:ascii="Arial" w:hAnsi="Arial" w:cs="Arial"/>
-        </w:rPr>
-        <w:t>Code</w:t>
-      </w:r>
-      <w:proofErr w:type="spellEnd"/>
+        <w:t>Descarga de programas Visual Studio Code</w:t>
+      </w:r>
     </w:p>
     <w:p>
       <w:pPr>
@@ -802,21 +772,7 @@
         <w:rPr>
           <w:rFonts w:ascii="Arial" w:hAnsi="Arial" w:cs="Arial"/>
         </w:rPr>
-        <w:t xml:space="preserve"> (Se encarga de la base de datos </w:t>
-      </w:r>
-      <w:proofErr w:type="spellStart"/>
-      <w:r>
-        <w:rPr>
-          <w:rFonts w:ascii="Arial" w:hAnsi="Arial" w:cs="Arial"/>
-        </w:rPr>
-        <w:t>Maria</w:t>
-      </w:r>
-      <w:proofErr w:type="spellEnd"/>
-      <w:r>
-        <w:rPr>
-          <w:rFonts w:ascii="Arial" w:hAnsi="Arial" w:cs="Arial"/>
-        </w:rPr>
-        <w:t xml:space="preserve"> DB)</w:t>
+        <w:t xml:space="preserve"> (Se encarga de la base de datos Maria DB)</w:t>
       </w:r>
     </w:p>
     <w:p>
@@ -1299,22 +1255,86 @@
           <w:rFonts w:ascii="Arial" w:hAnsi="Arial" w:cs="Arial"/>
         </w:rPr>
       </w:pPr>
-      <w:r>
-        <w:rPr>
-          <w:rFonts w:ascii="Arial" w:hAnsi="Arial" w:cs="Arial"/>
-        </w:rPr>
-        <w:t xml:space="preserve">En esta pantalla el usuario de administrador deberá ingresar con el correo y contraseña prediseñadas que le entregue el programador, vamos a dar en el incono de inicio de sesión </w:t>
-      </w:r>
+    </w:p>
+    <w:p>
+      <w:pPr>
+        <w:spacing w:after="0" w:line="240" w:lineRule="auto"/>
+        <w:ind w:left="270"/>
+        <w:jc w:val="both"/>
+        <w:rPr>
+          <w:rFonts w:ascii="Arial" w:hAnsi="Arial" w:cs="Arial"/>
+        </w:rPr>
+      </w:pPr>
+      <w:r>
+        <w:rPr>
+          <w:rFonts w:ascii="Arial" w:hAnsi="Arial" w:cs="Arial"/>
+        </w:rPr>
+        <w:t xml:space="preserve">En </w:t>
+      </w:r>
+      <w:r>
+        <w:rPr>
+          <w:rFonts w:ascii="Arial" w:hAnsi="Arial" w:cs="Arial"/>
+        </w:rPr>
+        <w:t xml:space="preserve">la primera pestaña de </w:t>
+      </w:r>
+      <w:r>
+        <w:rPr>
+          <w:rFonts w:ascii="Arial" w:hAnsi="Arial" w:cs="Arial"/>
+        </w:rPr>
+        <w:t xml:space="preserve">la página de inicio </w:t>
+      </w:r>
+      <w:r>
+        <w:rPr>
+          <w:rFonts w:ascii="Arial" w:hAnsi="Arial" w:cs="Arial"/>
+        </w:rPr>
+        <w:t>donde están descrit</w:t>
+      </w:r>
+      <w:r>
+        <w:rPr>
+          <w:rFonts w:ascii="Arial" w:hAnsi="Arial" w:cs="Arial"/>
+        </w:rPr>
+        <w:t>as las funciones de cada servicio en la parte superior daremos click en iniciar sesión</w:t>
+      </w:r>
+    </w:p>
+    <w:p>
+      <w:pPr>
+        <w:pStyle w:val="Prrafodelista"/>
+        <w:spacing w:after="0" w:line="240" w:lineRule="auto"/>
+        <w:ind w:left="630"/>
+        <w:jc w:val="both"/>
+        <w:rPr>
+          <w:rFonts w:ascii="Arial" w:hAnsi="Arial" w:cs="Arial"/>
+        </w:rPr>
+      </w:pPr>
+    </w:p>
+    <w:p>
+      <w:pPr>
+        <w:pStyle w:val="Prrafodelista"/>
+        <w:spacing w:after="0" w:line="240" w:lineRule="auto"/>
+        <w:ind w:left="630"/>
+        <w:jc w:val="both"/>
+        <w:rPr>
+          <w:rFonts w:ascii="Arial" w:hAnsi="Arial" w:cs="Arial"/>
+        </w:rPr>
+      </w:pPr>
       <w:r>
         <w:rPr>
           <w:rFonts w:ascii="Arial" w:hAnsi="Arial" w:cs="Arial"/>
           <w:noProof/>
         </w:rPr>
         <w:drawing>
-          <wp:inline distT="0" distB="0" distL="0" distR="0" wp14:anchorId="19BE5CD2" wp14:editId="2BB6C91F">
-            <wp:extent cx="790574" cy="171450"/>
-            <wp:effectExtent l="0" t="0" r="0" b="0"/>
-            <wp:docPr id="586721073" name="Imagen 1"/>
+          <wp:anchor distT="0" distB="0" distL="114300" distR="114300" simplePos="0" relativeHeight="251697152" behindDoc="1" locked="0" layoutInCell="1" allowOverlap="1" wp14:anchorId="3B851384" wp14:editId="14181181">
+            <wp:simplePos x="0" y="0"/>
+            <wp:positionH relativeFrom="margin">
+              <wp:align>right</wp:align>
+            </wp:positionH>
+            <wp:positionV relativeFrom="paragraph">
+              <wp:posOffset>10160</wp:posOffset>
+            </wp:positionV>
+            <wp:extent cx="5612130" cy="2644775"/>
+            <wp:effectExtent l="0" t="0" r="7620" b="3175"/>
+            <wp:wrapNone/>
+            <wp:docPr id="1576689251" name="Imagen 1"/>
             <wp:cNvGraphicFramePr>
               <a:graphicFrameLocks xmlns:a="http://schemas.openxmlformats.org/drawingml/2006/main" noChangeAspect="1"/>
             </wp:cNvGraphicFramePr>
@@ -1322,74 +1342,216 @@
               <a:graphicData uri="http://schemas.openxmlformats.org/drawingml/2006/picture">
                 <pic:pic xmlns:pic="http://schemas.openxmlformats.org/drawingml/2006/picture">
                   <pic:nvPicPr>
-                    <pic:cNvPr id="586721073" name=""/>
+                    <pic:cNvPr id="1576689251" name=""/>
                     <pic:cNvPicPr/>
                   </pic:nvPicPr>
-                  <pic:blipFill rotWithShape="1">
-                    <a:blip r:embed="rId8"/>
-                    <a:srcRect b="62500"/>
-                    <a:stretch/>
+                  <pic:blipFill>
+                    <a:blip r:embed="rId8">
+                      <a:extLst>
+                        <a:ext uri="{28A0092B-C50C-407E-A947-70E740481C1C}">
+                          <a14:useLocalDpi xmlns:a14="http://schemas.microsoft.com/office/drawing/2010/main" val="0"/>
+                        </a:ext>
+                      </a:extLst>
+                    </a:blip>
+                    <a:stretch>
+                      <a:fillRect/>
+                    </a:stretch>
                   </pic:blipFill>
-                  <pic:spPr bwMode="auto">
+                  <pic:spPr>
                     <a:xfrm>
                       <a:off x="0" y="0"/>
-                      <a:ext cx="790685" cy="171474"/>
+                      <a:ext cx="5612130" cy="2644775"/>
                     </a:xfrm>
                     <a:prstGeom prst="rect">
                       <a:avLst/>
                     </a:prstGeom>
-                    <a:ln>
-                      <a:noFill/>
-                    </a:ln>
-                    <a:extLst>
-                      <a:ext uri="{53640926-AAD7-44D8-BBD7-CCE9431645EC}">
-                        <a14:shadowObscured xmlns:a14="http://schemas.microsoft.com/office/drawing/2010/main"/>
-                      </a:ext>
-                    </a:extLst>
                   </pic:spPr>
                 </pic:pic>
               </a:graphicData>
             </a:graphic>
-          </wp:inline>
+          </wp:anchor>
         </w:drawing>
       </w:r>
-      <w:r>
-        <w:rPr>
-          <w:rFonts w:ascii="Arial" w:hAnsi="Arial" w:cs="Arial"/>
-        </w:rPr>
-        <w:t xml:space="preserve"> en la </w:t>
-      </w:r>
-      <w:proofErr w:type="spellStart"/>
-      <w:r>
-        <w:rPr>
-          <w:rFonts w:ascii="Arial" w:hAnsi="Arial" w:cs="Arial"/>
-        </w:rPr>
-        <w:t>pagina</w:t>
-      </w:r>
-      <w:proofErr w:type="spellEnd"/>
-      <w:r>
-        <w:rPr>
-          <w:rFonts w:ascii="Arial" w:hAnsi="Arial" w:cs="Arial"/>
-        </w:rPr>
-        <w:t xml:space="preserve"> principal, donde se dirigirá a la próxima ventana </w:t>
-      </w:r>
-    </w:p>
-    <w:p>
-      <w:pPr>
-        <w:pStyle w:val="Prrafodelista"/>
-        <w:spacing w:after="0" w:line="240" w:lineRule="auto"/>
-        <w:ind w:left="630"/>
-        <w:jc w:val="both"/>
-        <w:rPr>
-          <w:rFonts w:ascii="Arial" w:hAnsi="Arial" w:cs="Arial"/>
-        </w:rPr>
-      </w:pPr>
-    </w:p>
-    <w:p>
-      <w:pPr>
-        <w:pStyle w:val="Prrafodelista"/>
-        <w:spacing w:after="0" w:line="240" w:lineRule="auto"/>
-        <w:ind w:left="630"/>
+    </w:p>
+    <w:p>
+      <w:pPr>
+        <w:pStyle w:val="Prrafodelista"/>
+        <w:spacing w:after="0" w:line="240" w:lineRule="auto"/>
+        <w:ind w:left="630"/>
+        <w:jc w:val="both"/>
+        <w:rPr>
+          <w:rFonts w:ascii="Arial" w:hAnsi="Arial" w:cs="Arial"/>
+        </w:rPr>
+      </w:pPr>
+    </w:p>
+    <w:p>
+      <w:pPr>
+        <w:pStyle w:val="Prrafodelista"/>
+        <w:spacing w:after="0" w:line="240" w:lineRule="auto"/>
+        <w:ind w:left="630"/>
+        <w:jc w:val="both"/>
+        <w:rPr>
+          <w:rFonts w:ascii="Arial" w:hAnsi="Arial" w:cs="Arial"/>
+        </w:rPr>
+      </w:pPr>
+    </w:p>
+    <w:p>
+      <w:pPr>
+        <w:pStyle w:val="Prrafodelista"/>
+        <w:spacing w:after="0" w:line="240" w:lineRule="auto"/>
+        <w:ind w:left="630"/>
+        <w:jc w:val="both"/>
+        <w:rPr>
+          <w:rFonts w:ascii="Arial" w:hAnsi="Arial" w:cs="Arial"/>
+        </w:rPr>
+      </w:pPr>
+    </w:p>
+    <w:p>
+      <w:pPr>
+        <w:pStyle w:val="Prrafodelista"/>
+        <w:spacing w:after="0" w:line="240" w:lineRule="auto"/>
+        <w:ind w:left="630"/>
+        <w:jc w:val="both"/>
+        <w:rPr>
+          <w:rFonts w:ascii="Arial" w:hAnsi="Arial" w:cs="Arial"/>
+        </w:rPr>
+      </w:pPr>
+    </w:p>
+    <w:p>
+      <w:pPr>
+        <w:pStyle w:val="Prrafodelista"/>
+        <w:spacing w:after="0" w:line="240" w:lineRule="auto"/>
+        <w:ind w:left="630"/>
+        <w:jc w:val="both"/>
+        <w:rPr>
+          <w:rFonts w:ascii="Arial" w:hAnsi="Arial" w:cs="Arial"/>
+        </w:rPr>
+      </w:pPr>
+    </w:p>
+    <w:p>
+      <w:pPr>
+        <w:pStyle w:val="Prrafodelista"/>
+        <w:spacing w:after="0" w:line="240" w:lineRule="auto"/>
+        <w:ind w:left="630"/>
+        <w:jc w:val="both"/>
+        <w:rPr>
+          <w:rFonts w:ascii="Arial" w:hAnsi="Arial" w:cs="Arial"/>
+        </w:rPr>
+      </w:pPr>
+    </w:p>
+    <w:p>
+      <w:pPr>
+        <w:pStyle w:val="Prrafodelista"/>
+        <w:spacing w:after="0" w:line="240" w:lineRule="auto"/>
+        <w:ind w:left="630"/>
+        <w:jc w:val="both"/>
+        <w:rPr>
+          <w:rFonts w:ascii="Arial" w:hAnsi="Arial" w:cs="Arial"/>
+        </w:rPr>
+      </w:pPr>
+    </w:p>
+    <w:p>
+      <w:pPr>
+        <w:pStyle w:val="Prrafodelista"/>
+        <w:spacing w:after="0" w:line="240" w:lineRule="auto"/>
+        <w:ind w:left="630"/>
+        <w:jc w:val="both"/>
+        <w:rPr>
+          <w:rFonts w:ascii="Arial" w:hAnsi="Arial" w:cs="Arial"/>
+        </w:rPr>
+      </w:pPr>
+    </w:p>
+    <w:p>
+      <w:pPr>
+        <w:pStyle w:val="Prrafodelista"/>
+        <w:spacing w:after="0" w:line="240" w:lineRule="auto"/>
+        <w:ind w:left="630"/>
+        <w:jc w:val="both"/>
+        <w:rPr>
+          <w:rFonts w:ascii="Arial" w:hAnsi="Arial" w:cs="Arial"/>
+        </w:rPr>
+      </w:pPr>
+    </w:p>
+    <w:p>
+      <w:pPr>
+        <w:pStyle w:val="Prrafodelista"/>
+        <w:spacing w:after="0" w:line="240" w:lineRule="auto"/>
+        <w:ind w:left="630"/>
+        <w:jc w:val="both"/>
+        <w:rPr>
+          <w:rFonts w:ascii="Arial" w:hAnsi="Arial" w:cs="Arial"/>
+        </w:rPr>
+      </w:pPr>
+    </w:p>
+    <w:p>
+      <w:pPr>
+        <w:pStyle w:val="Prrafodelista"/>
+        <w:spacing w:after="0" w:line="240" w:lineRule="auto"/>
+        <w:ind w:left="630"/>
+        <w:jc w:val="both"/>
+        <w:rPr>
+          <w:rFonts w:ascii="Arial" w:hAnsi="Arial" w:cs="Arial"/>
+        </w:rPr>
+      </w:pPr>
+    </w:p>
+    <w:p>
+      <w:pPr>
+        <w:pStyle w:val="Prrafodelista"/>
+        <w:spacing w:after="0" w:line="240" w:lineRule="auto"/>
+        <w:ind w:left="630"/>
+        <w:jc w:val="both"/>
+        <w:rPr>
+          <w:rFonts w:ascii="Arial" w:hAnsi="Arial" w:cs="Arial"/>
+        </w:rPr>
+      </w:pPr>
+    </w:p>
+    <w:p>
+      <w:pPr>
+        <w:pStyle w:val="Prrafodelista"/>
+        <w:spacing w:after="0" w:line="240" w:lineRule="auto"/>
+        <w:ind w:left="630"/>
+        <w:jc w:val="both"/>
+        <w:rPr>
+          <w:rFonts w:ascii="Arial" w:hAnsi="Arial" w:cs="Arial"/>
+        </w:rPr>
+      </w:pPr>
+    </w:p>
+    <w:p>
+      <w:pPr>
+        <w:pStyle w:val="Prrafodelista"/>
+        <w:spacing w:after="0" w:line="240" w:lineRule="auto"/>
+        <w:ind w:left="630"/>
+        <w:jc w:val="both"/>
+        <w:rPr>
+          <w:rFonts w:ascii="Arial" w:hAnsi="Arial" w:cs="Arial"/>
+        </w:rPr>
+      </w:pPr>
+    </w:p>
+    <w:p>
+      <w:pPr>
+        <w:pStyle w:val="Prrafodelista"/>
+        <w:spacing w:after="0" w:line="240" w:lineRule="auto"/>
+        <w:ind w:left="630"/>
+        <w:jc w:val="both"/>
+        <w:rPr>
+          <w:rFonts w:ascii="Arial" w:hAnsi="Arial" w:cs="Arial"/>
+        </w:rPr>
+      </w:pPr>
+    </w:p>
+    <w:p>
+      <w:pPr>
+        <w:pStyle w:val="Prrafodelista"/>
+        <w:spacing w:after="0" w:line="240" w:lineRule="auto"/>
+        <w:ind w:left="630"/>
+        <w:jc w:val="both"/>
+        <w:rPr>
+          <w:rFonts w:ascii="Arial" w:hAnsi="Arial" w:cs="Arial"/>
+        </w:rPr>
+      </w:pPr>
+    </w:p>
+    <w:p>
+      <w:pPr>
+        <w:spacing w:after="0" w:line="240" w:lineRule="auto"/>
         <w:jc w:val="both"/>
         <w:rPr>
           <w:rFonts w:ascii="Arial" w:hAnsi="Arial" w:cs="Arial"/>
@@ -1400,16 +1562,199 @@
           <w:rFonts w:ascii="Arial" w:hAnsi="Arial" w:cs="Arial"/>
           <w:noProof/>
         </w:rPr>
+        <w:lastRenderedPageBreak/>
         <mc:AlternateContent>
           <mc:Choice Requires="wps">
             <w:drawing>
-              <wp:anchor distT="0" distB="0" distL="114300" distR="114300" simplePos="0" relativeHeight="251664384" behindDoc="0" locked="0" layoutInCell="1" allowOverlap="1" wp14:anchorId="60BA65F3" wp14:editId="4C18E909">
+              <wp:anchor distT="0" distB="0" distL="114300" distR="114300" simplePos="0" relativeHeight="251662336" behindDoc="0" locked="0" layoutInCell="1" allowOverlap="1" wp14:anchorId="64F36B3B" wp14:editId="73DD0EDE">
                 <wp:simplePos x="0" y="0"/>
                 <wp:positionH relativeFrom="column">
-                  <wp:posOffset>3834765</wp:posOffset>
+                  <wp:posOffset>3139440</wp:posOffset>
                 </wp:positionH>
                 <wp:positionV relativeFrom="paragraph">
-                  <wp:posOffset>1212850</wp:posOffset>
+                  <wp:posOffset>241300</wp:posOffset>
+                </wp:positionV>
+                <wp:extent cx="1257300" cy="666750"/>
+                <wp:effectExtent l="0" t="0" r="0" b="0"/>
+                <wp:wrapNone/>
+                <wp:docPr id="1438607051" name="Rectángulo 3"/>
+                <wp:cNvGraphicFramePr/>
+                <a:graphic xmlns:a="http://schemas.openxmlformats.org/drawingml/2006/main">
+                  <a:graphicData uri="http://schemas.microsoft.com/office/word/2010/wordprocessingShape">
+                    <wps:wsp>
+                      <wps:cNvSpPr/>
+                      <wps:spPr>
+                        <a:xfrm>
+                          <a:off x="0" y="0"/>
+                          <a:ext cx="1257300" cy="666750"/>
+                        </a:xfrm>
+                        <a:prstGeom prst="rect">
+                          <a:avLst/>
+                        </a:prstGeom>
+                        <a:noFill/>
+                        <a:ln>
+                          <a:noFill/>
+                        </a:ln>
+                      </wps:spPr>
+                      <wps:style>
+                        <a:lnRef idx="0">
+                          <a:scrgbClr r="0" g="0" b="0"/>
+                        </a:lnRef>
+                        <a:fillRef idx="0">
+                          <a:scrgbClr r="0" g="0" b="0"/>
+                        </a:fillRef>
+                        <a:effectRef idx="0">
+                          <a:scrgbClr r="0" g="0" b="0"/>
+                        </a:effectRef>
+                        <a:fontRef idx="minor">
+                          <a:schemeClr val="dk1"/>
+                        </a:fontRef>
+                      </wps:style>
+                      <wps:txbx>
+                        <w:txbxContent>
+                          <w:p>
+                            <w:pPr>
+                              <w:jc w:val="center"/>
+                              <w:rPr>
+                                <w:rFonts w:ascii="Arial" w:hAnsi="Arial" w:cs="Arial"/>
+                              </w:rPr>
+                            </w:pPr>
+                            <w:r>
+                              <w:rPr>
+                                <w:rFonts w:ascii="Arial" w:hAnsi="Arial" w:cs="Arial"/>
+                              </w:rPr>
+                              <w:t>Acá deberá ingresar usuario</w:t>
+                            </w:r>
+                          </w:p>
+                        </w:txbxContent>
+                      </wps:txbx>
+                      <wps:bodyPr rot="0" spcFirstLastPara="0" vertOverflow="overflow" horzOverflow="overflow" vert="horz" wrap="square" lIns="91440" tIns="45720" rIns="91440" bIns="45720" numCol="1" spcCol="0" rtlCol="0" fromWordArt="0" anchor="ctr" anchorCtr="0" forceAA="0" compatLnSpc="1">
+                        <a:prstTxWarp prst="textNoShape">
+                          <a:avLst/>
+                        </a:prstTxWarp>
+                        <a:noAutofit/>
+                      </wps:bodyPr>
+                    </wps:wsp>
+                  </a:graphicData>
+                </a:graphic>
+                <wp14:sizeRelV relativeFrom="margin">
+                  <wp14:pctHeight>0</wp14:pctHeight>
+                </wp14:sizeRelV>
+              </wp:anchor>
+            </w:drawing>
+          </mc:Choice>
+          <mc:Fallback>
+            <w:pict>
+              <v:rect w14:anchorId="64F36B3B" id="Rectángulo 3" o:spid="_x0000_s1026" style="position:absolute;left:0;text-align:left;margin-left:247.2pt;margin-top:19pt;width:99pt;height:52.5pt;z-index:251662336;visibility:visible;mso-wrap-style:square;mso-height-percent:0;mso-wrap-distance-left:9pt;mso-wrap-distance-top:0;mso-wrap-distance-right:9pt;mso-wrap-distance-bottom:0;mso-position-horizontal:absolute;mso-position-horizontal-relative:text;mso-position-vertical:absolute;mso-position-vertical-relative:text;mso-height-percent:0;mso-height-relative:margin;v-text-anchor:middle" o:gfxdata="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" filled="f" stroked="f">
+                <v:textbox>
+                  <w:txbxContent>
+                    <w:p>
+                      <w:pPr>
+                        <w:jc w:val="center"/>
+                        <w:rPr>
+                          <w:rFonts w:ascii="Arial" w:hAnsi="Arial" w:cs="Arial"/>
+                        </w:rPr>
+                      </w:pPr>
+                      <w:r>
+                        <w:rPr>
+                          <w:rFonts w:ascii="Arial" w:hAnsi="Arial" w:cs="Arial"/>
+                        </w:rPr>
+                        <w:t>Acá deberá ingresar usuario</w:t>
+                      </w:r>
+                    </w:p>
+                  </w:txbxContent>
+                </v:textbox>
+              </v:rect>
+            </w:pict>
+          </mc:Fallback>
+        </mc:AlternateContent>
+      </w:r>
+      <w:r>
+        <w:rPr>
+          <w:rFonts w:ascii="Arial" w:hAnsi="Arial" w:cs="Arial"/>
+          <w:noProof/>
+        </w:rPr>
+        <mc:AlternateContent>
+          <mc:Choice Requires="wps">
+            <w:drawing>
+              <wp:anchor distT="0" distB="0" distL="114300" distR="114300" simplePos="0" relativeHeight="251659264" behindDoc="0" locked="0" layoutInCell="1" allowOverlap="1" wp14:anchorId="0B488945" wp14:editId="3C6216DE">
+                <wp:simplePos x="0" y="0"/>
+                <wp:positionH relativeFrom="column">
+                  <wp:posOffset>1910715</wp:posOffset>
+                </wp:positionH>
+                <wp:positionV relativeFrom="paragraph">
+                  <wp:posOffset>565150</wp:posOffset>
+                </wp:positionV>
+                <wp:extent cx="1419225" cy="514350"/>
+                <wp:effectExtent l="38100" t="0" r="28575" b="76200"/>
+                <wp:wrapNone/>
+                <wp:docPr id="1133342748" name="Conector recto de flecha 2"/>
+                <wp:cNvGraphicFramePr/>
+                <a:graphic xmlns:a="http://schemas.openxmlformats.org/drawingml/2006/main">
+                  <a:graphicData uri="http://schemas.microsoft.com/office/word/2010/wordprocessingShape">
+                    <wps:wsp>
+                      <wps:cNvCnPr/>
+                      <wps:spPr>
+                        <a:xfrm flipH="1">
+                          <a:off x="0" y="0"/>
+                          <a:ext cx="1419225" cy="514350"/>
+                        </a:xfrm>
+                        <a:prstGeom prst="straightConnector1">
+                          <a:avLst/>
+                        </a:prstGeom>
+                        <a:ln>
+                          <a:tailEnd type="triangle"/>
+                        </a:ln>
+                      </wps:spPr>
+                      <wps:style>
+                        <a:lnRef idx="1">
+                          <a:schemeClr val="accent1"/>
+                        </a:lnRef>
+                        <a:fillRef idx="0">
+                          <a:schemeClr val="accent1"/>
+                        </a:fillRef>
+                        <a:effectRef idx="0">
+                          <a:schemeClr val="accent1"/>
+                        </a:effectRef>
+                        <a:fontRef idx="minor">
+                          <a:schemeClr val="tx1"/>
+                        </a:fontRef>
+                      </wps:style>
+                      <wps:bodyPr/>
+                    </wps:wsp>
+                  </a:graphicData>
+                </a:graphic>
+              </wp:anchor>
+            </w:drawing>
+          </mc:Choice>
+          <mc:Fallback>
+            <w:pict>
+              <v:shapetype w14:anchorId="03192E15" id="_x0000_t32" coordsize="21600,21600" o:spt="32" o:oned="t" path="m,l21600,21600e" filled="f">
+                <v:path arrowok="t" fillok="f" o:connecttype="none"/>
+                <o:lock v:ext="edit" shapetype="t"/>
+              </v:shapetype>
+              <v:shape id="Conector recto de flecha 2" o:spid="_x0000_s1026" type="#_x0000_t32" style="position:absolute;margin-left:150.45pt;margin-top:44.5pt;width:111.75pt;height:40.5pt;flip:x;z-index:251659264;visibility:visible;mso-wrap-style:square;mso-wrap-distance-left:9pt;mso-wrap-distance-top:0;mso-wrap-distance-right:9pt;mso-wrap-distance-bottom:0;mso-position-horizontal:absolute;mso-position-horizontal-relative:text;mso-position-vertical:absolute;mso-position-vertical-relative:text" o:gfxdata="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" strokecolor="#156082 [3204]" strokeweight=".5pt">
+                <v:stroke endarrow="block" joinstyle="miter"/>
+              </v:shape>
+            </w:pict>
+          </mc:Fallback>
+        </mc:AlternateContent>
+      </w:r>
+      <w:r>
+        <w:rPr>
+          <w:rFonts w:ascii="Arial" w:hAnsi="Arial" w:cs="Arial"/>
+          <w:noProof/>
+        </w:rPr>
+        <mc:AlternateContent>
+          <mc:Choice Requires="wps">
+            <w:drawing>
+              <wp:anchor distT="0" distB="0" distL="114300" distR="114300" simplePos="0" relativeHeight="251664384" behindDoc="0" locked="0" layoutInCell="1" allowOverlap="1" wp14:anchorId="60BA65F3" wp14:editId="733517ED">
+                <wp:simplePos x="0" y="0"/>
+                <wp:positionH relativeFrom="column">
+                  <wp:posOffset>3291840</wp:posOffset>
+                </wp:positionH>
+                <wp:positionV relativeFrom="paragraph">
+                  <wp:posOffset>1536700</wp:posOffset>
                 </wp:positionV>
                 <wp:extent cx="1257300" cy="762000"/>
                 <wp:effectExtent l="0" t="0" r="0" b="0"/>
@@ -1482,7 +1827,7 @@
           </mc:Choice>
           <mc:Fallback>
             <w:pict>
-              <v:rect w14:anchorId="60BA65F3" id="Rectángulo 3" o:spid="_x0000_s1026" style="position:absolute;left:0;text-align:left;margin-left:301.95pt;margin-top:95.5pt;width:99pt;height:60pt;z-index:251664384;visibility:visible;mso-wrap-style:square;mso-height-percent:0;mso-wrap-distance-left:9pt;mso-wrap-distance-top:0;mso-wrap-distance-right:9pt;mso-wrap-distance-bottom:0;mso-position-horizontal:absolute;mso-position-horizontal-relative:text;mso-position-vertical:absolute;mso-position-vertical-relative:text;mso-height-percent:0;mso-height-relative:margin;v-text-anchor:middle" o:gfxdata="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" filled="f" stroked="f">
+              <v:rect w14:anchorId="60BA65F3" id="_x0000_s1027" style="position:absolute;left:0;text-align:left;margin-left:259.2pt;margin-top:121pt;width:99pt;height:60pt;z-index:251664384;visibility:visible;mso-wrap-style:square;mso-height-percent:0;mso-wrap-distance-left:9pt;mso-wrap-distance-top:0;mso-wrap-distance-right:9pt;mso-wrap-distance-bottom:0;mso-position-horizontal:absolute;mso-position-horizontal-relative:text;mso-position-vertical:absolute;mso-position-vertical-relative:text;mso-height-percent:0;mso-height-relative:margin;v-text-anchor:middle" o:gfxdata="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" filled="f" stroked="f">
                 <v:textbox>
                   <w:txbxContent>
                     <w:p>
@@ -1514,13 +1859,13 @@
         <mc:AlternateContent>
           <mc:Choice Requires="wps">
             <w:drawing>
-              <wp:anchor distT="0" distB="0" distL="114300" distR="114300" simplePos="0" relativeHeight="251661312" behindDoc="0" locked="0" layoutInCell="1" allowOverlap="1" wp14:anchorId="47F87556" wp14:editId="5B481C92">
+              <wp:anchor distT="0" distB="0" distL="114300" distR="114300" simplePos="0" relativeHeight="251661312" behindDoc="0" locked="0" layoutInCell="1" allowOverlap="1" wp14:anchorId="47F87556" wp14:editId="547C303C">
                 <wp:simplePos x="0" y="0"/>
                 <wp:positionH relativeFrom="column">
-                  <wp:posOffset>2281555</wp:posOffset>
+                  <wp:posOffset>1995805</wp:posOffset>
                 </wp:positionH>
                 <wp:positionV relativeFrom="paragraph">
-                  <wp:posOffset>1336675</wp:posOffset>
+                  <wp:posOffset>1593850</wp:posOffset>
                 </wp:positionV>
                 <wp:extent cx="1438275" cy="238125"/>
                 <wp:effectExtent l="38100" t="57150" r="28575" b="28575"/>
@@ -1572,11 +1917,7 @@
           </mc:Choice>
           <mc:Fallback>
             <w:pict>
-              <v:shapetype w14:anchorId="3603D679" id="_x0000_t32" coordsize="21600,21600" o:spt="32" o:oned="t" path="m,l21600,21600e" filled="f">
-                <v:path arrowok="t" fillok="f" o:connecttype="none"/>
-                <o:lock v:ext="edit" shapetype="t"/>
-              </v:shapetype>
-              <v:shape id="Conector recto de flecha 2" o:spid="_x0000_s1026" type="#_x0000_t32" style="position:absolute;margin-left:179.65pt;margin-top:105.25pt;width:113.25pt;height:18.75pt;flip:x y;z-index:251661312;visibility:visible;mso-wrap-style:square;mso-width-percent:0;mso-height-percent:0;mso-wrap-distance-left:9pt;mso-wrap-distance-top:0;mso-wrap-distance-right:9pt;mso-wrap-distance-bottom:0;mso-position-horizontal:absolute;mso-position-horizontal-relative:text;mso-position-vertical:absolute;mso-position-vertical-relative:text;mso-width-percent:0;mso-height-percent:0;mso-width-relative:margin;mso-height-relative:margin" o:gfxdata="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" strokecolor="#156082 [3204]" strokeweight=".5pt">
+              <v:shape w14:anchorId="4346EBB0" id="Conector recto de flecha 2" o:spid="_x0000_s1026" type="#_x0000_t32" style="position:absolute;margin-left:157.15pt;margin-top:125.5pt;width:113.25pt;height:18.75pt;flip:x y;z-index:251661312;visibility:visible;mso-wrap-style:square;mso-width-percent:0;mso-height-percent:0;mso-wrap-distance-left:9pt;mso-wrap-distance-top:0;mso-wrap-distance-right:9pt;mso-wrap-distance-bottom:0;mso-position-horizontal:absolute;mso-position-horizontal-relative:text;mso-position-vertical:absolute;mso-position-vertical-relative:text;mso-width-percent:0;mso-height-percent:0;mso-width-relative:margin;mso-height-relative:margin" o:gfxdata="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" strokecolor="#156082 [3204]" strokeweight=".5pt">
                 <v:stroke endarrow="block" joinstyle="miter"/>
               </v:shape>
             </w:pict>
@@ -1586,191 +1927,19 @@
       <w:r>
         <w:rPr>
           <w:rFonts w:ascii="Arial" w:hAnsi="Arial" w:cs="Arial"/>
+        </w:rPr>
+        <w:t xml:space="preserve">Allí nos llevara a la siguiente ventana de inicio de sesión </w:t>
+      </w:r>
+      <w:r>
+        <w:rPr>
+          <w:rFonts w:ascii="Arial" w:hAnsi="Arial" w:cs="Arial"/>
           <w:noProof/>
         </w:rPr>
-        <mc:AlternateContent>
-          <mc:Choice Requires="wps">
-            <w:drawing>
-              <wp:anchor distT="0" distB="0" distL="114300" distR="114300" simplePos="0" relativeHeight="251662336" behindDoc="0" locked="0" layoutInCell="1" allowOverlap="1" wp14:anchorId="64F36B3B" wp14:editId="3853156E">
-                <wp:simplePos x="0" y="0"/>
-                <wp:positionH relativeFrom="column">
-                  <wp:posOffset>3739515</wp:posOffset>
-                </wp:positionH>
-                <wp:positionV relativeFrom="paragraph">
-                  <wp:posOffset>69850</wp:posOffset>
-                </wp:positionV>
-                <wp:extent cx="1257300" cy="666750"/>
-                <wp:effectExtent l="0" t="0" r="0" b="0"/>
-                <wp:wrapNone/>
-                <wp:docPr id="1438607051" name="Rectángulo 3"/>
-                <wp:cNvGraphicFramePr/>
-                <a:graphic xmlns:a="http://schemas.openxmlformats.org/drawingml/2006/main">
-                  <a:graphicData uri="http://schemas.microsoft.com/office/word/2010/wordprocessingShape">
-                    <wps:wsp>
-                      <wps:cNvSpPr/>
-                      <wps:spPr>
-                        <a:xfrm>
-                          <a:off x="0" y="0"/>
-                          <a:ext cx="1257300" cy="666750"/>
-                        </a:xfrm>
-                        <a:prstGeom prst="rect">
-                          <a:avLst/>
-                        </a:prstGeom>
-                        <a:noFill/>
-                        <a:ln>
-                          <a:noFill/>
-                        </a:ln>
-                      </wps:spPr>
-                      <wps:style>
-                        <a:lnRef idx="0">
-                          <a:scrgbClr r="0" g="0" b="0"/>
-                        </a:lnRef>
-                        <a:fillRef idx="0">
-                          <a:scrgbClr r="0" g="0" b="0"/>
-                        </a:fillRef>
-                        <a:effectRef idx="0">
-                          <a:scrgbClr r="0" g="0" b="0"/>
-                        </a:effectRef>
-                        <a:fontRef idx="minor">
-                          <a:schemeClr val="dk1"/>
-                        </a:fontRef>
-                      </wps:style>
-                      <wps:txbx>
-                        <w:txbxContent>
-                          <w:p>
-                            <w:pPr>
-                              <w:jc w:val="center"/>
-                              <w:rPr>
-                                <w:rFonts w:ascii="Arial" w:hAnsi="Arial" w:cs="Arial"/>
-                              </w:rPr>
-                            </w:pPr>
-                            <w:r>
-                              <w:rPr>
-                                <w:rFonts w:ascii="Arial" w:hAnsi="Arial" w:cs="Arial"/>
-                              </w:rPr>
-                              <w:t>Acá deberá ingresar usuario</w:t>
-                            </w:r>
-                          </w:p>
-                        </w:txbxContent>
-                      </wps:txbx>
-                      <wps:bodyPr rot="0" spcFirstLastPara="0" vertOverflow="overflow" horzOverflow="overflow" vert="horz" wrap="square" lIns="91440" tIns="45720" rIns="91440" bIns="45720" numCol="1" spcCol="0" rtlCol="0" fromWordArt="0" anchor="ctr" anchorCtr="0" forceAA="0" compatLnSpc="1">
-                        <a:prstTxWarp prst="textNoShape">
-                          <a:avLst/>
-                        </a:prstTxWarp>
-                        <a:noAutofit/>
-                      </wps:bodyPr>
-                    </wps:wsp>
-                  </a:graphicData>
-                </a:graphic>
-                <wp14:sizeRelV relativeFrom="margin">
-                  <wp14:pctHeight>0</wp14:pctHeight>
-                </wp14:sizeRelV>
-              </wp:anchor>
-            </w:drawing>
-          </mc:Choice>
-          <mc:Fallback>
-            <w:pict>
-              <v:rect w14:anchorId="64F36B3B" id="_x0000_s1027" style="position:absolute;left:0;text-align:left;margin-left:294.45pt;margin-top:5.5pt;width:99pt;height:52.5pt;z-index:251662336;visibility:visible;mso-wrap-style:square;mso-height-percent:0;mso-wrap-distance-left:9pt;mso-wrap-distance-top:0;mso-wrap-distance-right:9pt;mso-wrap-distance-bottom:0;mso-position-horizontal:absolute;mso-position-horizontal-relative:text;mso-position-vertical:absolute;mso-position-vertical-relative:text;mso-height-percent:0;mso-height-relative:margin;v-text-anchor:middle" o:gfxdata="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" filled="f" stroked="f">
-                <v:textbox>
-                  <w:txbxContent>
-                    <w:p>
-                      <w:pPr>
-                        <w:jc w:val="center"/>
-                        <w:rPr>
-                          <w:rFonts w:ascii="Arial" w:hAnsi="Arial" w:cs="Arial"/>
-                        </w:rPr>
-                      </w:pPr>
-                      <w:r>
-                        <w:rPr>
-                          <w:rFonts w:ascii="Arial" w:hAnsi="Arial" w:cs="Arial"/>
-                        </w:rPr>
-                        <w:t>Acá deberá ingresar usuario</w:t>
-                      </w:r>
-                    </w:p>
-                  </w:txbxContent>
-                </v:textbox>
-              </v:rect>
-            </w:pict>
-          </mc:Fallback>
-        </mc:AlternateContent>
-      </w:r>
-      <w:r>
-        <w:rPr>
-          <w:rFonts w:ascii="Arial" w:hAnsi="Arial" w:cs="Arial"/>
-          <w:noProof/>
-        </w:rPr>
-        <mc:AlternateContent>
-          <mc:Choice Requires="wps">
-            <w:drawing>
-              <wp:anchor distT="0" distB="0" distL="114300" distR="114300" simplePos="0" relativeHeight="251659264" behindDoc="0" locked="0" layoutInCell="1" allowOverlap="1" wp14:anchorId="0B488945" wp14:editId="2CC22943">
-                <wp:simplePos x="0" y="0"/>
-                <wp:positionH relativeFrom="column">
-                  <wp:posOffset>2253615</wp:posOffset>
-                </wp:positionH>
-                <wp:positionV relativeFrom="paragraph">
-                  <wp:posOffset>422275</wp:posOffset>
-                </wp:positionV>
-                <wp:extent cx="1419225" cy="514350"/>
-                <wp:effectExtent l="38100" t="0" r="28575" b="76200"/>
-                <wp:wrapNone/>
-                <wp:docPr id="1133342748" name="Conector recto de flecha 2"/>
-                <wp:cNvGraphicFramePr/>
-                <a:graphic xmlns:a="http://schemas.openxmlformats.org/drawingml/2006/main">
-                  <a:graphicData uri="http://schemas.microsoft.com/office/word/2010/wordprocessingShape">
-                    <wps:wsp>
-                      <wps:cNvCnPr/>
-                      <wps:spPr>
-                        <a:xfrm flipH="1">
-                          <a:off x="0" y="0"/>
-                          <a:ext cx="1419225" cy="514350"/>
-                        </a:xfrm>
-                        <a:prstGeom prst="straightConnector1">
-                          <a:avLst/>
-                        </a:prstGeom>
-                        <a:ln>
-                          <a:tailEnd type="triangle"/>
-                        </a:ln>
-                      </wps:spPr>
-                      <wps:style>
-                        <a:lnRef idx="1">
-                          <a:schemeClr val="accent1"/>
-                        </a:lnRef>
-                        <a:fillRef idx="0">
-                          <a:schemeClr val="accent1"/>
-                        </a:fillRef>
-                        <a:effectRef idx="0">
-                          <a:schemeClr val="accent1"/>
-                        </a:effectRef>
-                        <a:fontRef idx="minor">
-                          <a:schemeClr val="tx1"/>
-                        </a:fontRef>
-                      </wps:style>
-                      <wps:bodyPr/>
-                    </wps:wsp>
-                  </a:graphicData>
-                </a:graphic>
-              </wp:anchor>
-            </w:drawing>
-          </mc:Choice>
-          <mc:Fallback>
-            <w:pict>
-              <v:shape w14:anchorId="50396B0B" id="Conector recto de flecha 2" o:spid="_x0000_s1026" type="#_x0000_t32" style="position:absolute;margin-left:177.45pt;margin-top:33.25pt;width:111.75pt;height:40.5pt;flip:x;z-index:251659264;visibility:visible;mso-wrap-style:square;mso-wrap-distance-left:9pt;mso-wrap-distance-top:0;mso-wrap-distance-right:9pt;mso-wrap-distance-bottom:0;mso-position-horizontal:absolute;mso-position-horizontal-relative:text;mso-position-vertical:absolute;mso-position-vertical-relative:text" o:gfxdata="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" strokecolor="#156082 [3204]" strokeweight=".5pt">
-                <v:stroke endarrow="block" joinstyle="miter"/>
-              </v:shape>
-            </w:pict>
-          </mc:Fallback>
-        </mc:AlternateContent>
-      </w:r>
-      <w:r>
-        <w:rPr>
-          <w:rFonts w:ascii="Arial" w:hAnsi="Arial" w:cs="Arial"/>
-          <w:noProof/>
-        </w:rPr>
         <w:drawing>
-          <wp:inline distT="0" distB="0" distL="0" distR="0" wp14:anchorId="3AC6CA9B" wp14:editId="4C4C2BFA">
-            <wp:extent cx="2517414" cy="2209800"/>
-            <wp:effectExtent l="0" t="0" r="0" b="0"/>
-            <wp:docPr id="840194041" name="Imagen 1"/>
+          <wp:inline distT="0" distB="0" distL="0" distR="0" wp14:anchorId="1EEE5FF2" wp14:editId="15ECB784">
+            <wp:extent cx="2339772" cy="2390775"/>
+            <wp:effectExtent l="0" t="0" r="3810" b="0"/>
+            <wp:docPr id="1977641155" name="Imagen 1"/>
             <wp:cNvGraphicFramePr>
               <a:graphicFrameLocks xmlns:a="http://schemas.openxmlformats.org/drawingml/2006/main" noChangeAspect="1"/>
             </wp:cNvGraphicFramePr>
@@ -1778,7 +1947,7 @@
               <a:graphicData uri="http://schemas.openxmlformats.org/drawingml/2006/picture">
                 <pic:pic xmlns:pic="http://schemas.openxmlformats.org/drawingml/2006/picture">
                   <pic:nvPicPr>
-                    <pic:cNvPr id="840194041" name=""/>
+                    <pic:cNvPr id="1977641155" name=""/>
                     <pic:cNvPicPr/>
                   </pic:nvPicPr>
                   <pic:blipFill>
@@ -1790,7 +1959,7 @@
                   <pic:spPr>
                     <a:xfrm>
                       <a:off x="0" y="0"/>
-                      <a:ext cx="2527656" cy="2218791"/>
+                      <a:ext cx="2354723" cy="2406052"/>
                     </a:xfrm>
                     <a:prstGeom prst="rect">
                       <a:avLst/>
@@ -1847,13 +2016,13 @@
           <w:noProof/>
         </w:rPr>
         <w:drawing>
-          <wp:anchor distT="0" distB="0" distL="114300" distR="114300" simplePos="0" relativeHeight="251676672" behindDoc="0" locked="0" layoutInCell="1" allowOverlap="1" wp14:anchorId="634A5597" wp14:editId="601EA67F">
+          <wp:anchor distT="0" distB="0" distL="114300" distR="114300" simplePos="0" relativeHeight="251676672" behindDoc="0" locked="0" layoutInCell="1" allowOverlap="1" wp14:anchorId="634A5597" wp14:editId="0F5E0378">
             <wp:simplePos x="0" y="0"/>
-            <wp:positionH relativeFrom="column">
-              <wp:posOffset>3175000</wp:posOffset>
+            <wp:positionH relativeFrom="margin">
+              <wp:align>center</wp:align>
             </wp:positionH>
             <wp:positionV relativeFrom="paragraph">
-              <wp:posOffset>11430</wp:posOffset>
+              <wp:posOffset>40005</wp:posOffset>
             </wp:positionV>
             <wp:extent cx="2526030" cy="2004695"/>
             <wp:effectExtent l="0" t="0" r="7620" b="0"/>
@@ -1924,29 +2093,6 @@
     </w:p>
     <w:p>
       <w:pPr>
-        <w:pStyle w:val="Prrafodelista"/>
-        <w:spacing w:after="0" w:line="240" w:lineRule="auto"/>
-        <w:ind w:left="630"/>
-        <w:jc w:val="both"/>
-        <w:rPr>
-          <w:rFonts w:ascii="Arial" w:hAnsi="Arial" w:cs="Arial"/>
-        </w:rPr>
-      </w:pPr>
-      <w:r>
-        <w:rPr>
-          <w:rFonts w:ascii="Arial" w:hAnsi="Arial" w:cs="Arial"/>
-        </w:rPr>
-        <w:t xml:space="preserve">Si de lo contrario no tiene usuario registrado o una contraseña errónea </w:t>
-      </w:r>
-      <w:r>
-        <w:rPr>
-          <w:rFonts w:ascii="Arial" w:hAnsi="Arial" w:cs="Arial"/>
-        </w:rPr>
-        <w:t>la página se recargará automáticamente y volverá al inicio de ingresar su correo y contraseña.</w:t>
-      </w:r>
-    </w:p>
-    <w:p>
-      <w:pPr>
         <w:spacing w:after="0" w:line="240" w:lineRule="auto"/>
         <w:jc w:val="both"/>
         <w:rPr>
@@ -1955,138 +2101,181 @@
           <w:bCs/>
         </w:rPr>
       </w:pPr>
-      <w:r>
+    </w:p>
+    <w:p>
+      <w:pPr>
+        <w:spacing w:after="0" w:line="240" w:lineRule="auto"/>
+        <w:jc w:val="both"/>
         <w:rPr>
           <w:rFonts w:ascii="Arial" w:hAnsi="Arial" w:cs="Arial"/>
           <w:b/>
           <w:bCs/>
         </w:rPr>
-        <w:lastRenderedPageBreak/>
-        <w:t xml:space="preserve">    </w:t>
-      </w:r>
-      <w:r>
+      </w:pPr>
+    </w:p>
+    <w:p>
+      <w:pPr>
+        <w:spacing w:after="0" w:line="240" w:lineRule="auto"/>
+        <w:jc w:val="both"/>
         <w:rPr>
           <w:rFonts w:ascii="Arial" w:hAnsi="Arial" w:cs="Arial"/>
           <w:b/>
           <w:bCs/>
         </w:rPr>
-        <w:t>________________________________________________________________</w:t>
-      </w:r>
-    </w:p>
-    <w:p>
-      <w:pPr>
-        <w:pStyle w:val="Prrafodelista"/>
-        <w:spacing w:after="0" w:line="240" w:lineRule="auto"/>
-        <w:ind w:left="630"/>
+      </w:pPr>
+    </w:p>
+    <w:p>
+      <w:pPr>
+        <w:spacing w:after="0" w:line="240" w:lineRule="auto"/>
         <w:jc w:val="both"/>
         <w:rPr>
           <w:rFonts w:ascii="Arial" w:hAnsi="Arial" w:cs="Arial"/>
           <w:b/>
           <w:bCs/>
-          <w:sz w:val="28"/>
-          <w:szCs w:val="28"/>
-        </w:rPr>
-      </w:pPr>
-    </w:p>
-    <w:p>
-      <w:pPr>
-        <w:pStyle w:val="Prrafodelista"/>
-        <w:spacing w:after="0" w:line="240" w:lineRule="auto"/>
-        <w:ind w:left="630"/>
+        </w:rPr>
+      </w:pPr>
+    </w:p>
+    <w:p>
+      <w:pPr>
+        <w:spacing w:after="0" w:line="240" w:lineRule="auto"/>
         <w:jc w:val="both"/>
         <w:rPr>
           <w:rFonts w:ascii="Arial" w:hAnsi="Arial" w:cs="Arial"/>
           <w:b/>
           <w:bCs/>
-          <w:sz w:val="28"/>
-          <w:szCs w:val="28"/>
-        </w:rPr>
-      </w:pPr>
-    </w:p>
-    <w:p>
-      <w:pPr>
-        <w:pStyle w:val="Prrafodelista"/>
-        <w:numPr>
-          <w:ilvl w:val="0"/>
-          <w:numId w:val="15"/>
-        </w:numPr>
+        </w:rPr>
+      </w:pPr>
+    </w:p>
+    <w:p>
+      <w:pPr>
         <w:spacing w:after="0" w:line="240" w:lineRule="auto"/>
         <w:jc w:val="both"/>
         <w:rPr>
           <w:rFonts w:ascii="Arial" w:hAnsi="Arial" w:cs="Arial"/>
           <w:b/>
           <w:bCs/>
-          <w:sz w:val="28"/>
-          <w:szCs w:val="28"/>
-        </w:rPr>
-      </w:pPr>
-      <w:r>
+        </w:rPr>
+      </w:pPr>
+    </w:p>
+    <w:p>
+      <w:pPr>
+        <w:spacing w:after="0" w:line="240" w:lineRule="auto"/>
+        <w:jc w:val="both"/>
         <w:rPr>
           <w:rFonts w:ascii="Arial" w:hAnsi="Arial" w:cs="Arial"/>
           <w:b/>
           <w:bCs/>
-          <w:sz w:val="28"/>
-          <w:szCs w:val="28"/>
-        </w:rPr>
-        <w:t>Registro o actualizaciones</w:t>
-      </w:r>
-    </w:p>
-    <w:p>
-      <w:pPr>
-        <w:pStyle w:val="Prrafodelista"/>
-        <w:spacing w:after="0" w:line="240" w:lineRule="auto"/>
-        <w:ind w:left="630"/>
-        <w:jc w:val="both"/>
-        <w:rPr>
-          <w:rFonts w:ascii="Arial" w:hAnsi="Arial" w:cs="Arial"/>
-        </w:rPr>
-      </w:pPr>
-      <w:r>
-        <w:rPr>
-          <w:rFonts w:ascii="Arial" w:hAnsi="Arial" w:cs="Arial"/>
-        </w:rPr>
-        <w:t xml:space="preserve">Cuando ya logramos ingresar al sistema nos saldrá el siguiente panel </w:t>
-      </w:r>
-    </w:p>
-    <w:p>
-      <w:pPr>
-        <w:pStyle w:val="Prrafodelista"/>
-        <w:spacing w:after="0" w:line="240" w:lineRule="auto"/>
-        <w:ind w:left="630"/>
-        <w:jc w:val="both"/>
-        <w:rPr>
-          <w:rFonts w:ascii="Arial" w:hAnsi="Arial" w:cs="Arial"/>
-        </w:rPr>
-      </w:pPr>
-    </w:p>
-    <w:p>
-      <w:pPr>
-        <w:pStyle w:val="Prrafodelista"/>
-        <w:spacing w:after="0" w:line="240" w:lineRule="auto"/>
-        <w:ind w:left="630"/>
-        <w:jc w:val="both"/>
-        <w:rPr>
-          <w:rFonts w:ascii="Arial" w:hAnsi="Arial" w:cs="Arial"/>
-        </w:rPr>
-      </w:pPr>
-      <w:r>
-        <w:rPr>
-          <w:rFonts w:ascii="Arial" w:hAnsi="Arial" w:cs="Arial"/>
+        </w:rPr>
+      </w:pPr>
+    </w:p>
+    <w:p>
+      <w:pPr>
+        <w:spacing w:after="0" w:line="240" w:lineRule="auto"/>
+        <w:jc w:val="both"/>
+        <w:rPr>
+          <w:rFonts w:ascii="Arial" w:hAnsi="Arial" w:cs="Arial"/>
+          <w:b/>
+          <w:bCs/>
+        </w:rPr>
+      </w:pPr>
+    </w:p>
+    <w:p>
+      <w:pPr>
+        <w:spacing w:after="0" w:line="240" w:lineRule="auto"/>
+        <w:jc w:val="both"/>
+        <w:rPr>
+          <w:rFonts w:ascii="Arial" w:hAnsi="Arial" w:cs="Arial"/>
+          <w:b/>
+          <w:bCs/>
+        </w:rPr>
+      </w:pPr>
+    </w:p>
+    <w:p>
+      <w:pPr>
+        <w:spacing w:after="0" w:line="240" w:lineRule="auto"/>
+        <w:jc w:val="both"/>
+        <w:rPr>
+          <w:rFonts w:ascii="Arial" w:hAnsi="Arial" w:cs="Arial"/>
+          <w:b/>
+          <w:bCs/>
+        </w:rPr>
+      </w:pPr>
+    </w:p>
+    <w:p>
+      <w:pPr>
+        <w:spacing w:after="0" w:line="240" w:lineRule="auto"/>
+        <w:jc w:val="both"/>
+        <w:rPr>
+          <w:rFonts w:ascii="Arial" w:hAnsi="Arial" w:cs="Arial"/>
+          <w:b/>
+          <w:bCs/>
+        </w:rPr>
+      </w:pPr>
+    </w:p>
+    <w:p>
+      <w:pPr>
+        <w:pStyle w:val="Prrafodelista"/>
+        <w:spacing w:after="0" w:line="240" w:lineRule="auto"/>
+        <w:ind w:left="630"/>
+        <w:jc w:val="both"/>
+        <w:rPr>
+          <w:rFonts w:ascii="Arial" w:hAnsi="Arial" w:cs="Arial"/>
+        </w:rPr>
+      </w:pPr>
+      <w:r>
+        <w:rPr>
+          <w:rFonts w:ascii="Arial" w:hAnsi="Arial" w:cs="Arial"/>
+        </w:rPr>
+        <w:t xml:space="preserve">Si de lo contrario no tiene usuario registrado o una contraseña errónea </w:t>
+      </w:r>
+      <w:r>
+        <w:rPr>
+          <w:rFonts w:ascii="Arial" w:hAnsi="Arial" w:cs="Arial"/>
+        </w:rPr>
+        <w:t>la página se recargará automáticamente y volverá al inicio de ingresar su correo y contraseña.</w:t>
+      </w:r>
+    </w:p>
+    <w:p>
+      <w:pPr>
+        <w:spacing w:after="0" w:line="240" w:lineRule="auto"/>
+        <w:jc w:val="both"/>
+        <w:rPr>
+          <w:rFonts w:ascii="Arial" w:hAnsi="Arial" w:cs="Arial"/>
+          <w:b/>
+          <w:bCs/>
+        </w:rPr>
+      </w:pPr>
+    </w:p>
+    <w:p>
+      <w:pPr>
+        <w:spacing w:after="0" w:line="240" w:lineRule="auto"/>
+        <w:jc w:val="both"/>
+        <w:rPr>
+          <w:rFonts w:ascii="Arial" w:hAnsi="Arial" w:cs="Arial"/>
+          <w:b/>
+          <w:bCs/>
+        </w:rPr>
+      </w:pPr>
+      <w:r>
+        <w:rPr>
+          <w:rFonts w:ascii="Arial" w:hAnsi="Arial" w:cs="Arial"/>
+          <w:b/>
+          <w:bCs/>
           <w:noProof/>
         </w:rPr>
         <w:drawing>
-          <wp:anchor distT="0" distB="0" distL="114300" distR="114300" simplePos="0" relativeHeight="251665408" behindDoc="1" locked="0" layoutInCell="1" allowOverlap="1" wp14:anchorId="10577E23" wp14:editId="0AF0A62C">
+          <wp:anchor distT="0" distB="0" distL="114300" distR="114300" simplePos="0" relativeHeight="251698176" behindDoc="1" locked="0" layoutInCell="1" allowOverlap="1" wp14:anchorId="49425ED6" wp14:editId="243AF503">
             <wp:simplePos x="0" y="0"/>
-            <wp:positionH relativeFrom="column">
-              <wp:posOffset>139065</wp:posOffset>
+            <wp:positionH relativeFrom="margin">
+              <wp:align>center</wp:align>
             </wp:positionH>
             <wp:positionV relativeFrom="paragraph">
-              <wp:posOffset>6985</wp:posOffset>
+              <wp:posOffset>10160</wp:posOffset>
             </wp:positionV>
-            <wp:extent cx="5612130" cy="2618740"/>
-            <wp:effectExtent l="0" t="0" r="7620" b="0"/>
+            <wp:extent cx="2886075" cy="2415001"/>
+            <wp:effectExtent l="0" t="0" r="0" b="4445"/>
             <wp:wrapNone/>
-            <wp:docPr id="396509914" name="Imagen 1"/>
+            <wp:docPr id="1891731509" name="Imagen 1"/>
             <wp:cNvGraphicFramePr>
               <a:graphicFrameLocks xmlns:a="http://schemas.openxmlformats.org/drawingml/2006/main" noChangeAspect="1"/>
             </wp:cNvGraphicFramePr>
@@ -2094,11 +2283,11 @@
               <a:graphicData uri="http://schemas.openxmlformats.org/drawingml/2006/picture">
                 <pic:pic xmlns:pic="http://schemas.openxmlformats.org/drawingml/2006/picture">
                   <pic:nvPicPr>
-                    <pic:cNvPr id="396509914" name=""/>
+                    <pic:cNvPr id="1891731509" name=""/>
                     <pic:cNvPicPr/>
                   </pic:nvPicPr>
                   <pic:blipFill>
-                    <a:blip r:embed="rId11" cstate="print">
+                    <a:blip r:embed="rId11">
                       <a:extLst>
                         <a:ext uri="{28A0092B-C50C-407E-A947-70E740481C1C}">
                           <a14:useLocalDpi xmlns:a14="http://schemas.microsoft.com/office/drawing/2010/main" val="0"/>
@@ -2112,7 +2301,7 @@
                   <pic:spPr>
                     <a:xfrm>
                       <a:off x="0" y="0"/>
-                      <a:ext cx="5612130" cy="2618740"/>
+                      <a:ext cx="2886075" cy="2415001"/>
                     </a:xfrm>
                     <a:prstGeom prst="rect">
                       <a:avLst/>
@@ -2121,151 +2310,239 @@
                 </pic:pic>
               </a:graphicData>
             </a:graphic>
+            <wp14:sizeRelH relativeFrom="margin">
+              <wp14:pctWidth>0</wp14:pctWidth>
+            </wp14:sizeRelH>
+            <wp14:sizeRelV relativeFrom="margin">
+              <wp14:pctHeight>0</wp14:pctHeight>
+            </wp14:sizeRelV>
           </wp:anchor>
         </w:drawing>
       </w:r>
-      <w:r>
-        <w:rPr>
-          <w:rFonts w:ascii="Arial" w:hAnsi="Arial" w:cs="Arial"/>
-        </w:rPr>
-        <w:br/>
-      </w:r>
-      <w:r>
-        <w:rPr>
-          <w:rFonts w:ascii="Arial" w:hAnsi="Arial" w:cs="Arial"/>
-        </w:rPr>
-        <w:br/>
-      </w:r>
-      <w:r>
-        <w:rPr>
-          <w:rFonts w:ascii="Arial" w:hAnsi="Arial" w:cs="Arial"/>
-        </w:rPr>
-        <w:br/>
-      </w:r>
-      <w:r>
-        <w:rPr>
-          <w:rFonts w:ascii="Arial" w:hAnsi="Arial" w:cs="Arial"/>
-        </w:rPr>
-        <w:br/>
-      </w:r>
-      <w:r>
-        <w:rPr>
-          <w:rFonts w:ascii="Arial" w:hAnsi="Arial" w:cs="Arial"/>
-        </w:rPr>
-        <w:br/>
-      </w:r>
-      <w:r>
-        <w:rPr>
-          <w:rFonts w:ascii="Arial" w:hAnsi="Arial" w:cs="Arial"/>
-        </w:rPr>
-        <w:br/>
-      </w:r>
-      <w:r>
-        <w:rPr>
-          <w:rFonts w:ascii="Arial" w:hAnsi="Arial" w:cs="Arial"/>
-        </w:rPr>
-        <w:br/>
-      </w:r>
-      <w:r>
-        <w:rPr>
-          <w:rFonts w:ascii="Arial" w:hAnsi="Arial" w:cs="Arial"/>
-        </w:rPr>
-        <w:br/>
-      </w:r>
-      <w:r>
-        <w:rPr>
-          <w:rFonts w:ascii="Arial" w:hAnsi="Arial" w:cs="Arial"/>
-        </w:rPr>
-        <w:br/>
-      </w:r>
-      <w:r>
-        <w:rPr>
-          <w:rFonts w:ascii="Arial" w:hAnsi="Arial" w:cs="Arial"/>
-        </w:rPr>
-        <w:br/>
-      </w:r>
-      <w:r>
-        <w:rPr>
-          <w:rFonts w:ascii="Arial" w:hAnsi="Arial" w:cs="Arial"/>
-        </w:rPr>
-        <w:br/>
-      </w:r>
-      <w:r>
-        <w:rPr>
-          <w:rFonts w:ascii="Arial" w:hAnsi="Arial" w:cs="Arial"/>
-        </w:rPr>
-        <w:br/>
-      </w:r>
-      <w:r>
-        <w:rPr>
-          <w:rFonts w:ascii="Arial" w:hAnsi="Arial" w:cs="Arial"/>
-        </w:rPr>
-        <w:br/>
-      </w:r>
-      <w:r>
-        <w:rPr>
-          <w:rFonts w:ascii="Arial" w:hAnsi="Arial" w:cs="Arial"/>
-        </w:rPr>
-        <w:br/>
-      </w:r>
-      <w:r>
-        <w:rPr>
-          <w:rFonts w:ascii="Arial" w:hAnsi="Arial" w:cs="Arial"/>
-        </w:rPr>
-        <w:br/>
-      </w:r>
-      <w:r>
-        <w:rPr>
-          <w:rFonts w:ascii="Arial" w:hAnsi="Arial" w:cs="Arial"/>
-        </w:rPr>
-        <w:br/>
-        <w:t>donde está el botón del cerrar sesión, gestionar las diferentes vistas que hay.</w:t>
-      </w:r>
-    </w:p>
-    <w:p>
-      <w:pPr>
-        <w:pStyle w:val="Prrafodelista"/>
-        <w:spacing w:after="0" w:line="240" w:lineRule="auto"/>
-        <w:ind w:left="630"/>
-        <w:jc w:val="both"/>
-        <w:rPr>
-          <w:rFonts w:ascii="Arial" w:hAnsi="Arial" w:cs="Arial"/>
-        </w:rPr>
-      </w:pPr>
-    </w:p>
-    <w:p>
-      <w:pPr>
-        <w:pStyle w:val="Prrafodelista"/>
-        <w:spacing w:after="0" w:line="240" w:lineRule="auto"/>
-        <w:ind w:left="630"/>
-        <w:jc w:val="both"/>
-        <w:rPr>
-          <w:rFonts w:ascii="Arial" w:hAnsi="Arial" w:cs="Arial"/>
-        </w:rPr>
-      </w:pPr>
-      <w:r>
-        <w:rPr>
-          <w:rFonts w:ascii="Arial" w:hAnsi="Arial" w:cs="Arial"/>
-        </w:rPr>
-        <w:t xml:space="preserve">Acá en el lado izquierdo tenemos el panel con los datos del usuario que entro en este caso el administrador </w:t>
-      </w:r>
-      <w:r>
-        <w:rPr>
-          <w:rFonts w:ascii="Arial" w:hAnsi="Arial" w:cs="Arial"/>
-        </w:rPr>
-        <w:br/>
-      </w:r>
-    </w:p>
-    <w:p>
-      <w:pPr>
-        <w:pStyle w:val="Prrafodelista"/>
-        <w:spacing w:after="0" w:line="240" w:lineRule="auto"/>
-        <w:ind w:left="630"/>
-        <w:jc w:val="both"/>
-        <w:rPr>
-          <w:rFonts w:ascii="Arial" w:hAnsi="Arial" w:cs="Arial"/>
-        </w:rPr>
-      </w:pPr>
+    </w:p>
+    <w:p>
+      <w:pPr>
+        <w:spacing w:after="0" w:line="240" w:lineRule="auto"/>
+        <w:jc w:val="both"/>
+        <w:rPr>
+          <w:rFonts w:ascii="Arial" w:hAnsi="Arial" w:cs="Arial"/>
+          <w:b/>
+          <w:bCs/>
+        </w:rPr>
+      </w:pPr>
+    </w:p>
+    <w:p>
+      <w:pPr>
+        <w:spacing w:after="0" w:line="240" w:lineRule="auto"/>
+        <w:jc w:val="both"/>
+        <w:rPr>
+          <w:rFonts w:ascii="Arial" w:hAnsi="Arial" w:cs="Arial"/>
+          <w:b/>
+          <w:bCs/>
+        </w:rPr>
+      </w:pPr>
+    </w:p>
+    <w:p>
+      <w:pPr>
+        <w:spacing w:after="0" w:line="240" w:lineRule="auto"/>
+        <w:jc w:val="both"/>
+        <w:rPr>
+          <w:rFonts w:ascii="Arial" w:hAnsi="Arial" w:cs="Arial"/>
+          <w:b/>
+          <w:bCs/>
+        </w:rPr>
+      </w:pPr>
+    </w:p>
+    <w:p>
+      <w:pPr>
+        <w:spacing w:after="0" w:line="240" w:lineRule="auto"/>
+        <w:jc w:val="both"/>
+        <w:rPr>
+          <w:rFonts w:ascii="Arial" w:hAnsi="Arial" w:cs="Arial"/>
+          <w:b/>
+          <w:bCs/>
+        </w:rPr>
+      </w:pPr>
+    </w:p>
+    <w:p>
+      <w:pPr>
+        <w:spacing w:after="0" w:line="240" w:lineRule="auto"/>
+        <w:jc w:val="both"/>
+        <w:rPr>
+          <w:rFonts w:ascii="Arial" w:hAnsi="Arial" w:cs="Arial"/>
+          <w:b/>
+          <w:bCs/>
+        </w:rPr>
+      </w:pPr>
+    </w:p>
+    <w:p>
+      <w:pPr>
+        <w:spacing w:after="0" w:line="240" w:lineRule="auto"/>
+        <w:jc w:val="both"/>
+        <w:rPr>
+          <w:rFonts w:ascii="Arial" w:hAnsi="Arial" w:cs="Arial"/>
+          <w:b/>
+          <w:bCs/>
+        </w:rPr>
+      </w:pPr>
+    </w:p>
+    <w:p>
+      <w:pPr>
+        <w:spacing w:after="0" w:line="240" w:lineRule="auto"/>
+        <w:jc w:val="both"/>
+        <w:rPr>
+          <w:rFonts w:ascii="Arial" w:hAnsi="Arial" w:cs="Arial"/>
+          <w:b/>
+          <w:bCs/>
+        </w:rPr>
+      </w:pPr>
+    </w:p>
+    <w:p>
+      <w:pPr>
+        <w:spacing w:after="0" w:line="240" w:lineRule="auto"/>
+        <w:jc w:val="both"/>
+        <w:rPr>
+          <w:rFonts w:ascii="Arial" w:hAnsi="Arial" w:cs="Arial"/>
+          <w:b/>
+          <w:bCs/>
+        </w:rPr>
+      </w:pPr>
+    </w:p>
+    <w:p>
+      <w:pPr>
+        <w:spacing w:after="0" w:line="240" w:lineRule="auto"/>
+        <w:jc w:val="both"/>
+        <w:rPr>
+          <w:rFonts w:ascii="Arial" w:hAnsi="Arial" w:cs="Arial"/>
+          <w:b/>
+          <w:bCs/>
+        </w:rPr>
+      </w:pPr>
+    </w:p>
+    <w:p>
+      <w:pPr>
+        <w:spacing w:after="0" w:line="240" w:lineRule="auto"/>
+        <w:jc w:val="both"/>
+        <w:rPr>
+          <w:rFonts w:ascii="Arial" w:hAnsi="Arial" w:cs="Arial"/>
+          <w:b/>
+          <w:bCs/>
+        </w:rPr>
+      </w:pPr>
+    </w:p>
+    <w:p>
+      <w:pPr>
+        <w:spacing w:after="0" w:line="240" w:lineRule="auto"/>
+        <w:jc w:val="both"/>
+        <w:rPr>
+          <w:rFonts w:ascii="Arial" w:hAnsi="Arial" w:cs="Arial"/>
+          <w:b/>
+          <w:bCs/>
+        </w:rPr>
+      </w:pPr>
+    </w:p>
+    <w:p>
+      <w:pPr>
+        <w:spacing w:after="0" w:line="240" w:lineRule="auto"/>
+        <w:jc w:val="both"/>
+        <w:rPr>
+          <w:rFonts w:ascii="Arial" w:hAnsi="Arial" w:cs="Arial"/>
+          <w:b/>
+          <w:bCs/>
+        </w:rPr>
+      </w:pPr>
+      <w:r>
+        <w:rPr>
+          <w:rFonts w:ascii="Arial" w:hAnsi="Arial" w:cs="Arial"/>
+          <w:b/>
+          <w:bCs/>
+        </w:rPr>
+        <w:lastRenderedPageBreak/>
+        <w:t xml:space="preserve">    </w:t>
+      </w:r>
+      <w:r>
+        <w:rPr>
+          <w:rFonts w:ascii="Arial" w:hAnsi="Arial" w:cs="Arial"/>
+          <w:b/>
+          <w:bCs/>
+        </w:rPr>
+        <w:t>________________________________________________________________</w:t>
+      </w:r>
+    </w:p>
+    <w:p>
+      <w:pPr>
+        <w:pStyle w:val="Prrafodelista"/>
+        <w:spacing w:after="0" w:line="240" w:lineRule="auto"/>
+        <w:ind w:left="630"/>
+        <w:jc w:val="both"/>
+        <w:rPr>
+          <w:rFonts w:ascii="Arial" w:hAnsi="Arial" w:cs="Arial"/>
+          <w:b/>
+          <w:bCs/>
+          <w:sz w:val="28"/>
+          <w:szCs w:val="28"/>
+        </w:rPr>
+      </w:pPr>
+    </w:p>
+    <w:p>
+      <w:pPr>
+        <w:pStyle w:val="Prrafodelista"/>
+        <w:spacing w:after="0" w:line="240" w:lineRule="auto"/>
+        <w:ind w:left="630"/>
+        <w:jc w:val="both"/>
+        <w:rPr>
+          <w:rFonts w:ascii="Arial" w:hAnsi="Arial" w:cs="Arial"/>
+          <w:b/>
+          <w:bCs/>
+          <w:sz w:val="28"/>
+          <w:szCs w:val="28"/>
+        </w:rPr>
+      </w:pPr>
+    </w:p>
+    <w:p>
+      <w:pPr>
+        <w:pStyle w:val="Prrafodelista"/>
+        <w:numPr>
+          <w:ilvl w:val="0"/>
+          <w:numId w:val="15"/>
+        </w:numPr>
+        <w:spacing w:after="0" w:line="240" w:lineRule="auto"/>
+        <w:jc w:val="both"/>
+        <w:rPr>
+          <w:rFonts w:ascii="Arial" w:hAnsi="Arial" w:cs="Arial"/>
+          <w:b/>
+          <w:bCs/>
+          <w:sz w:val="28"/>
+          <w:szCs w:val="28"/>
+        </w:rPr>
+      </w:pPr>
+      <w:r>
+        <w:rPr>
+          <w:rFonts w:ascii="Arial" w:hAnsi="Arial" w:cs="Arial"/>
+          <w:b/>
+          <w:bCs/>
+          <w:sz w:val="28"/>
+          <w:szCs w:val="28"/>
+        </w:rPr>
+        <w:t>Registro o actualizaciones</w:t>
+      </w:r>
+    </w:p>
+    <w:p>
+      <w:pPr>
+        <w:pStyle w:val="Prrafodelista"/>
+        <w:spacing w:after="0" w:line="240" w:lineRule="auto"/>
+        <w:ind w:left="630"/>
+        <w:jc w:val="both"/>
+        <w:rPr>
+          <w:rFonts w:ascii="Arial" w:hAnsi="Arial" w:cs="Arial"/>
+        </w:rPr>
+      </w:pPr>
+      <w:r>
+        <w:rPr>
+          <w:rFonts w:ascii="Arial" w:hAnsi="Arial" w:cs="Arial"/>
+        </w:rPr>
+        <w:t xml:space="preserve">Cuando ya logramos ingresar al sistema nos saldrá el siguiente panel </w:t>
+      </w:r>
     </w:p>
     <w:p>
       <w:pPr>
@@ -2283,18 +2560,18 @@
           <w:noProof/>
         </w:rPr>
         <w:drawing>
-          <wp:anchor distT="0" distB="0" distL="114300" distR="114300" simplePos="0" relativeHeight="251666432" behindDoc="1" locked="0" layoutInCell="1" allowOverlap="1" wp14:anchorId="1B019ED1" wp14:editId="59F7375D">
+          <wp:anchor distT="0" distB="0" distL="114300" distR="114300" simplePos="0" relativeHeight="251699200" behindDoc="1" locked="0" layoutInCell="1" allowOverlap="1" wp14:anchorId="5BEC4E17" wp14:editId="41CA8506">
             <wp:simplePos x="0" y="0"/>
             <wp:positionH relativeFrom="margin">
-              <wp:posOffset>4315460</wp:posOffset>
+              <wp:align>right</wp:align>
             </wp:positionH>
             <wp:positionV relativeFrom="paragraph">
-              <wp:posOffset>17780</wp:posOffset>
+              <wp:posOffset>155575</wp:posOffset>
             </wp:positionV>
-            <wp:extent cx="1238250" cy="3267710"/>
-            <wp:effectExtent l="0" t="0" r="0" b="8890"/>
+            <wp:extent cx="5612130" cy="2004060"/>
+            <wp:effectExtent l="0" t="0" r="7620" b="0"/>
             <wp:wrapNone/>
-            <wp:docPr id="1878040751" name="Imagen 1"/>
+            <wp:docPr id="250869981" name="Imagen 1"/>
             <wp:cNvGraphicFramePr>
               <a:graphicFrameLocks xmlns:a="http://schemas.openxmlformats.org/drawingml/2006/main" noChangeAspect="1"/>
             </wp:cNvGraphicFramePr>
@@ -2302,11 +2579,11 @@
               <a:graphicData uri="http://schemas.openxmlformats.org/drawingml/2006/picture">
                 <pic:pic xmlns:pic="http://schemas.openxmlformats.org/drawingml/2006/picture">
                   <pic:nvPicPr>
-                    <pic:cNvPr id="1878040751" name=""/>
+                    <pic:cNvPr id="250869981" name=""/>
                     <pic:cNvPicPr/>
                   </pic:nvPicPr>
                   <pic:blipFill>
-                    <a:blip r:embed="rId12">
+                    <a:blip r:embed="rId12" cstate="print">
                       <a:extLst>
                         <a:ext uri="{28A0092B-C50C-407E-A947-70E740481C1C}">
                           <a14:useLocalDpi xmlns:a14="http://schemas.microsoft.com/office/drawing/2010/main" val="0"/>
@@ -2320,7 +2597,7 @@
                   <pic:spPr>
                     <a:xfrm>
                       <a:off x="0" y="0"/>
-                      <a:ext cx="1238250" cy="3267710"/>
+                      <a:ext cx="5612130" cy="2004060"/>
                     </a:xfrm>
                     <a:prstGeom prst="rect">
                       <a:avLst/>
@@ -2329,15 +2606,210 @@
                 </pic:pic>
               </a:graphicData>
             </a:graphic>
-            <wp14:sizeRelH relativeFrom="page">
+          </wp:anchor>
+        </w:drawing>
+      </w:r>
+    </w:p>
+    <w:p>
+      <w:pPr>
+        <w:pStyle w:val="Prrafodelista"/>
+        <w:spacing w:after="0" w:line="240" w:lineRule="auto"/>
+        <w:ind w:left="630"/>
+        <w:jc w:val="both"/>
+        <w:rPr>
+          <w:rFonts w:ascii="Arial" w:hAnsi="Arial" w:cs="Arial"/>
+        </w:rPr>
+      </w:pPr>
+      <w:r>
+        <w:rPr>
+          <w:rFonts w:ascii="Arial" w:hAnsi="Arial" w:cs="Arial"/>
+        </w:rPr>
+        <w:br/>
+      </w:r>
+      <w:r>
+        <w:rPr>
+          <w:rFonts w:ascii="Arial" w:hAnsi="Arial" w:cs="Arial"/>
+        </w:rPr>
+        <w:br/>
+      </w:r>
+      <w:r>
+        <w:rPr>
+          <w:rFonts w:ascii="Arial" w:hAnsi="Arial" w:cs="Arial"/>
+        </w:rPr>
+        <w:br/>
+      </w:r>
+      <w:r>
+        <w:rPr>
+          <w:rFonts w:ascii="Arial" w:hAnsi="Arial" w:cs="Arial"/>
+        </w:rPr>
+        <w:br/>
+      </w:r>
+      <w:r>
+        <w:rPr>
+          <w:rFonts w:ascii="Arial" w:hAnsi="Arial" w:cs="Arial"/>
+        </w:rPr>
+        <w:br/>
+      </w:r>
+      <w:r>
+        <w:rPr>
+          <w:rFonts w:ascii="Arial" w:hAnsi="Arial" w:cs="Arial"/>
+        </w:rPr>
+        <w:br/>
+      </w:r>
+      <w:r>
+        <w:rPr>
+          <w:rFonts w:ascii="Arial" w:hAnsi="Arial" w:cs="Arial"/>
+        </w:rPr>
+        <w:br/>
+      </w:r>
+      <w:r>
+        <w:rPr>
+          <w:rFonts w:ascii="Arial" w:hAnsi="Arial" w:cs="Arial"/>
+        </w:rPr>
+        <w:br/>
+      </w:r>
+      <w:r>
+        <w:rPr>
+          <w:rFonts w:ascii="Arial" w:hAnsi="Arial" w:cs="Arial"/>
+        </w:rPr>
+        <w:br/>
+      </w:r>
+      <w:r>
+        <w:rPr>
+          <w:rFonts w:ascii="Arial" w:hAnsi="Arial" w:cs="Arial"/>
+        </w:rPr>
+        <w:br/>
+      </w:r>
+      <w:r>
+        <w:rPr>
+          <w:rFonts w:ascii="Arial" w:hAnsi="Arial" w:cs="Arial"/>
+        </w:rPr>
+        <w:br/>
+      </w:r>
+      <w:r>
+        <w:rPr>
+          <w:rFonts w:ascii="Arial" w:hAnsi="Arial" w:cs="Arial"/>
+        </w:rPr>
+        <w:br/>
+        <w:t>donde está el botón del cerrar sesión, gestionar las diferentes vistas que hay.</w:t>
+      </w:r>
+    </w:p>
+    <w:p>
+      <w:pPr>
+        <w:pStyle w:val="Prrafodelista"/>
+        <w:spacing w:after="0" w:line="240" w:lineRule="auto"/>
+        <w:ind w:left="630"/>
+        <w:jc w:val="both"/>
+        <w:rPr>
+          <w:rFonts w:ascii="Arial" w:hAnsi="Arial" w:cs="Arial"/>
+        </w:rPr>
+      </w:pPr>
+    </w:p>
+    <w:p>
+      <w:pPr>
+        <w:pStyle w:val="Prrafodelista"/>
+        <w:spacing w:after="0" w:line="240" w:lineRule="auto"/>
+        <w:ind w:left="630"/>
+        <w:jc w:val="both"/>
+        <w:rPr>
+          <w:rFonts w:ascii="Arial" w:hAnsi="Arial" w:cs="Arial"/>
+        </w:rPr>
+      </w:pPr>
+      <w:r>
+        <w:rPr>
+          <w:rFonts w:ascii="Arial" w:hAnsi="Arial" w:cs="Arial"/>
+        </w:rPr>
+        <w:t xml:space="preserve">Acá en el lado izquierdo tenemos el panel con los datos del usuario que entro en este caso el administrador </w:t>
+      </w:r>
+      <w:r>
+        <w:rPr>
+          <w:rFonts w:ascii="Arial" w:hAnsi="Arial" w:cs="Arial"/>
+        </w:rPr>
+        <w:br/>
+      </w:r>
+    </w:p>
+    <w:p>
+      <w:pPr>
+        <w:pStyle w:val="Prrafodelista"/>
+        <w:spacing w:after="0" w:line="240" w:lineRule="auto"/>
+        <w:ind w:left="630"/>
+        <w:jc w:val="both"/>
+        <w:rPr>
+          <w:rFonts w:ascii="Arial" w:hAnsi="Arial" w:cs="Arial"/>
+        </w:rPr>
+      </w:pPr>
+      <w:r>
+        <w:rPr>
+          <w:rFonts w:ascii="Arial" w:hAnsi="Arial" w:cs="Arial"/>
+          <w:noProof/>
+        </w:rPr>
+        <w:drawing>
+          <wp:anchor distT="0" distB="0" distL="114300" distR="114300" simplePos="0" relativeHeight="251700224" behindDoc="1" locked="0" layoutInCell="1" allowOverlap="1" wp14:anchorId="7D1EB80C" wp14:editId="7F726AD9">
+            <wp:simplePos x="0" y="0"/>
+            <wp:positionH relativeFrom="column">
+              <wp:posOffset>4520565</wp:posOffset>
+            </wp:positionH>
+            <wp:positionV relativeFrom="paragraph">
+              <wp:posOffset>11431</wp:posOffset>
+            </wp:positionV>
+            <wp:extent cx="1021715" cy="2533650"/>
+            <wp:effectExtent l="0" t="0" r="6985" b="0"/>
+            <wp:wrapNone/>
+            <wp:docPr id="1164582918" name="Imagen 1"/>
+            <wp:cNvGraphicFramePr>
+              <a:graphicFrameLocks xmlns:a="http://schemas.openxmlformats.org/drawingml/2006/main" noChangeAspect="1"/>
+            </wp:cNvGraphicFramePr>
+            <a:graphic xmlns:a="http://schemas.openxmlformats.org/drawingml/2006/main">
+              <a:graphicData uri="http://schemas.openxmlformats.org/drawingml/2006/picture">
+                <pic:pic xmlns:pic="http://schemas.openxmlformats.org/drawingml/2006/picture">
+                  <pic:nvPicPr>
+                    <pic:cNvPr id="1164582918" name=""/>
+                    <pic:cNvPicPr/>
+                  </pic:nvPicPr>
+                  <pic:blipFill>
+                    <a:blip r:embed="rId13">
+                      <a:extLst>
+                        <a:ext uri="{28A0092B-C50C-407E-A947-70E740481C1C}">
+                          <a14:useLocalDpi xmlns:a14="http://schemas.microsoft.com/office/drawing/2010/main" val="0"/>
+                        </a:ext>
+                      </a:extLst>
+                    </a:blip>
+                    <a:stretch>
+                      <a:fillRect/>
+                    </a:stretch>
+                  </pic:blipFill>
+                  <pic:spPr>
+                    <a:xfrm>
+                      <a:off x="0" y="0"/>
+                      <a:ext cx="1022259" cy="2534999"/>
+                    </a:xfrm>
+                    <a:prstGeom prst="rect">
+                      <a:avLst/>
+                    </a:prstGeom>
+                  </pic:spPr>
+                </pic:pic>
+              </a:graphicData>
+            </a:graphic>
+            <wp14:sizeRelH relativeFrom="margin">
               <wp14:pctWidth>0</wp14:pctWidth>
             </wp14:sizeRelH>
-            <wp14:sizeRelV relativeFrom="page">
+            <wp14:sizeRelV relativeFrom="margin">
               <wp14:pctHeight>0</wp14:pctHeight>
             </wp14:sizeRelV>
           </wp:anchor>
         </w:drawing>
       </w:r>
+    </w:p>
+    <w:p>
+      <w:pPr>
+        <w:pStyle w:val="Prrafodelista"/>
+        <w:spacing w:after="0" w:line="240" w:lineRule="auto"/>
+        <w:ind w:left="630"/>
+        <w:jc w:val="both"/>
+        <w:rPr>
+          <w:rFonts w:ascii="Arial" w:hAnsi="Arial" w:cs="Arial"/>
+        </w:rPr>
+      </w:pPr>
       <w:r>
         <w:rPr>
           <w:rFonts w:ascii="Arial" w:hAnsi="Arial" w:cs="Arial"/>
@@ -2398,85 +2870,47 @@
     </w:p>
     <w:p>
       <w:pPr>
-        <w:pStyle w:val="Prrafodelista"/>
-        <w:spacing w:after="0" w:line="240" w:lineRule="auto"/>
-        <w:ind w:left="630"/>
-        <w:jc w:val="both"/>
-        <w:rPr>
-          <w:rFonts w:ascii="Arial" w:hAnsi="Arial" w:cs="Arial"/>
-        </w:rPr>
-      </w:pPr>
-    </w:p>
-    <w:p>
-      <w:pPr>
-        <w:pStyle w:val="Prrafodelista"/>
-        <w:spacing w:after="0" w:line="240" w:lineRule="auto"/>
-        <w:ind w:left="630"/>
-        <w:jc w:val="both"/>
-        <w:rPr>
-          <w:rFonts w:ascii="Arial" w:hAnsi="Arial" w:cs="Arial"/>
-        </w:rPr>
-      </w:pPr>
-    </w:p>
-    <w:p>
-      <w:pPr>
-        <w:pStyle w:val="Prrafodelista"/>
-        <w:spacing w:after="0" w:line="240" w:lineRule="auto"/>
-        <w:ind w:left="630"/>
-        <w:jc w:val="both"/>
-        <w:rPr>
-          <w:rFonts w:ascii="Arial" w:hAnsi="Arial" w:cs="Arial"/>
-        </w:rPr>
-      </w:pPr>
-      <w:r>
-        <w:rPr>
-          <w:rFonts w:ascii="Arial" w:hAnsi="Arial" w:cs="Arial"/>
-        </w:rPr>
-        <w:t xml:space="preserve">Cuando damos </w:t>
-      </w:r>
-      <w:proofErr w:type="spellStart"/>
-      <w:r>
-        <w:rPr>
-          <w:rFonts w:ascii="Arial" w:hAnsi="Arial" w:cs="Arial"/>
-        </w:rPr>
-        <w:t>click</w:t>
-      </w:r>
-      <w:proofErr w:type="spellEnd"/>
-      <w:r>
-        <w:rPr>
-          <w:rFonts w:ascii="Arial" w:hAnsi="Arial" w:cs="Arial"/>
-        </w:rPr>
-        <w:t xml:space="preserve"> en agregar rol nos llevara a la </w:t>
-      </w:r>
-    </w:p>
-    <w:p>
-      <w:pPr>
-        <w:pStyle w:val="Prrafodelista"/>
-        <w:spacing w:after="0" w:line="240" w:lineRule="auto"/>
-        <w:ind w:left="630"/>
-        <w:jc w:val="both"/>
-        <w:rPr>
-          <w:rFonts w:ascii="Arial" w:hAnsi="Arial" w:cs="Arial"/>
-        </w:rPr>
-      </w:pPr>
-      <w:r>
-        <w:rPr>
-          <w:rFonts w:ascii="Arial" w:hAnsi="Arial" w:cs="Arial"/>
+        <w:spacing w:after="0" w:line="240" w:lineRule="auto"/>
+        <w:ind w:firstLine="630"/>
+        <w:jc w:val="both"/>
+        <w:rPr>
+          <w:rFonts w:ascii="Arial" w:hAnsi="Arial" w:cs="Arial"/>
+        </w:rPr>
+      </w:pPr>
+      <w:r>
+        <w:rPr>
+          <w:rFonts w:ascii="Arial" w:hAnsi="Arial" w:cs="Arial"/>
+        </w:rPr>
+        <w:t xml:space="preserve">Cuando damos click en agregar rol nos llevara a la </w:t>
+      </w:r>
+    </w:p>
+    <w:p>
+      <w:pPr>
+        <w:pStyle w:val="Prrafodelista"/>
+        <w:spacing w:after="0" w:line="240" w:lineRule="auto"/>
+        <w:ind w:left="630"/>
+        <w:jc w:val="both"/>
+        <w:rPr>
+          <w:rFonts w:ascii="Arial" w:hAnsi="Arial" w:cs="Arial"/>
+        </w:rPr>
+      </w:pPr>
+      <w:r>
+        <w:rPr>
           <w:noProof/>
         </w:rPr>
         <mc:AlternateContent>
           <mc:Choice Requires="wps">
             <w:drawing>
-              <wp:anchor distT="0" distB="0" distL="114300" distR="114300" simplePos="0" relativeHeight="251667456" behindDoc="0" locked="0" layoutInCell="1" allowOverlap="1" wp14:anchorId="35FAD5BE" wp14:editId="1288409D">
+              <wp:anchor distT="0" distB="0" distL="114300" distR="114300" simplePos="0" relativeHeight="251667456" behindDoc="0" locked="0" layoutInCell="1" allowOverlap="1" wp14:anchorId="35FAD5BE" wp14:editId="142199C5">
                 <wp:simplePos x="0" y="0"/>
                 <wp:positionH relativeFrom="column">
                   <wp:posOffset>2101215</wp:posOffset>
                 </wp:positionH>
                 <wp:positionV relativeFrom="paragraph">
-                  <wp:posOffset>102870</wp:posOffset>
+                  <wp:posOffset>7620</wp:posOffset>
                 </wp:positionV>
-                <wp:extent cx="2343150" cy="219075"/>
-                <wp:effectExtent l="0" t="57150" r="19050" b="28575"/>
+                <wp:extent cx="2552700" cy="76200"/>
+                <wp:effectExtent l="38100" t="0" r="19050" b="95250"/>
                 <wp:wrapNone/>
                 <wp:docPr id="689669738" name="Conector recto de flecha 8"/>
                 <wp:cNvGraphicFramePr/>
@@ -2485,9 +2919,9 @@
                     <wps:wsp>
                       <wps:cNvCnPr/>
                       <wps:spPr>
-                        <a:xfrm flipH="1" flipV="1">
+                        <a:xfrm flipH="1">
                           <a:off x="0" y="0"/>
-                          <a:ext cx="2343150" cy="219075"/>
+                          <a:ext cx="2552700" cy="76200"/>
                         </a:xfrm>
                         <a:prstGeom prst="straightConnector1">
                           <a:avLst/>
@@ -2514,12 +2948,18 @@
                     </wps:wsp>
                   </a:graphicData>
                 </a:graphic>
+                <wp14:sizeRelH relativeFrom="margin">
+                  <wp14:pctWidth>0</wp14:pctWidth>
+                </wp14:sizeRelH>
+                <wp14:sizeRelV relativeFrom="margin">
+                  <wp14:pctHeight>0</wp14:pctHeight>
+                </wp14:sizeRelV>
               </wp:anchor>
             </w:drawing>
           </mc:Choice>
           <mc:Fallback>
             <w:pict>
-              <v:shape w14:anchorId="46C4195A" id="Conector recto de flecha 8" o:spid="_x0000_s1026" type="#_x0000_t32" style="position:absolute;margin-left:165.45pt;margin-top:8.1pt;width:184.5pt;height:17.25pt;flip:x y;z-index:251667456;visibility:visible;mso-wrap-style:square;mso-wrap-distance-left:9pt;mso-wrap-distance-top:0;mso-wrap-distance-right:9pt;mso-wrap-distance-bottom:0;mso-position-horizontal:absolute;mso-position-horizontal-relative:text;mso-position-vertical:absolute;mso-position-vertical-relative:text" o:gfxdata="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" strokecolor="#156082 [3204]" strokeweight=".5pt">
+              <v:shape w14:anchorId="6D73C39E" id="Conector recto de flecha 8" o:spid="_x0000_s1026" type="#_x0000_t32" style="position:absolute;margin-left:165.45pt;margin-top:.6pt;width:201pt;height:6pt;flip:x;z-index:251667456;visibility:visible;mso-wrap-style:square;mso-width-percent:0;mso-height-percent:0;mso-wrap-distance-left:9pt;mso-wrap-distance-top:0;mso-wrap-distance-right:9pt;mso-wrap-distance-bottom:0;mso-position-horizontal:absolute;mso-position-horizontal-relative:text;mso-position-vertical:absolute;mso-position-vertical-relative:text;mso-width-percent:0;mso-height-percent:0;mso-width-relative:margin;mso-height-relative:margin" o:gfxdata="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" strokecolor="#156082 [3204]" strokeweight=".5pt">
                 <v:stroke endarrow="block" joinstyle="miter"/>
               </v:shape>
             </w:pict>
@@ -2565,176 +3005,21 @@
           <w:rFonts w:ascii="Arial" w:hAnsi="Arial" w:cs="Arial"/>
         </w:rPr>
       </w:pPr>
-    </w:p>
-    <w:p>
-      <w:pPr>
-        <w:pStyle w:val="Prrafodelista"/>
-        <w:spacing w:after="0" w:line="240" w:lineRule="auto"/>
-        <w:ind w:left="630"/>
-        <w:jc w:val="both"/>
-        <w:rPr>
-          <w:rFonts w:ascii="Arial" w:hAnsi="Arial" w:cs="Arial"/>
-        </w:rPr>
-      </w:pPr>
-    </w:p>
-    <w:p>
-      <w:pPr>
-        <w:pStyle w:val="Prrafodelista"/>
-        <w:spacing w:after="0" w:line="240" w:lineRule="auto"/>
-        <w:ind w:left="630"/>
-        <w:jc w:val="both"/>
-        <w:rPr>
-          <w:rFonts w:ascii="Arial" w:hAnsi="Arial" w:cs="Arial"/>
-        </w:rPr>
-      </w:pPr>
-    </w:p>
-    <w:p>
-      <w:pPr>
-        <w:pStyle w:val="Prrafodelista"/>
-        <w:spacing w:after="0" w:line="240" w:lineRule="auto"/>
-        <w:ind w:left="630"/>
-        <w:jc w:val="both"/>
-        <w:rPr>
-          <w:rFonts w:ascii="Arial" w:hAnsi="Arial" w:cs="Arial"/>
-        </w:rPr>
-      </w:pPr>
-    </w:p>
-    <w:p>
-      <w:pPr>
-        <w:pStyle w:val="Prrafodelista"/>
-        <w:spacing w:after="0" w:line="240" w:lineRule="auto"/>
-        <w:ind w:left="630"/>
-        <w:jc w:val="both"/>
-        <w:rPr>
-          <w:rFonts w:ascii="Arial" w:hAnsi="Arial" w:cs="Arial"/>
-        </w:rPr>
-      </w:pPr>
-      <w:r>
-        <w:rPr>
-          <w:rFonts w:ascii="Arial" w:hAnsi="Arial" w:cs="Arial"/>
-        </w:rPr>
-        <w:tab/>
-      </w:r>
-      <w:r>
-        <w:rPr>
-          <w:rFonts w:ascii="Arial" w:hAnsi="Arial" w:cs="Arial"/>
-        </w:rPr>
-        <w:tab/>
-      </w:r>
-      <w:r>
-        <w:rPr>
-          <w:rFonts w:ascii="Arial" w:hAnsi="Arial" w:cs="Arial"/>
-        </w:rPr>
-        <w:tab/>
-      </w:r>
-      <w:r>
-        <w:rPr>
-          <w:rFonts w:ascii="Arial" w:hAnsi="Arial" w:cs="Arial"/>
-        </w:rPr>
-        <w:tab/>
-      </w:r>
-      <w:r>
-        <w:rPr>
-          <w:rFonts w:ascii="Arial" w:hAnsi="Arial" w:cs="Arial"/>
-        </w:rPr>
-        <w:tab/>
-      </w:r>
-      <w:r>
-        <w:rPr>
-          <w:rFonts w:ascii="Arial" w:hAnsi="Arial" w:cs="Arial"/>
-        </w:rPr>
-        <w:tab/>
-      </w:r>
-      <w:r>
-        <w:rPr>
-          <w:rFonts w:ascii="Arial" w:hAnsi="Arial" w:cs="Arial"/>
-        </w:rPr>
-        <w:tab/>
-      </w:r>
-      <w:r>
-        <w:rPr>
-          <w:rFonts w:ascii="Arial" w:hAnsi="Arial" w:cs="Arial"/>
-        </w:rPr>
-        <w:tab/>
-      </w:r>
-      <w:r>
-        <w:rPr>
-          <w:rFonts w:ascii="Arial" w:hAnsi="Arial" w:cs="Arial"/>
-        </w:rPr>
-        <w:tab/>
-      </w:r>
-      <w:r>
-        <w:rPr>
-          <w:rFonts w:ascii="Arial" w:hAnsi="Arial" w:cs="Arial"/>
-        </w:rPr>
-        <w:tab/>
-      </w:r>
-      <w:r>
-        <w:rPr>
-          <w:rFonts w:ascii="Arial" w:hAnsi="Arial" w:cs="Arial"/>
-        </w:rPr>
-        <w:tab/>
-      </w:r>
-    </w:p>
-    <w:p>
-      <w:pPr>
-        <w:pStyle w:val="Prrafodelista"/>
-        <w:spacing w:after="0" w:line="240" w:lineRule="auto"/>
-        <w:ind w:left="630"/>
-        <w:jc w:val="both"/>
-        <w:rPr>
-          <w:rFonts w:ascii="Arial" w:hAnsi="Arial" w:cs="Arial"/>
-        </w:rPr>
-      </w:pPr>
-    </w:p>
-    <w:p>
-      <w:pPr>
-        <w:pStyle w:val="Prrafodelista"/>
-        <w:spacing w:after="0" w:line="240" w:lineRule="auto"/>
-        <w:ind w:left="630"/>
-        <w:jc w:val="both"/>
-        <w:rPr>
-          <w:rFonts w:ascii="Arial" w:hAnsi="Arial" w:cs="Arial"/>
-        </w:rPr>
-      </w:pPr>
-    </w:p>
-    <w:p>
-      <w:pPr>
-        <w:pStyle w:val="Prrafodelista"/>
-        <w:spacing w:after="0" w:line="240" w:lineRule="auto"/>
-        <w:ind w:left="630"/>
-        <w:jc w:val="both"/>
-        <w:rPr>
-          <w:rFonts w:ascii="Arial" w:hAnsi="Arial" w:cs="Arial"/>
-        </w:rPr>
-      </w:pPr>
-    </w:p>
-    <w:p>
-      <w:pPr>
-        <w:pStyle w:val="Prrafodelista"/>
-        <w:spacing w:after="0" w:line="240" w:lineRule="auto"/>
-        <w:ind w:left="630"/>
-        <w:jc w:val="both"/>
-        <w:rPr>
-          <w:rFonts w:ascii="Arial" w:hAnsi="Arial" w:cs="Arial"/>
-        </w:rPr>
-      </w:pPr>
       <w:r>
         <w:rPr>
           <w:rFonts w:ascii="Arial" w:hAnsi="Arial" w:cs="Arial"/>
           <w:noProof/>
         </w:rPr>
-        <w:lastRenderedPageBreak/>
         <w:drawing>
-          <wp:anchor distT="0" distB="0" distL="114300" distR="114300" simplePos="0" relativeHeight="251668480" behindDoc="1" locked="0" layoutInCell="1" allowOverlap="1" wp14:anchorId="73C090C4" wp14:editId="76C204E9">
+          <wp:anchor distT="0" distB="0" distL="114300" distR="114300" simplePos="0" relativeHeight="251668480" behindDoc="1" locked="0" layoutInCell="1" allowOverlap="1" wp14:anchorId="73C090C4" wp14:editId="2BE608CB">
             <wp:simplePos x="0" y="0"/>
             <wp:positionH relativeFrom="margin">
-              <wp:align>center</wp:align>
+              <wp:align>left</wp:align>
             </wp:positionH>
             <wp:positionV relativeFrom="paragraph">
-              <wp:posOffset>-590921</wp:posOffset>
+              <wp:posOffset>43814</wp:posOffset>
             </wp:positionV>
-            <wp:extent cx="4686300" cy="2628900"/>
+            <wp:extent cx="4465568" cy="2505075"/>
             <wp:effectExtent l="0" t="0" r="0" b="0"/>
             <wp:wrapNone/>
             <wp:docPr id="274506698" name="Imagen 1"/>
@@ -2749,7 +3034,7 @@
                     <pic:cNvPicPr/>
                   </pic:nvPicPr>
                   <pic:blipFill rotWithShape="1">
-                    <a:blip r:embed="rId13">
+                    <a:blip r:embed="rId14">
                       <a:extLst>
                         <a:ext uri="{28A0092B-C50C-407E-A947-70E740481C1C}">
                           <a14:useLocalDpi xmlns:a14="http://schemas.microsoft.com/office/drawing/2010/main" val="0"/>
@@ -2762,7 +3047,7 @@
                   <pic:spPr bwMode="auto">
                     <a:xfrm>
                       <a:off x="0" y="0"/>
-                      <a:ext cx="4686300" cy="2628900"/>
+                      <a:ext cx="4465568" cy="2505075"/>
                     </a:xfrm>
                     <a:prstGeom prst="rect">
                       <a:avLst/>
@@ -2832,98 +3117,187 @@
           <w:rFonts w:ascii="Arial" w:hAnsi="Arial" w:cs="Arial"/>
         </w:rPr>
       </w:pPr>
-    </w:p>
-    <w:p>
-      <w:pPr>
-        <w:pStyle w:val="Prrafodelista"/>
-        <w:spacing w:after="0" w:line="240" w:lineRule="auto"/>
-        <w:ind w:left="630"/>
-        <w:jc w:val="both"/>
-        <w:rPr>
-          <w:rFonts w:ascii="Arial" w:hAnsi="Arial" w:cs="Arial"/>
-        </w:rPr>
-      </w:pPr>
-    </w:p>
-    <w:p>
-      <w:pPr>
-        <w:pStyle w:val="Prrafodelista"/>
-        <w:spacing w:after="0" w:line="240" w:lineRule="auto"/>
-        <w:ind w:left="630"/>
-        <w:jc w:val="both"/>
-        <w:rPr>
-          <w:rFonts w:ascii="Arial" w:hAnsi="Arial" w:cs="Arial"/>
-        </w:rPr>
-      </w:pPr>
-    </w:p>
-    <w:p>
-      <w:pPr>
-        <w:pStyle w:val="Prrafodelista"/>
-        <w:spacing w:after="0" w:line="240" w:lineRule="auto"/>
-        <w:ind w:left="630"/>
-        <w:jc w:val="both"/>
-        <w:rPr>
-          <w:rFonts w:ascii="Arial" w:hAnsi="Arial" w:cs="Arial"/>
-        </w:rPr>
-      </w:pPr>
-    </w:p>
-    <w:p>
-      <w:pPr>
-        <w:pStyle w:val="Prrafodelista"/>
-        <w:spacing w:after="0" w:line="240" w:lineRule="auto"/>
-        <w:ind w:left="630"/>
-        <w:jc w:val="both"/>
-        <w:rPr>
-          <w:rFonts w:ascii="Arial" w:hAnsi="Arial" w:cs="Arial"/>
-        </w:rPr>
-      </w:pPr>
-    </w:p>
-    <w:p>
-      <w:pPr>
-        <w:pStyle w:val="Prrafodelista"/>
-        <w:spacing w:after="0" w:line="240" w:lineRule="auto"/>
-        <w:ind w:left="630"/>
-        <w:jc w:val="both"/>
-        <w:rPr>
-          <w:rFonts w:ascii="Arial" w:hAnsi="Arial" w:cs="Arial"/>
-        </w:rPr>
-      </w:pPr>
-    </w:p>
-    <w:p>
-      <w:pPr>
-        <w:pStyle w:val="Prrafodelista"/>
-        <w:spacing w:after="0" w:line="240" w:lineRule="auto"/>
-        <w:ind w:left="630"/>
-        <w:jc w:val="both"/>
-        <w:rPr>
-          <w:rFonts w:ascii="Arial" w:hAnsi="Arial" w:cs="Arial"/>
-        </w:rPr>
-      </w:pPr>
-    </w:p>
-    <w:p>
-      <w:pPr>
-        <w:pStyle w:val="Prrafodelista"/>
-        <w:spacing w:after="0" w:line="240" w:lineRule="auto"/>
-        <w:ind w:left="630"/>
-        <w:jc w:val="both"/>
-        <w:rPr>
-          <w:rFonts w:ascii="Arial" w:hAnsi="Arial" w:cs="Arial"/>
-        </w:rPr>
-      </w:pPr>
-    </w:p>
-    <w:p>
-      <w:pPr>
-        <w:pStyle w:val="Prrafodelista"/>
-        <w:spacing w:after="0" w:line="240" w:lineRule="auto"/>
-        <w:ind w:left="630"/>
-        <w:jc w:val="both"/>
-        <w:rPr>
-          <w:rFonts w:ascii="Arial" w:hAnsi="Arial" w:cs="Arial"/>
-        </w:rPr>
-      </w:pPr>
-      <w:r>
-        <w:rPr>
-          <w:rFonts w:ascii="Arial" w:hAnsi="Arial" w:cs="Arial"/>
-        </w:rPr>
+      <w:r>
+        <w:rPr>
+          <w:rFonts w:ascii="Arial" w:hAnsi="Arial" w:cs="Arial"/>
+        </w:rPr>
+        <w:tab/>
+      </w:r>
+      <w:r>
+        <w:rPr>
+          <w:rFonts w:ascii="Arial" w:hAnsi="Arial" w:cs="Arial"/>
+        </w:rPr>
+        <w:tab/>
+      </w:r>
+      <w:r>
+        <w:rPr>
+          <w:rFonts w:ascii="Arial" w:hAnsi="Arial" w:cs="Arial"/>
+        </w:rPr>
+        <w:tab/>
+      </w:r>
+      <w:r>
+        <w:rPr>
+          <w:rFonts w:ascii="Arial" w:hAnsi="Arial" w:cs="Arial"/>
+        </w:rPr>
+        <w:tab/>
+      </w:r>
+      <w:r>
+        <w:rPr>
+          <w:rFonts w:ascii="Arial" w:hAnsi="Arial" w:cs="Arial"/>
+        </w:rPr>
+        <w:tab/>
+      </w:r>
+      <w:r>
+        <w:rPr>
+          <w:rFonts w:ascii="Arial" w:hAnsi="Arial" w:cs="Arial"/>
+        </w:rPr>
+        <w:tab/>
+      </w:r>
+      <w:r>
+        <w:rPr>
+          <w:rFonts w:ascii="Arial" w:hAnsi="Arial" w:cs="Arial"/>
+        </w:rPr>
+        <w:tab/>
+      </w:r>
+      <w:r>
+        <w:rPr>
+          <w:rFonts w:ascii="Arial" w:hAnsi="Arial" w:cs="Arial"/>
+        </w:rPr>
+        <w:tab/>
+      </w:r>
+      <w:r>
+        <w:rPr>
+          <w:rFonts w:ascii="Arial" w:hAnsi="Arial" w:cs="Arial"/>
+        </w:rPr>
+        <w:tab/>
+      </w:r>
+      <w:r>
+        <w:rPr>
+          <w:rFonts w:ascii="Arial" w:hAnsi="Arial" w:cs="Arial"/>
+        </w:rPr>
+        <w:tab/>
+      </w:r>
+      <w:r>
+        <w:rPr>
+          <w:rFonts w:ascii="Arial" w:hAnsi="Arial" w:cs="Arial"/>
+        </w:rPr>
+        <w:tab/>
+      </w:r>
+    </w:p>
+    <w:p>
+      <w:pPr>
+        <w:pStyle w:val="Prrafodelista"/>
+        <w:spacing w:after="0" w:line="240" w:lineRule="auto"/>
+        <w:ind w:left="630"/>
+        <w:jc w:val="both"/>
+        <w:rPr>
+          <w:rFonts w:ascii="Arial" w:hAnsi="Arial" w:cs="Arial"/>
+        </w:rPr>
+      </w:pPr>
+    </w:p>
+    <w:p>
+      <w:pPr>
+        <w:pStyle w:val="Prrafodelista"/>
+        <w:spacing w:after="0" w:line="240" w:lineRule="auto"/>
+        <w:ind w:left="630"/>
+        <w:jc w:val="both"/>
+        <w:rPr>
+          <w:rFonts w:ascii="Arial" w:hAnsi="Arial" w:cs="Arial"/>
+        </w:rPr>
+      </w:pPr>
+    </w:p>
+    <w:p>
+      <w:pPr>
+        <w:pStyle w:val="Prrafodelista"/>
+        <w:spacing w:after="0" w:line="240" w:lineRule="auto"/>
+        <w:ind w:left="630"/>
+        <w:jc w:val="both"/>
+        <w:rPr>
+          <w:rFonts w:ascii="Arial" w:hAnsi="Arial" w:cs="Arial"/>
+        </w:rPr>
+      </w:pPr>
+    </w:p>
+    <w:p>
+      <w:pPr>
+        <w:pStyle w:val="Prrafodelista"/>
+        <w:spacing w:after="0" w:line="240" w:lineRule="auto"/>
+        <w:ind w:left="630"/>
+        <w:jc w:val="both"/>
+        <w:rPr>
+          <w:rFonts w:ascii="Arial" w:hAnsi="Arial" w:cs="Arial"/>
+        </w:rPr>
+      </w:pPr>
+    </w:p>
+    <w:p>
+      <w:pPr>
+        <w:pStyle w:val="Prrafodelista"/>
+        <w:spacing w:after="0" w:line="240" w:lineRule="auto"/>
+        <w:ind w:left="630"/>
+        <w:jc w:val="both"/>
+        <w:rPr>
+          <w:rFonts w:ascii="Arial" w:hAnsi="Arial" w:cs="Arial"/>
+        </w:rPr>
+      </w:pPr>
+    </w:p>
+    <w:p>
+      <w:pPr>
+        <w:pStyle w:val="Prrafodelista"/>
+        <w:spacing w:after="0" w:line="240" w:lineRule="auto"/>
+        <w:ind w:left="630"/>
+        <w:jc w:val="both"/>
+        <w:rPr>
+          <w:rFonts w:ascii="Arial" w:hAnsi="Arial" w:cs="Arial"/>
+        </w:rPr>
+      </w:pPr>
+    </w:p>
+    <w:p>
+      <w:pPr>
+        <w:pStyle w:val="Prrafodelista"/>
+        <w:spacing w:after="0" w:line="240" w:lineRule="auto"/>
+        <w:ind w:left="630"/>
+        <w:jc w:val="both"/>
+        <w:rPr>
+          <w:rFonts w:ascii="Arial" w:hAnsi="Arial" w:cs="Arial"/>
+        </w:rPr>
+      </w:pPr>
+    </w:p>
+    <w:p>
+      <w:pPr>
+        <w:pStyle w:val="Prrafodelista"/>
+        <w:spacing w:after="0" w:line="240" w:lineRule="auto"/>
+        <w:ind w:left="630"/>
+        <w:jc w:val="both"/>
+        <w:rPr>
+          <w:rFonts w:ascii="Arial" w:hAnsi="Arial" w:cs="Arial"/>
+        </w:rPr>
+      </w:pPr>
+    </w:p>
+    <w:p>
+      <w:pPr>
+        <w:pStyle w:val="Prrafodelista"/>
+        <w:spacing w:after="0" w:line="240" w:lineRule="auto"/>
+        <w:ind w:left="630"/>
+        <w:jc w:val="both"/>
+        <w:rPr>
+          <w:rFonts w:ascii="Arial" w:hAnsi="Arial" w:cs="Arial"/>
+        </w:rPr>
+      </w:pPr>
+    </w:p>
+    <w:p>
+      <w:pPr>
+        <w:pStyle w:val="Prrafodelista"/>
+        <w:spacing w:after="0" w:line="240" w:lineRule="auto"/>
+        <w:ind w:left="630"/>
+        <w:jc w:val="both"/>
+        <w:rPr>
+          <w:rFonts w:ascii="Arial" w:hAnsi="Arial" w:cs="Arial"/>
+        </w:rPr>
+      </w:pPr>
+      <w:r>
+        <w:rPr>
+          <w:rFonts w:ascii="Arial" w:hAnsi="Arial" w:cs="Arial"/>
+        </w:rPr>
+        <w:lastRenderedPageBreak/>
         <w:t>En este espacio lo que vamos a realizar es el registro de un rol donde si lleva caracteres especiales dará est</w:t>
       </w:r>
       <w:r>
@@ -2932,14 +3306,12 @@
         </w:rPr>
         <w:t xml:space="preserve">a alerta o si </w:t>
       </w:r>
-      <w:proofErr w:type="spellStart"/>
-      <w:r>
-        <w:rPr>
-          <w:rFonts w:ascii="Arial" w:hAnsi="Arial" w:cs="Arial"/>
-        </w:rPr>
-        <w:t>esta</w:t>
-      </w:r>
-      <w:proofErr w:type="spellEnd"/>
+      <w:r>
+        <w:rPr>
+          <w:rFonts w:ascii="Arial" w:hAnsi="Arial" w:cs="Arial"/>
+        </w:rPr>
+        <w:t>está</w:t>
+      </w:r>
       <w:r>
         <w:rPr>
           <w:rFonts w:ascii="Arial" w:hAnsi="Arial" w:cs="Arial"/>
@@ -2998,7 +3370,7 @@
                     <pic:cNvPicPr/>
                   </pic:nvPicPr>
                   <pic:blipFill>
-                    <a:blip r:embed="rId14">
+                    <a:blip r:embed="rId15">
                       <a:extLst>
                         <a:ext uri="{28A0092B-C50C-407E-A947-70E740481C1C}">
                           <a14:useLocalDpi xmlns:a14="http://schemas.microsoft.com/office/drawing/2010/main" val="0"/>
@@ -3059,7 +3431,7 @@
                     <pic:cNvPicPr/>
                   </pic:nvPicPr>
                   <pic:blipFill>
-                    <a:blip r:embed="rId15">
+                    <a:blip r:embed="rId16">
                       <a:extLst>
                         <a:ext uri="{28A0092B-C50C-407E-A947-70E740481C1C}">
                           <a14:useLocalDpi xmlns:a14="http://schemas.microsoft.com/office/drawing/2010/main" val="0"/>
@@ -3294,7 +3666,7 @@
                     <pic:cNvPicPr/>
                   </pic:nvPicPr>
                   <pic:blipFill>
-                    <a:blip r:embed="rId16">
+                    <a:blip r:embed="rId17">
                       <a:extLst>
                         <a:ext uri="{28A0092B-C50C-407E-A947-70E740481C1C}">
                           <a14:useLocalDpi xmlns:a14="http://schemas.microsoft.com/office/drawing/2010/main" val="0"/>
@@ -3582,7 +3954,7 @@
                     <pic:cNvPicPr/>
                   </pic:nvPicPr>
                   <pic:blipFill>
-                    <a:blip r:embed="rId17">
+                    <a:blip r:embed="rId18">
                       <a:extLst>
                         <a:ext uri="{28A0092B-C50C-407E-A947-70E740481C1C}">
                           <a14:useLocalDpi xmlns:a14="http://schemas.microsoft.com/office/drawing/2010/main" val="0"/>
@@ -3642,7 +4014,7 @@
                     <pic:cNvPicPr/>
                   </pic:nvPicPr>
                   <pic:blipFill>
-                    <a:blip r:embed="rId18">
+                    <a:blip r:embed="rId19">
                       <a:extLst>
                         <a:ext uri="{28A0092B-C50C-407E-A947-70E740481C1C}">
                           <a14:useLocalDpi xmlns:a14="http://schemas.microsoft.com/office/drawing/2010/main" val="0"/>
@@ -3852,7 +4224,7 @@
                     <pic:cNvPicPr/>
                   </pic:nvPicPr>
                   <pic:blipFill>
-                    <a:blip r:embed="rId19">
+                    <a:blip r:embed="rId20">
                       <a:extLst>
                         <a:ext uri="{28A0092B-C50C-407E-A947-70E740481C1C}">
                           <a14:useLocalDpi xmlns:a14="http://schemas.microsoft.com/office/drawing/2010/main" val="0"/>
@@ -3913,7 +4285,7 @@
                     <pic:cNvPicPr/>
                   </pic:nvPicPr>
                   <pic:blipFill>
-                    <a:blip r:embed="rId20">
+                    <a:blip r:embed="rId21">
                       <a:extLst>
                         <a:ext uri="{28A0092B-C50C-407E-A947-70E740481C1C}">
                           <a14:useLocalDpi xmlns:a14="http://schemas.microsoft.com/office/drawing/2010/main" val="0"/>
@@ -4127,7 +4499,7 @@
                     <pic:cNvPicPr/>
                   </pic:nvPicPr>
                   <pic:blipFill>
-                    <a:blip r:embed="rId21">
+                    <a:blip r:embed="rId22">
                       <a:extLst>
                         <a:ext uri="{28A0092B-C50C-407E-A947-70E740481C1C}">
                           <a14:useLocalDpi xmlns:a14="http://schemas.microsoft.com/office/drawing/2010/main" val="0"/>
@@ -4188,7 +4560,7 @@
                     <pic:cNvPicPr/>
                   </pic:nvPicPr>
                   <pic:blipFill>
-                    <a:blip r:embed="rId22">
+                    <a:blip r:embed="rId23">
                       <a:extLst>
                         <a:ext uri="{28A0092B-C50C-407E-A947-70E740481C1C}">
                           <a14:useLocalDpi xmlns:a14="http://schemas.microsoft.com/office/drawing/2010/main" val="0"/>
@@ -4468,21 +4840,7 @@
         <w:rPr>
           <w:rFonts w:ascii="Arial" w:hAnsi="Arial" w:cs="Arial"/>
         </w:rPr>
-        <w:t>si no tiene el símbolo @ y el .</w:t>
-      </w:r>
-      <w:proofErr w:type="spellStart"/>
-      <w:r>
-        <w:rPr>
-          <w:rFonts w:ascii="Arial" w:hAnsi="Arial" w:cs="Arial"/>
-        </w:rPr>
-        <w:t>com</w:t>
-      </w:r>
-      <w:proofErr w:type="spellEnd"/>
-      <w:r>
-        <w:rPr>
-          <w:rFonts w:ascii="Arial" w:hAnsi="Arial" w:cs="Arial"/>
-        </w:rPr>
-        <w:t xml:space="preserve"> nos va a salir la siguiente alerta </w:t>
+        <w:t xml:space="preserve">si no tiene el símbolo @ y el .com nos va a salir la siguiente alerta </w:t>
       </w:r>
     </w:p>
     <w:p>
@@ -4535,7 +4893,7 @@
                     <pic:cNvPicPr/>
                   </pic:nvPicPr>
                   <pic:blipFill>
-                    <a:blip r:embed="rId23">
+                    <a:blip r:embed="rId24">
                       <a:extLst>
                         <a:ext uri="{28A0092B-C50C-407E-A947-70E740481C1C}">
                           <a14:useLocalDpi xmlns:a14="http://schemas.microsoft.com/office/drawing/2010/main" val="0"/>
@@ -4596,7 +4954,7 @@
                     <pic:cNvPicPr/>
                   </pic:nvPicPr>
                   <pic:blipFill>
-                    <a:blip r:embed="rId24">
+                    <a:blip r:embed="rId25">
                       <a:extLst>
                         <a:ext uri="{28A0092B-C50C-407E-A947-70E740481C1C}">
                           <a14:useLocalDpi xmlns:a14="http://schemas.microsoft.com/office/drawing/2010/main" val="0"/>
@@ -4778,6 +5136,7 @@
         <w:rPr>
           <w:rFonts w:ascii="Arial" w:hAnsi="Arial" w:cs="Arial"/>
         </w:rPr>
+        <w:lastRenderedPageBreak/>
         <w:t xml:space="preserve">Para el campo de la contraseña se </w:t>
       </w:r>
       <w:r>
@@ -4837,7 +5196,7 @@
                     <pic:cNvPicPr/>
                   </pic:nvPicPr>
                   <pic:blipFill>
-                    <a:blip r:embed="rId25">
+                    <a:blip r:embed="rId26">
                       <a:extLst>
                         <a:ext uri="{28A0092B-C50C-407E-A947-70E740481C1C}">
                           <a14:useLocalDpi xmlns:a14="http://schemas.microsoft.com/office/drawing/2010/main" val="0"/>
@@ -4898,7 +5257,7 @@
                     <pic:cNvPicPr/>
                   </pic:nvPicPr>
                   <pic:blipFill>
-                    <a:blip r:embed="rId26">
+                    <a:blip r:embed="rId27">
                       <a:extLst>
                         <a:ext uri="{28A0092B-C50C-407E-A947-70E740481C1C}">
                           <a14:useLocalDpi xmlns:a14="http://schemas.microsoft.com/office/drawing/2010/main" val="0"/>
@@ -5174,7 +5533,7 @@
                     <pic:cNvPicPr/>
                   </pic:nvPicPr>
                   <pic:blipFill>
-                    <a:blip r:embed="rId27"/>
+                    <a:blip r:embed="rId28"/>
                     <a:stretch>
                       <a:fillRect/>
                     </a:stretch>
@@ -5287,7 +5646,7 @@
                     <pic:cNvPicPr/>
                   </pic:nvPicPr>
                   <pic:blipFill>
-                    <a:blip r:embed="rId28">
+                    <a:blip r:embed="rId29">
                       <a:extLst>
                         <a:ext uri="{28A0092B-C50C-407E-A947-70E740481C1C}">
                           <a14:useLocalDpi xmlns:a14="http://schemas.microsoft.com/office/drawing/2010/main" val="0"/>
@@ -5507,7 +5866,7 @@
                     <pic:cNvPicPr/>
                   </pic:nvPicPr>
                   <pic:blipFill>
-                    <a:blip r:embed="rId29">
+                    <a:blip r:embed="rId30">
                       <a:extLst>
                         <a:ext uri="{28A0092B-C50C-407E-A947-70E740481C1C}">
                           <a14:useLocalDpi xmlns:a14="http://schemas.microsoft.com/office/drawing/2010/main" val="0"/>
@@ -5569,16 +5928,16 @@
           <w:noProof/>
         </w:rPr>
         <w:drawing>
-          <wp:anchor distT="0" distB="0" distL="114300" distR="114300" simplePos="0" relativeHeight="251674624" behindDoc="0" locked="0" layoutInCell="1" allowOverlap="1" wp14:anchorId="7E23ED98" wp14:editId="12C90856">
+          <wp:anchor distT="0" distB="0" distL="114300" distR="114300" simplePos="0" relativeHeight="251674624" behindDoc="0" locked="0" layoutInCell="1" allowOverlap="1" wp14:anchorId="7E23ED98" wp14:editId="216C20C2">
             <wp:simplePos x="0" y="0"/>
             <wp:positionH relativeFrom="margin">
               <wp:align>right</wp:align>
             </wp:positionH>
             <wp:positionV relativeFrom="paragraph">
-              <wp:posOffset>3299474</wp:posOffset>
+              <wp:posOffset>3220720</wp:posOffset>
             </wp:positionV>
-            <wp:extent cx="2131891" cy="1618615"/>
-            <wp:effectExtent l="0" t="0" r="1905" b="635"/>
+            <wp:extent cx="2540000" cy="1617705"/>
+            <wp:effectExtent l="0" t="0" r="0" b="1905"/>
             <wp:wrapNone/>
             <wp:docPr id="1573558666" name="Imagen 1"/>
             <wp:cNvGraphicFramePr>
@@ -5589,66 +5948,6 @@
                 <pic:pic xmlns:pic="http://schemas.openxmlformats.org/drawingml/2006/picture">
                   <pic:nvPicPr>
                     <pic:cNvPr id="1573558666" name=""/>
-                    <pic:cNvPicPr/>
-                  </pic:nvPicPr>
-                  <pic:blipFill>
-                    <a:blip r:embed="rId30">
-                      <a:extLst>
-                        <a:ext uri="{28A0092B-C50C-407E-A947-70E740481C1C}">
-                          <a14:useLocalDpi xmlns:a14="http://schemas.microsoft.com/office/drawing/2010/main" val="0"/>
-                        </a:ext>
-                      </a:extLst>
-                    </a:blip>
-                    <a:stretch>
-                      <a:fillRect/>
-                    </a:stretch>
-                  </pic:blipFill>
-                  <pic:spPr>
-                    <a:xfrm>
-                      <a:off x="0" y="0"/>
-                      <a:ext cx="2131891" cy="1618615"/>
-                    </a:xfrm>
-                    <a:prstGeom prst="rect">
-                      <a:avLst/>
-                    </a:prstGeom>
-                  </pic:spPr>
-                </pic:pic>
-              </a:graphicData>
-            </a:graphic>
-            <wp14:sizeRelH relativeFrom="margin">
-              <wp14:pctWidth>0</wp14:pctWidth>
-            </wp14:sizeRelH>
-            <wp14:sizeRelV relativeFrom="margin">
-              <wp14:pctHeight>0</wp14:pctHeight>
-            </wp14:sizeRelV>
-          </wp:anchor>
-        </w:drawing>
-      </w:r>
-      <w:r>
-        <w:rPr>
-          <w:noProof/>
-        </w:rPr>
-        <w:drawing>
-          <wp:anchor distT="0" distB="0" distL="114300" distR="114300" simplePos="0" relativeHeight="251672576" behindDoc="0" locked="0" layoutInCell="1" allowOverlap="1" wp14:anchorId="1A8CBB16" wp14:editId="31FB7DE4">
-            <wp:simplePos x="0" y="0"/>
-            <wp:positionH relativeFrom="margin">
-              <wp:align>left</wp:align>
-            </wp:positionH>
-            <wp:positionV relativeFrom="paragraph">
-              <wp:posOffset>3270250</wp:posOffset>
-            </wp:positionV>
-            <wp:extent cx="2031931" cy="1647798"/>
-            <wp:effectExtent l="0" t="0" r="6985" b="0"/>
-            <wp:wrapNone/>
-            <wp:docPr id="795773758" name="Imagen 1"/>
-            <wp:cNvGraphicFramePr>
-              <a:graphicFrameLocks xmlns:a="http://schemas.openxmlformats.org/drawingml/2006/main" noChangeAspect="1"/>
-            </wp:cNvGraphicFramePr>
-            <a:graphic xmlns:a="http://schemas.openxmlformats.org/drawingml/2006/main">
-              <a:graphicData uri="http://schemas.openxmlformats.org/drawingml/2006/picture">
-                <pic:pic xmlns:pic="http://schemas.openxmlformats.org/drawingml/2006/picture">
-                  <pic:nvPicPr>
-                    <pic:cNvPr id="795773758" name=""/>
                     <pic:cNvPicPr/>
                   </pic:nvPicPr>
                   <pic:blipFill>
@@ -5666,7 +5965,7 @@
                   <pic:spPr>
                     <a:xfrm>
                       <a:off x="0" y="0"/>
-                      <a:ext cx="2031931" cy="1647798"/>
+                      <a:ext cx="2540000" cy="1617705"/>
                     </a:xfrm>
                     <a:prstGeom prst="rect">
                       <a:avLst/>
@@ -5686,195 +5985,21 @@
       </w:r>
       <w:r>
         <w:rPr>
-          <w:rFonts w:ascii="Arial" w:hAnsi="Arial" w:cs="Arial"/>
-        </w:rPr>
-        <w:br/>
-      </w:r>
-      <w:r>
-        <w:rPr>
-          <w:rFonts w:ascii="Arial" w:hAnsi="Arial" w:cs="Arial"/>
-        </w:rPr>
-        <w:br/>
-      </w:r>
-      <w:r>
-        <w:rPr>
-          <w:rFonts w:ascii="Arial" w:hAnsi="Arial" w:cs="Arial"/>
-        </w:rPr>
-        <w:br/>
-      </w:r>
-      <w:r>
-        <w:rPr>
-          <w:rFonts w:ascii="Arial" w:hAnsi="Arial" w:cs="Arial"/>
-        </w:rPr>
-        <w:br/>
-      </w:r>
-      <w:r>
-        <w:rPr>
-          <w:rFonts w:ascii="Arial" w:hAnsi="Arial" w:cs="Arial"/>
-        </w:rPr>
-        <w:br/>
-      </w:r>
-      <w:r>
-        <w:rPr>
-          <w:rFonts w:ascii="Arial" w:hAnsi="Arial" w:cs="Arial"/>
-        </w:rPr>
-        <w:br/>
-      </w:r>
-      <w:r>
-        <w:rPr>
-          <w:rFonts w:ascii="Arial" w:hAnsi="Arial" w:cs="Arial"/>
-        </w:rPr>
-        <w:br/>
-      </w:r>
-      <w:r>
-        <w:rPr>
-          <w:rFonts w:ascii="Arial" w:hAnsi="Arial" w:cs="Arial"/>
-        </w:rPr>
-        <w:br/>
-      </w:r>
-      <w:r>
-        <w:rPr>
-          <w:rFonts w:ascii="Arial" w:hAnsi="Arial" w:cs="Arial"/>
-        </w:rPr>
-        <w:br/>
-      </w:r>
-      <w:r>
-        <w:rPr>
-          <w:rFonts w:ascii="Arial" w:hAnsi="Arial" w:cs="Arial"/>
-        </w:rPr>
-        <w:br/>
-      </w:r>
-      <w:r>
-        <w:rPr>
-          <w:rFonts w:ascii="Arial" w:hAnsi="Arial" w:cs="Arial"/>
-        </w:rPr>
-        <w:br/>
-      </w:r>
-      <w:r>
-        <w:rPr>
-          <w:rFonts w:ascii="Arial" w:hAnsi="Arial" w:cs="Arial"/>
-        </w:rPr>
-        <w:br/>
-      </w:r>
-      <w:r>
-        <w:rPr>
-          <w:rFonts w:ascii="Arial" w:hAnsi="Arial" w:cs="Arial"/>
-        </w:rPr>
-        <w:br/>
-      </w:r>
-      <w:r>
-        <w:rPr>
-          <w:rFonts w:ascii="Arial" w:hAnsi="Arial" w:cs="Arial"/>
-        </w:rPr>
-        <w:br/>
-      </w:r>
-      <w:r>
-        <w:rPr>
-          <w:rFonts w:ascii="Arial" w:hAnsi="Arial" w:cs="Arial"/>
-        </w:rPr>
-        <w:br/>
-      </w:r>
-      <w:r>
-        <w:rPr>
-          <w:rFonts w:ascii="Arial" w:hAnsi="Arial" w:cs="Arial"/>
-        </w:rPr>
-        <w:br/>
-      </w:r>
-      <w:r>
-        <w:rPr>
-          <w:rFonts w:ascii="Arial" w:hAnsi="Arial" w:cs="Arial"/>
-        </w:rPr>
-        <w:br/>
-        <w:t xml:space="preserve">Acá vemos las diferentes validaciones en este campo </w:t>
-      </w:r>
-      <w:r>
-        <w:rPr>
-          <w:rFonts w:ascii="Arial" w:hAnsi="Arial" w:cs="Arial"/>
-        </w:rPr>
-        <w:br/>
-      </w:r>
-      <w:r>
-        <w:rPr>
-          <w:rFonts w:ascii="Arial" w:hAnsi="Arial" w:cs="Arial"/>
-        </w:rPr>
-        <w:br/>
-      </w:r>
-      <w:r>
-        <w:rPr>
-          <w:rFonts w:ascii="Arial" w:hAnsi="Arial" w:cs="Arial"/>
-        </w:rPr>
-        <w:br/>
-      </w:r>
-      <w:r>
-        <w:rPr>
-          <w:rFonts w:ascii="Arial" w:hAnsi="Arial" w:cs="Arial"/>
-        </w:rPr>
-        <w:br/>
-      </w:r>
-      <w:r>
-        <w:rPr>
-          <w:rFonts w:ascii="Arial" w:hAnsi="Arial" w:cs="Arial"/>
-        </w:rPr>
-        <w:br/>
-      </w:r>
-      <w:r>
-        <w:rPr>
-          <w:rFonts w:ascii="Arial" w:hAnsi="Arial" w:cs="Arial"/>
-        </w:rPr>
-        <w:br/>
-      </w:r>
-      <w:r>
-        <w:rPr>
-          <w:rFonts w:ascii="Arial" w:hAnsi="Arial" w:cs="Arial"/>
-        </w:rPr>
-        <w:br/>
-      </w:r>
-      <w:r>
-        <w:rPr>
-          <w:rFonts w:ascii="Arial" w:hAnsi="Arial" w:cs="Arial"/>
-        </w:rPr>
-        <w:br/>
-      </w:r>
-      <w:r>
-        <w:rPr>
-          <w:rFonts w:ascii="Arial" w:hAnsi="Arial" w:cs="Arial"/>
-        </w:rPr>
-        <w:br/>
-      </w:r>
-      <w:r>
-        <w:rPr>
-          <w:rFonts w:ascii="Arial" w:hAnsi="Arial" w:cs="Arial"/>
-        </w:rPr>
-        <w:br/>
-      </w:r>
-    </w:p>
-    <w:p>
-      <w:pPr>
-        <w:pStyle w:val="Prrafodelista"/>
-        <w:spacing w:after="0" w:line="240" w:lineRule="auto"/>
-        <w:ind w:left="630"/>
-        <w:jc w:val="both"/>
-        <w:rPr>
-          <w:rFonts w:ascii="Arial" w:hAnsi="Arial" w:cs="Arial"/>
-        </w:rPr>
-      </w:pPr>
-      <w:r>
-        <w:rPr>
           <w:noProof/>
         </w:rPr>
         <w:drawing>
-          <wp:anchor distT="0" distB="0" distL="114300" distR="114300" simplePos="0" relativeHeight="251675648" behindDoc="0" locked="0" layoutInCell="1" allowOverlap="1" wp14:anchorId="426F84FD" wp14:editId="6547FE61">
+          <wp:anchor distT="0" distB="0" distL="114300" distR="114300" simplePos="0" relativeHeight="251672576" behindDoc="0" locked="0" layoutInCell="1" allowOverlap="1" wp14:anchorId="1A8CBB16" wp14:editId="790E1C20">
             <wp:simplePos x="0" y="0"/>
             <wp:positionH relativeFrom="margin">
-              <wp:align>right</wp:align>
+              <wp:align>left</wp:align>
             </wp:positionH>
             <wp:positionV relativeFrom="paragraph">
-              <wp:posOffset>-4850</wp:posOffset>
+              <wp:posOffset>3194050</wp:posOffset>
             </wp:positionV>
-            <wp:extent cx="2270760" cy="1410510"/>
-            <wp:effectExtent l="0" t="0" r="0" b="0"/>
+            <wp:extent cx="2476500" cy="1729740"/>
+            <wp:effectExtent l="0" t="0" r="0" b="3810"/>
             <wp:wrapNone/>
-            <wp:docPr id="1256690250" name="Imagen 1"/>
+            <wp:docPr id="795773758" name="Imagen 1"/>
             <wp:cNvGraphicFramePr>
               <a:graphicFrameLocks xmlns:a="http://schemas.openxmlformats.org/drawingml/2006/main" noChangeAspect="1"/>
             </wp:cNvGraphicFramePr>
@@ -5882,7 +6007,7 @@
               <a:graphicData uri="http://schemas.openxmlformats.org/drawingml/2006/picture">
                 <pic:pic xmlns:pic="http://schemas.openxmlformats.org/drawingml/2006/picture">
                   <pic:nvPicPr>
-                    <pic:cNvPr id="1256690250" name=""/>
+                    <pic:cNvPr id="795773758" name=""/>
                     <pic:cNvPicPr/>
                   </pic:nvPicPr>
                   <pic:blipFill>
@@ -5900,7 +6025,7 @@
                   <pic:spPr>
                     <a:xfrm>
                       <a:off x="0" y="0"/>
-                      <a:ext cx="2272352" cy="1411499"/>
+                      <a:ext cx="2479577" cy="1731889"/>
                     </a:xfrm>
                     <a:prstGeom prst="rect">
                       <a:avLst/>
@@ -5921,21 +6046,194 @@
       <w:r>
         <w:rPr>
           <w:rFonts w:ascii="Arial" w:hAnsi="Arial" w:cs="Arial"/>
+        </w:rPr>
+        <w:br/>
+      </w:r>
+      <w:r>
+        <w:rPr>
+          <w:rFonts w:ascii="Arial" w:hAnsi="Arial" w:cs="Arial"/>
+        </w:rPr>
+        <w:br/>
+      </w:r>
+      <w:r>
+        <w:rPr>
+          <w:rFonts w:ascii="Arial" w:hAnsi="Arial" w:cs="Arial"/>
+        </w:rPr>
+        <w:br/>
+      </w:r>
+      <w:r>
+        <w:rPr>
+          <w:rFonts w:ascii="Arial" w:hAnsi="Arial" w:cs="Arial"/>
+        </w:rPr>
+        <w:br/>
+      </w:r>
+      <w:r>
+        <w:rPr>
+          <w:rFonts w:ascii="Arial" w:hAnsi="Arial" w:cs="Arial"/>
+        </w:rPr>
+        <w:br/>
+      </w:r>
+      <w:r>
+        <w:rPr>
+          <w:rFonts w:ascii="Arial" w:hAnsi="Arial" w:cs="Arial"/>
+        </w:rPr>
+        <w:br/>
+      </w:r>
+      <w:r>
+        <w:rPr>
+          <w:rFonts w:ascii="Arial" w:hAnsi="Arial" w:cs="Arial"/>
+        </w:rPr>
+        <w:br/>
+      </w:r>
+      <w:r>
+        <w:rPr>
+          <w:rFonts w:ascii="Arial" w:hAnsi="Arial" w:cs="Arial"/>
+        </w:rPr>
+        <w:br/>
+      </w:r>
+      <w:r>
+        <w:rPr>
+          <w:rFonts w:ascii="Arial" w:hAnsi="Arial" w:cs="Arial"/>
+        </w:rPr>
+        <w:br/>
+      </w:r>
+      <w:r>
+        <w:rPr>
+          <w:rFonts w:ascii="Arial" w:hAnsi="Arial" w:cs="Arial"/>
+        </w:rPr>
+        <w:br/>
+      </w:r>
+      <w:r>
+        <w:rPr>
+          <w:rFonts w:ascii="Arial" w:hAnsi="Arial" w:cs="Arial"/>
+        </w:rPr>
+        <w:br/>
+      </w:r>
+      <w:r>
+        <w:rPr>
+          <w:rFonts w:ascii="Arial" w:hAnsi="Arial" w:cs="Arial"/>
+        </w:rPr>
+        <w:br/>
+      </w:r>
+      <w:r>
+        <w:rPr>
+          <w:rFonts w:ascii="Arial" w:hAnsi="Arial" w:cs="Arial"/>
+        </w:rPr>
+        <w:br/>
+      </w:r>
+      <w:r>
+        <w:rPr>
+          <w:rFonts w:ascii="Arial" w:hAnsi="Arial" w:cs="Arial"/>
+        </w:rPr>
+        <w:br/>
+      </w:r>
+      <w:r>
+        <w:rPr>
+          <w:rFonts w:ascii="Arial" w:hAnsi="Arial" w:cs="Arial"/>
+        </w:rPr>
+        <w:br/>
+      </w:r>
+      <w:r>
+        <w:rPr>
+          <w:rFonts w:ascii="Arial" w:hAnsi="Arial" w:cs="Arial"/>
+        </w:rPr>
+        <w:br/>
+      </w:r>
+      <w:r>
+        <w:rPr>
+          <w:rFonts w:ascii="Arial" w:hAnsi="Arial" w:cs="Arial"/>
+        </w:rPr>
+        <w:br/>
+        <w:t xml:space="preserve">Acá vemos las diferentes validaciones en este campo </w:t>
+      </w:r>
+      <w:r>
+        <w:rPr>
+          <w:rFonts w:ascii="Arial" w:hAnsi="Arial" w:cs="Arial"/>
+        </w:rPr>
+        <w:br/>
+      </w:r>
+      <w:r>
+        <w:rPr>
+          <w:rFonts w:ascii="Arial" w:hAnsi="Arial" w:cs="Arial"/>
+        </w:rPr>
+        <w:br/>
+      </w:r>
+      <w:r>
+        <w:rPr>
+          <w:rFonts w:ascii="Arial" w:hAnsi="Arial" w:cs="Arial"/>
+        </w:rPr>
+        <w:br/>
+      </w:r>
+      <w:r>
+        <w:rPr>
+          <w:rFonts w:ascii="Arial" w:hAnsi="Arial" w:cs="Arial"/>
+        </w:rPr>
+        <w:br/>
+      </w:r>
+      <w:r>
+        <w:rPr>
+          <w:rFonts w:ascii="Arial" w:hAnsi="Arial" w:cs="Arial"/>
+        </w:rPr>
+        <w:br/>
+      </w:r>
+      <w:r>
+        <w:rPr>
+          <w:rFonts w:ascii="Arial" w:hAnsi="Arial" w:cs="Arial"/>
+        </w:rPr>
+        <w:br/>
+      </w:r>
+      <w:r>
+        <w:rPr>
+          <w:rFonts w:ascii="Arial" w:hAnsi="Arial" w:cs="Arial"/>
+        </w:rPr>
+        <w:br/>
+      </w:r>
+      <w:r>
+        <w:rPr>
+          <w:rFonts w:ascii="Arial" w:hAnsi="Arial" w:cs="Arial"/>
+        </w:rPr>
+        <w:br/>
+      </w:r>
+      <w:r>
+        <w:rPr>
+          <w:rFonts w:ascii="Arial" w:hAnsi="Arial" w:cs="Arial"/>
+        </w:rPr>
+        <w:br/>
+      </w:r>
+      <w:r>
+        <w:rPr>
+          <w:rFonts w:ascii="Arial" w:hAnsi="Arial" w:cs="Arial"/>
+        </w:rPr>
+        <w:br/>
+      </w:r>
+    </w:p>
+    <w:p>
+      <w:pPr>
+        <w:pStyle w:val="Prrafodelista"/>
+        <w:spacing w:after="0" w:line="240" w:lineRule="auto"/>
+        <w:ind w:left="630"/>
+        <w:jc w:val="both"/>
+        <w:rPr>
+          <w:rFonts w:ascii="Arial" w:hAnsi="Arial" w:cs="Arial"/>
+        </w:rPr>
+      </w:pPr>
+      <w:r>
+        <w:rPr>
           <w:noProof/>
         </w:rPr>
         <w:drawing>
-          <wp:anchor distT="0" distB="0" distL="114300" distR="114300" simplePos="0" relativeHeight="251696128" behindDoc="1" locked="0" layoutInCell="1" allowOverlap="1" wp14:anchorId="7D3220D3" wp14:editId="5E31480E">
+          <wp:anchor distT="0" distB="0" distL="114300" distR="114300" simplePos="0" relativeHeight="251675648" behindDoc="0" locked="0" layoutInCell="1" allowOverlap="1" wp14:anchorId="426F84FD" wp14:editId="4EF66BE7">
             <wp:simplePos x="0" y="0"/>
             <wp:positionH relativeFrom="margin">
-              <wp:align>left</wp:align>
+              <wp:align>right</wp:align>
             </wp:positionH>
             <wp:positionV relativeFrom="paragraph">
-              <wp:posOffset>-4850</wp:posOffset>
+              <wp:posOffset>15240</wp:posOffset>
             </wp:positionV>
-            <wp:extent cx="2500009" cy="1381125"/>
-            <wp:effectExtent l="0" t="0" r="0" b="0"/>
+            <wp:extent cx="2546350" cy="1410335"/>
+            <wp:effectExtent l="0" t="0" r="6350" b="0"/>
             <wp:wrapNone/>
-            <wp:docPr id="1556195233" name="Imagen 1"/>
+            <wp:docPr id="1256690250" name="Imagen 1"/>
             <wp:cNvGraphicFramePr>
               <a:graphicFrameLocks xmlns:a="http://schemas.openxmlformats.org/drawingml/2006/main" noChangeAspect="1"/>
             </wp:cNvGraphicFramePr>
@@ -5943,7 +6241,7 @@
               <a:graphicData uri="http://schemas.openxmlformats.org/drawingml/2006/picture">
                 <pic:pic xmlns:pic="http://schemas.openxmlformats.org/drawingml/2006/picture">
                   <pic:nvPicPr>
-                    <pic:cNvPr id="1556195233" name=""/>
+                    <pic:cNvPr id="1256690250" name=""/>
                     <pic:cNvPicPr/>
                   </pic:nvPicPr>
                   <pic:blipFill>
@@ -5961,7 +6259,7 @@
                   <pic:spPr>
                     <a:xfrm>
                       <a:off x="0" y="0"/>
-                      <a:ext cx="2500009" cy="1381125"/>
+                      <a:ext cx="2546350" cy="1410335"/>
                     </a:xfrm>
                     <a:prstGeom prst="rect">
                       <a:avLst/>
@@ -5979,6 +6277,67 @@
           </wp:anchor>
         </w:drawing>
       </w:r>
+      <w:r>
+        <w:rPr>
+          <w:rFonts w:ascii="Arial" w:hAnsi="Arial" w:cs="Arial"/>
+          <w:noProof/>
+        </w:rPr>
+        <w:drawing>
+          <wp:anchor distT="0" distB="0" distL="114300" distR="114300" simplePos="0" relativeHeight="251696128" behindDoc="1" locked="0" layoutInCell="1" allowOverlap="1" wp14:anchorId="7D3220D3" wp14:editId="43137511">
+            <wp:simplePos x="0" y="0"/>
+            <wp:positionH relativeFrom="margin">
+              <wp:align>left</wp:align>
+            </wp:positionH>
+            <wp:positionV relativeFrom="paragraph">
+              <wp:posOffset>90170</wp:posOffset>
+            </wp:positionV>
+            <wp:extent cx="2499995" cy="1381125"/>
+            <wp:effectExtent l="0" t="0" r="0" b="9525"/>
+            <wp:wrapNone/>
+            <wp:docPr id="1556195233" name="Imagen 1"/>
+            <wp:cNvGraphicFramePr>
+              <a:graphicFrameLocks xmlns:a="http://schemas.openxmlformats.org/drawingml/2006/main" noChangeAspect="1"/>
+            </wp:cNvGraphicFramePr>
+            <a:graphic xmlns:a="http://schemas.openxmlformats.org/drawingml/2006/main">
+              <a:graphicData uri="http://schemas.openxmlformats.org/drawingml/2006/picture">
+                <pic:pic xmlns:pic="http://schemas.openxmlformats.org/drawingml/2006/picture">
+                  <pic:nvPicPr>
+                    <pic:cNvPr id="1556195233" name=""/>
+                    <pic:cNvPicPr/>
+                  </pic:nvPicPr>
+                  <pic:blipFill>
+                    <a:blip r:embed="rId34">
+                      <a:extLst>
+                        <a:ext uri="{28A0092B-C50C-407E-A947-70E740481C1C}">
+                          <a14:useLocalDpi xmlns:a14="http://schemas.microsoft.com/office/drawing/2010/main" val="0"/>
+                        </a:ext>
+                      </a:extLst>
+                    </a:blip>
+                    <a:stretch>
+                      <a:fillRect/>
+                    </a:stretch>
+                  </pic:blipFill>
+                  <pic:spPr>
+                    <a:xfrm>
+                      <a:off x="0" y="0"/>
+                      <a:ext cx="2499995" cy="1381125"/>
+                    </a:xfrm>
+                    <a:prstGeom prst="rect">
+                      <a:avLst/>
+                    </a:prstGeom>
+                  </pic:spPr>
+                </pic:pic>
+              </a:graphicData>
+            </a:graphic>
+            <wp14:sizeRelH relativeFrom="margin">
+              <wp14:pctWidth>0</wp14:pctWidth>
+            </wp14:sizeRelH>
+            <wp14:sizeRelV relativeFrom="margin">
+              <wp14:pctHeight>0</wp14:pctHeight>
+            </wp14:sizeRelV>
+          </wp:anchor>
+        </w:drawing>
+      </w:r>
     </w:p>
     <w:p>
       <w:pPr>
@@ -6073,6 +6432,28 @@
           <w:rFonts w:ascii="Arial" w:hAnsi="Arial" w:cs="Arial"/>
         </w:rPr>
       </w:pPr>
+    </w:p>
+    <w:p>
+      <w:pPr>
+        <w:pStyle w:val="Prrafodelista"/>
+        <w:spacing w:after="0" w:line="240" w:lineRule="auto"/>
+        <w:ind w:left="630"/>
+        <w:jc w:val="both"/>
+        <w:rPr>
+          <w:rFonts w:ascii="Arial" w:hAnsi="Arial" w:cs="Arial"/>
+        </w:rPr>
+      </w:pPr>
+    </w:p>
+    <w:p>
+      <w:pPr>
+        <w:pStyle w:val="Prrafodelista"/>
+        <w:spacing w:after="0" w:line="240" w:lineRule="auto"/>
+        <w:ind w:left="630"/>
+        <w:jc w:val="both"/>
+        <w:rPr>
+          <w:rFonts w:ascii="Arial" w:hAnsi="Arial" w:cs="Arial"/>
+        </w:rPr>
+      </w:pPr>
       <w:r>
         <w:rPr>
           <w:rFonts w:ascii="Arial" w:hAnsi="Arial" w:cs="Arial"/>
@@ -6090,6 +6471,981 @@
           <w:rFonts w:ascii="Arial" w:hAnsi="Arial" w:cs="Arial"/>
         </w:rPr>
       </w:pPr>
+      <w:r>
+        <w:rPr>
+          <w:rFonts w:ascii="Arial" w:hAnsi="Arial" w:cs="Arial"/>
+        </w:rPr>
+        <w:lastRenderedPageBreak/>
+        <w:t xml:space="preserve">Para la actualización se encuentran dos </w:t>
+      </w:r>
+      <w:r>
+        <w:rPr>
+          <w:rFonts w:ascii="Arial" w:hAnsi="Arial" w:cs="Arial"/>
+        </w:rPr>
+        <w:t>botones para actualizar y para eliminar</w:t>
+      </w:r>
+      <w:r>
+        <w:rPr>
+          <w:rFonts w:ascii="Arial" w:hAnsi="Arial" w:cs="Arial"/>
+        </w:rPr>
+        <w:t xml:space="preserve">, si se actualiza la reserva </w:t>
+      </w:r>
+      <w:r>
+        <w:rPr>
+          <w:rFonts w:ascii="Arial" w:hAnsi="Arial" w:cs="Arial"/>
+        </w:rPr>
+        <w:t>aparecerá un selec</w:t>
+      </w:r>
+      <w:r>
+        <w:rPr>
+          <w:rFonts w:ascii="Arial" w:hAnsi="Arial" w:cs="Arial"/>
+        </w:rPr>
+        <w:t xml:space="preserve">tor </w:t>
+      </w:r>
+      <w:r>
+        <w:rPr>
+          <w:rFonts w:ascii="Arial" w:hAnsi="Arial" w:cs="Arial"/>
+        </w:rPr>
+        <w:t>para la reserva</w:t>
+      </w:r>
+    </w:p>
+    <w:p>
+      <w:pPr>
+        <w:pStyle w:val="Prrafodelista"/>
+        <w:spacing w:after="0" w:line="240" w:lineRule="auto"/>
+        <w:ind w:left="630"/>
+        <w:jc w:val="both"/>
+        <w:rPr>
+          <w:rFonts w:ascii="Arial" w:hAnsi="Arial" w:cs="Arial"/>
+        </w:rPr>
+      </w:pPr>
+      <w:r>
+        <w:rPr>
+          <w:rFonts w:ascii="Arial" w:hAnsi="Arial" w:cs="Arial"/>
+          <w:noProof/>
+        </w:rPr>
+        <w:drawing>
+          <wp:anchor distT="0" distB="0" distL="114300" distR="114300" simplePos="0" relativeHeight="251702272" behindDoc="0" locked="0" layoutInCell="1" allowOverlap="1" wp14:anchorId="05F3BFB2" wp14:editId="7D0E80EC">
+            <wp:simplePos x="0" y="0"/>
+            <wp:positionH relativeFrom="margin">
+              <wp:align>right</wp:align>
+            </wp:positionH>
+            <wp:positionV relativeFrom="paragraph">
+              <wp:posOffset>6985</wp:posOffset>
+            </wp:positionV>
+            <wp:extent cx="5612130" cy="586105"/>
+            <wp:effectExtent l="0" t="0" r="7620" b="4445"/>
+            <wp:wrapNone/>
+            <wp:docPr id="601265279" name="Imagen 8"/>
+            <wp:cNvGraphicFramePr>
+              <a:graphicFrameLocks xmlns:a="http://schemas.openxmlformats.org/drawingml/2006/main" noChangeAspect="1"/>
+            </wp:cNvGraphicFramePr>
+            <a:graphic xmlns:a="http://schemas.openxmlformats.org/drawingml/2006/main">
+              <a:graphicData uri="http://schemas.openxmlformats.org/drawingml/2006/picture">
+                <pic:pic xmlns:pic="http://schemas.openxmlformats.org/drawingml/2006/picture">
+                  <pic:nvPicPr>
+                    <pic:cNvPr id="0" name="Picture 1"/>
+                    <pic:cNvPicPr>
+                      <a:picLocks noChangeAspect="1" noChangeArrowheads="1"/>
+                    </pic:cNvPicPr>
+                  </pic:nvPicPr>
+                  <pic:blipFill>
+                    <a:blip r:embed="rId35">
+                      <a:extLst>
+                        <a:ext uri="{28A0092B-C50C-407E-A947-70E740481C1C}">
+                          <a14:useLocalDpi xmlns:a14="http://schemas.microsoft.com/office/drawing/2010/main" val="0"/>
+                        </a:ext>
+                      </a:extLst>
+                    </a:blip>
+                    <a:srcRect/>
+                    <a:stretch>
+                      <a:fillRect/>
+                    </a:stretch>
+                  </pic:blipFill>
+                  <pic:spPr bwMode="auto">
+                    <a:xfrm>
+                      <a:off x="0" y="0"/>
+                      <a:ext cx="5612130" cy="586105"/>
+                    </a:xfrm>
+                    <a:prstGeom prst="rect">
+                      <a:avLst/>
+                    </a:prstGeom>
+                    <a:noFill/>
+                    <a:ln>
+                      <a:noFill/>
+                    </a:ln>
+                  </pic:spPr>
+                </pic:pic>
+              </a:graphicData>
+            </a:graphic>
+            <wp14:sizeRelH relativeFrom="margin">
+              <wp14:pctWidth>0</wp14:pctWidth>
+            </wp14:sizeRelH>
+            <wp14:sizeRelV relativeFrom="margin">
+              <wp14:pctHeight>0</wp14:pctHeight>
+            </wp14:sizeRelV>
+          </wp:anchor>
+        </w:drawing>
+      </w:r>
+    </w:p>
+    <w:p>
+      <w:pPr>
+        <w:pStyle w:val="Prrafodelista"/>
+        <w:spacing w:after="0" w:line="240" w:lineRule="auto"/>
+        <w:ind w:left="630"/>
+        <w:jc w:val="both"/>
+        <w:rPr>
+          <w:rFonts w:ascii="Arial" w:hAnsi="Arial" w:cs="Arial"/>
+        </w:rPr>
+      </w:pPr>
+    </w:p>
+    <w:p>
+      <w:pPr>
+        <w:pStyle w:val="Prrafodelista"/>
+        <w:spacing w:after="0" w:line="240" w:lineRule="auto"/>
+        <w:ind w:left="630"/>
+        <w:jc w:val="both"/>
+        <w:rPr>
+          <w:rFonts w:ascii="Arial" w:hAnsi="Arial" w:cs="Arial"/>
+        </w:rPr>
+      </w:pPr>
+    </w:p>
+    <w:p>
+      <w:pPr>
+        <w:pStyle w:val="Prrafodelista"/>
+        <w:spacing w:after="0" w:line="240" w:lineRule="auto"/>
+        <w:ind w:left="630"/>
+        <w:jc w:val="both"/>
+        <w:rPr>
+          <w:rFonts w:ascii="Arial" w:hAnsi="Arial" w:cs="Arial"/>
+        </w:rPr>
+      </w:pPr>
+      <w:r>
+        <w:rPr>
+          <w:rFonts w:ascii="Arial" w:hAnsi="Arial" w:cs="Arial"/>
+          <w:noProof/>
+        </w:rPr>
+        <w:drawing>
+          <wp:anchor distT="0" distB="0" distL="114300" distR="114300" simplePos="0" relativeHeight="251706368" behindDoc="0" locked="0" layoutInCell="1" allowOverlap="1" wp14:anchorId="5B89EEE3" wp14:editId="17B112AA">
+            <wp:simplePos x="0" y="0"/>
+            <wp:positionH relativeFrom="margin">
+              <wp:align>center</wp:align>
+            </wp:positionH>
+            <wp:positionV relativeFrom="paragraph">
+              <wp:posOffset>164685</wp:posOffset>
+            </wp:positionV>
+            <wp:extent cx="1478934" cy="981075"/>
+            <wp:effectExtent l="0" t="0" r="6985" b="0"/>
+            <wp:wrapNone/>
+            <wp:docPr id="827410826" name="Imagen 9"/>
+            <wp:cNvGraphicFramePr>
+              <a:graphicFrameLocks xmlns:a="http://schemas.openxmlformats.org/drawingml/2006/main" noChangeAspect="1"/>
+            </wp:cNvGraphicFramePr>
+            <a:graphic xmlns:a="http://schemas.openxmlformats.org/drawingml/2006/main">
+              <a:graphicData uri="http://schemas.openxmlformats.org/drawingml/2006/picture">
+                <pic:pic xmlns:pic="http://schemas.openxmlformats.org/drawingml/2006/picture">
+                  <pic:nvPicPr>
+                    <pic:cNvPr id="0" name="Picture 2"/>
+                    <pic:cNvPicPr>
+                      <a:picLocks noChangeAspect="1" noChangeArrowheads="1"/>
+                    </pic:cNvPicPr>
+                  </pic:nvPicPr>
+                  <pic:blipFill>
+                    <a:blip r:embed="rId36">
+                      <a:extLst>
+                        <a:ext uri="{28A0092B-C50C-407E-A947-70E740481C1C}">
+                          <a14:useLocalDpi xmlns:a14="http://schemas.microsoft.com/office/drawing/2010/main" val="0"/>
+                        </a:ext>
+                      </a:extLst>
+                    </a:blip>
+                    <a:srcRect/>
+                    <a:stretch>
+                      <a:fillRect/>
+                    </a:stretch>
+                  </pic:blipFill>
+                  <pic:spPr bwMode="auto">
+                    <a:xfrm>
+                      <a:off x="0" y="0"/>
+                      <a:ext cx="1478934" cy="981075"/>
+                    </a:xfrm>
+                    <a:prstGeom prst="rect">
+                      <a:avLst/>
+                    </a:prstGeom>
+                    <a:noFill/>
+                    <a:ln>
+                      <a:noFill/>
+                    </a:ln>
+                  </pic:spPr>
+                </pic:pic>
+              </a:graphicData>
+            </a:graphic>
+            <wp14:sizeRelH relativeFrom="margin">
+              <wp14:pctWidth>0</wp14:pctWidth>
+            </wp14:sizeRelH>
+            <wp14:sizeRelV relativeFrom="margin">
+              <wp14:pctHeight>0</wp14:pctHeight>
+            </wp14:sizeRelV>
+          </wp:anchor>
+        </w:drawing>
+      </w:r>
+    </w:p>
+    <w:p>
+      <w:pPr>
+        <w:pStyle w:val="Prrafodelista"/>
+        <w:spacing w:after="0" w:line="240" w:lineRule="auto"/>
+        <w:ind w:left="630"/>
+        <w:jc w:val="both"/>
+        <w:rPr>
+          <w:rFonts w:ascii="Arial" w:hAnsi="Arial" w:cs="Arial"/>
+        </w:rPr>
+      </w:pPr>
+    </w:p>
+    <w:p>
+      <w:pPr>
+        <w:pStyle w:val="Prrafodelista"/>
+        <w:spacing w:after="0" w:line="240" w:lineRule="auto"/>
+        <w:ind w:left="630"/>
+        <w:jc w:val="both"/>
+        <w:rPr>
+          <w:rFonts w:ascii="Arial" w:hAnsi="Arial" w:cs="Arial"/>
+        </w:rPr>
+      </w:pPr>
+      <w:r>
+        <w:rPr>
+          <w:rFonts w:ascii="Arial" w:hAnsi="Arial" w:cs="Arial"/>
+        </w:rPr>
+        <w:t xml:space="preserve">                            </w:t>
+      </w:r>
+    </w:p>
+    <w:p>
+      <w:pPr>
+        <w:pStyle w:val="Prrafodelista"/>
+        <w:spacing w:after="0" w:line="240" w:lineRule="auto"/>
+        <w:ind w:left="630"/>
+        <w:jc w:val="both"/>
+        <w:rPr>
+          <w:rFonts w:ascii="Arial" w:hAnsi="Arial" w:cs="Arial"/>
+        </w:rPr>
+      </w:pPr>
+    </w:p>
+    <w:p>
+      <w:pPr>
+        <w:pStyle w:val="Prrafodelista"/>
+        <w:spacing w:after="0" w:line="240" w:lineRule="auto"/>
+        <w:ind w:left="630"/>
+        <w:jc w:val="both"/>
+        <w:rPr>
+          <w:rFonts w:ascii="Arial" w:hAnsi="Arial" w:cs="Arial"/>
+        </w:rPr>
+      </w:pPr>
+    </w:p>
+    <w:p>
+      <w:pPr>
+        <w:pStyle w:val="Prrafodelista"/>
+        <w:spacing w:after="0" w:line="240" w:lineRule="auto"/>
+        <w:ind w:left="630"/>
+        <w:jc w:val="both"/>
+        <w:rPr>
+          <w:rFonts w:ascii="Arial" w:hAnsi="Arial" w:cs="Arial"/>
+        </w:rPr>
+      </w:pPr>
+    </w:p>
+    <w:p>
+      <w:pPr>
+        <w:pStyle w:val="Prrafodelista"/>
+        <w:spacing w:after="0" w:line="240" w:lineRule="auto"/>
+        <w:ind w:left="630"/>
+        <w:jc w:val="both"/>
+        <w:rPr>
+          <w:rFonts w:ascii="Arial" w:hAnsi="Arial" w:cs="Arial"/>
+        </w:rPr>
+      </w:pPr>
+    </w:p>
+    <w:p>
+      <w:pPr>
+        <w:pStyle w:val="Prrafodelista"/>
+        <w:spacing w:after="0" w:line="240" w:lineRule="auto"/>
+        <w:ind w:left="630"/>
+        <w:jc w:val="both"/>
+        <w:rPr>
+          <w:rFonts w:ascii="Arial" w:hAnsi="Arial" w:cs="Arial"/>
+        </w:rPr>
+      </w:pPr>
+      <w:r>
+        <w:rPr>
+          <w:rFonts w:ascii="Arial" w:hAnsi="Arial" w:cs="Arial"/>
+        </w:rPr>
+        <w:t xml:space="preserve">Después de la pregunta se da en si, actualizar y aparecerá la siguiente </w:t>
+      </w:r>
+      <w:r>
+        <w:rPr>
+          <w:rFonts w:ascii="Arial" w:hAnsi="Arial" w:cs="Arial"/>
+        </w:rPr>
+        <w:tab/>
+        <w:t xml:space="preserve">     la </w:t>
+      </w:r>
+      <w:r>
+        <w:rPr>
+          <w:rFonts w:ascii="Arial" w:hAnsi="Arial" w:cs="Arial"/>
+        </w:rPr>
+        <w:t>siguiente ventana con información.</w:t>
+      </w:r>
+    </w:p>
+    <w:p>
+      <w:pPr>
+        <w:pStyle w:val="Prrafodelista"/>
+        <w:spacing w:after="0" w:line="240" w:lineRule="auto"/>
+        <w:ind w:left="630"/>
+        <w:jc w:val="both"/>
+        <w:rPr>
+          <w:rFonts w:ascii="Arial" w:hAnsi="Arial" w:cs="Arial"/>
+        </w:rPr>
+      </w:pPr>
+      <w:r>
+        <w:rPr>
+          <w:rFonts w:ascii="Arial" w:hAnsi="Arial" w:cs="Arial"/>
+          <w:noProof/>
+        </w:rPr>
+        <w:drawing>
+          <wp:anchor distT="0" distB="0" distL="114300" distR="114300" simplePos="0" relativeHeight="251704320" behindDoc="0" locked="0" layoutInCell="1" allowOverlap="1" wp14:anchorId="7C20DB1A" wp14:editId="05AAF56F">
+            <wp:simplePos x="0" y="0"/>
+            <wp:positionH relativeFrom="margin">
+              <wp:align>right</wp:align>
+            </wp:positionH>
+            <wp:positionV relativeFrom="paragraph">
+              <wp:posOffset>172720</wp:posOffset>
+            </wp:positionV>
+            <wp:extent cx="5612130" cy="925830"/>
+            <wp:effectExtent l="0" t="0" r="7620" b="7620"/>
+            <wp:wrapNone/>
+            <wp:docPr id="610137288" name="Imagen 10"/>
+            <wp:cNvGraphicFramePr>
+              <a:graphicFrameLocks xmlns:a="http://schemas.openxmlformats.org/drawingml/2006/main" noChangeAspect="1"/>
+            </wp:cNvGraphicFramePr>
+            <a:graphic xmlns:a="http://schemas.openxmlformats.org/drawingml/2006/main">
+              <a:graphicData uri="http://schemas.openxmlformats.org/drawingml/2006/picture">
+                <pic:pic xmlns:pic="http://schemas.openxmlformats.org/drawingml/2006/picture">
+                  <pic:nvPicPr>
+                    <pic:cNvPr id="0" name="Picture 3"/>
+                    <pic:cNvPicPr>
+                      <a:picLocks noChangeAspect="1" noChangeArrowheads="1"/>
+                    </pic:cNvPicPr>
+                  </pic:nvPicPr>
+                  <pic:blipFill>
+                    <a:blip r:embed="rId37">
+                      <a:extLst>
+                        <a:ext uri="{28A0092B-C50C-407E-A947-70E740481C1C}">
+                          <a14:useLocalDpi xmlns:a14="http://schemas.microsoft.com/office/drawing/2010/main" val="0"/>
+                        </a:ext>
+                      </a:extLst>
+                    </a:blip>
+                    <a:srcRect/>
+                    <a:stretch>
+                      <a:fillRect/>
+                    </a:stretch>
+                  </pic:blipFill>
+                  <pic:spPr bwMode="auto">
+                    <a:xfrm>
+                      <a:off x="0" y="0"/>
+                      <a:ext cx="5612130" cy="925830"/>
+                    </a:xfrm>
+                    <a:prstGeom prst="rect">
+                      <a:avLst/>
+                    </a:prstGeom>
+                    <a:noFill/>
+                    <a:ln>
+                      <a:noFill/>
+                    </a:ln>
+                  </pic:spPr>
+                </pic:pic>
+              </a:graphicData>
+            </a:graphic>
+          </wp:anchor>
+        </w:drawing>
+      </w:r>
+    </w:p>
+    <w:p>
+      <w:pPr>
+        <w:pStyle w:val="Prrafodelista"/>
+        <w:spacing w:after="0" w:line="240" w:lineRule="auto"/>
+        <w:ind w:left="630"/>
+        <w:jc w:val="both"/>
+        <w:rPr>
+          <w:rFonts w:ascii="Arial" w:hAnsi="Arial" w:cs="Arial"/>
+        </w:rPr>
+      </w:pPr>
+    </w:p>
+    <w:p>
+      <w:pPr>
+        <w:pStyle w:val="Prrafodelista"/>
+        <w:spacing w:after="0" w:line="240" w:lineRule="auto"/>
+        <w:ind w:left="630"/>
+        <w:jc w:val="both"/>
+        <w:rPr>
+          <w:rFonts w:ascii="Arial" w:hAnsi="Arial" w:cs="Arial"/>
+        </w:rPr>
+      </w:pPr>
+    </w:p>
+    <w:p>
+      <w:pPr>
+        <w:pStyle w:val="Prrafodelista"/>
+        <w:spacing w:after="0" w:line="240" w:lineRule="auto"/>
+        <w:ind w:left="630"/>
+        <w:jc w:val="both"/>
+        <w:rPr>
+          <w:rFonts w:ascii="Arial" w:hAnsi="Arial" w:cs="Arial"/>
+        </w:rPr>
+      </w:pPr>
+    </w:p>
+    <w:p>
+      <w:pPr>
+        <w:pStyle w:val="Prrafodelista"/>
+        <w:spacing w:after="0" w:line="240" w:lineRule="auto"/>
+        <w:ind w:left="630"/>
+        <w:jc w:val="both"/>
+        <w:rPr>
+          <w:rFonts w:ascii="Arial" w:hAnsi="Arial" w:cs="Arial"/>
+        </w:rPr>
+      </w:pPr>
+    </w:p>
+    <w:p>
+      <w:pPr>
+        <w:pStyle w:val="Prrafodelista"/>
+        <w:spacing w:after="0" w:line="240" w:lineRule="auto"/>
+        <w:ind w:left="630"/>
+        <w:jc w:val="both"/>
+        <w:rPr>
+          <w:rFonts w:ascii="Arial" w:hAnsi="Arial" w:cs="Arial"/>
+        </w:rPr>
+      </w:pPr>
+    </w:p>
+    <w:p>
+      <w:pPr>
+        <w:pStyle w:val="Prrafodelista"/>
+        <w:spacing w:after="0" w:line="240" w:lineRule="auto"/>
+        <w:ind w:left="630"/>
+        <w:jc w:val="both"/>
+        <w:rPr>
+          <w:rFonts w:ascii="Arial" w:hAnsi="Arial" w:cs="Arial"/>
+        </w:rPr>
+      </w:pPr>
+    </w:p>
+    <w:p>
+      <w:pPr>
+        <w:pStyle w:val="Prrafodelista"/>
+        <w:spacing w:after="0" w:line="240" w:lineRule="auto"/>
+        <w:ind w:left="630"/>
+        <w:jc w:val="both"/>
+        <w:rPr>
+          <w:rFonts w:ascii="Arial" w:hAnsi="Arial" w:cs="Arial"/>
+        </w:rPr>
+      </w:pPr>
+      <w:r>
+        <w:rPr>
+          <w:rFonts w:ascii="Arial" w:hAnsi="Arial" w:cs="Arial"/>
+        </w:rPr>
+        <w:t xml:space="preserve">En enviar </w:t>
+      </w:r>
+      <w:r>
+        <w:rPr>
+          <w:rFonts w:ascii="Arial" w:hAnsi="Arial" w:cs="Arial"/>
+        </w:rPr>
+        <w:t>y se actualizará, de color verde puede pasar a amarillo o rojo dependiendo el caso</w:t>
+      </w:r>
+    </w:p>
+    <w:p>
+      <w:pPr>
+        <w:pStyle w:val="Prrafodelista"/>
+        <w:spacing w:after="0" w:line="240" w:lineRule="auto"/>
+        <w:ind w:left="630"/>
+        <w:jc w:val="both"/>
+        <w:rPr>
+          <w:rFonts w:ascii="Arial" w:hAnsi="Arial" w:cs="Arial"/>
+        </w:rPr>
+      </w:pPr>
+      <w:r>
+        <w:rPr>
+          <w:rFonts w:ascii="Arial" w:hAnsi="Arial" w:cs="Arial"/>
+          <w:noProof/>
+        </w:rPr>
+        <w:drawing>
+          <wp:anchor distT="0" distB="0" distL="114300" distR="114300" simplePos="0" relativeHeight="251707392" behindDoc="0" locked="0" layoutInCell="1" allowOverlap="1" wp14:anchorId="086620E4" wp14:editId="3269ACD6">
+            <wp:simplePos x="0" y="0"/>
+            <wp:positionH relativeFrom="margin">
+              <wp:align>center</wp:align>
+            </wp:positionH>
+            <wp:positionV relativeFrom="paragraph">
+              <wp:posOffset>146</wp:posOffset>
+            </wp:positionV>
+            <wp:extent cx="2047461" cy="1354455"/>
+            <wp:effectExtent l="0" t="0" r="0" b="0"/>
+            <wp:wrapNone/>
+            <wp:docPr id="218343731" name="Imagen 11"/>
+            <wp:cNvGraphicFramePr>
+              <a:graphicFrameLocks xmlns:a="http://schemas.openxmlformats.org/drawingml/2006/main" noChangeAspect="1"/>
+            </wp:cNvGraphicFramePr>
+            <a:graphic xmlns:a="http://schemas.openxmlformats.org/drawingml/2006/main">
+              <a:graphicData uri="http://schemas.openxmlformats.org/drawingml/2006/picture">
+                <pic:pic xmlns:pic="http://schemas.openxmlformats.org/drawingml/2006/picture">
+                  <pic:nvPicPr>
+                    <pic:cNvPr id="0" name="Picture 4"/>
+                    <pic:cNvPicPr>
+                      <a:picLocks noChangeAspect="1" noChangeArrowheads="1"/>
+                    </pic:cNvPicPr>
+                  </pic:nvPicPr>
+                  <pic:blipFill>
+                    <a:blip r:embed="rId38">
+                      <a:extLst>
+                        <a:ext uri="{28A0092B-C50C-407E-A947-70E740481C1C}">
+                          <a14:useLocalDpi xmlns:a14="http://schemas.microsoft.com/office/drawing/2010/main" val="0"/>
+                        </a:ext>
+                      </a:extLst>
+                    </a:blip>
+                    <a:srcRect/>
+                    <a:stretch>
+                      <a:fillRect/>
+                    </a:stretch>
+                  </pic:blipFill>
+                  <pic:spPr bwMode="auto">
+                    <a:xfrm>
+                      <a:off x="0" y="0"/>
+                      <a:ext cx="2047461" cy="1354455"/>
+                    </a:xfrm>
+                    <a:prstGeom prst="rect">
+                      <a:avLst/>
+                    </a:prstGeom>
+                    <a:noFill/>
+                    <a:ln>
+                      <a:noFill/>
+                    </a:ln>
+                  </pic:spPr>
+                </pic:pic>
+              </a:graphicData>
+            </a:graphic>
+          </wp:anchor>
+        </w:drawing>
+      </w:r>
+    </w:p>
+    <w:p>
+      <w:pPr>
+        <w:pStyle w:val="Prrafodelista"/>
+        <w:spacing w:after="0" w:line="240" w:lineRule="auto"/>
+        <w:ind w:left="630"/>
+        <w:jc w:val="both"/>
+        <w:rPr>
+          <w:rFonts w:ascii="Arial" w:hAnsi="Arial" w:cs="Arial"/>
+        </w:rPr>
+      </w:pPr>
+    </w:p>
+    <w:p>
+      <w:pPr>
+        <w:pStyle w:val="Prrafodelista"/>
+        <w:spacing w:after="0" w:line="240" w:lineRule="auto"/>
+        <w:ind w:left="630"/>
+        <w:jc w:val="both"/>
+        <w:rPr>
+          <w:rFonts w:ascii="Arial" w:hAnsi="Arial" w:cs="Arial"/>
+        </w:rPr>
+      </w:pPr>
+    </w:p>
+    <w:p>
+      <w:pPr>
+        <w:pStyle w:val="Prrafodelista"/>
+        <w:spacing w:after="0" w:line="240" w:lineRule="auto"/>
+        <w:ind w:left="630"/>
+        <w:jc w:val="both"/>
+        <w:rPr>
+          <w:rFonts w:ascii="Arial" w:hAnsi="Arial" w:cs="Arial"/>
+        </w:rPr>
+      </w:pPr>
+    </w:p>
+    <w:p>
+      <w:pPr>
+        <w:pStyle w:val="Prrafodelista"/>
+        <w:spacing w:after="0" w:line="240" w:lineRule="auto"/>
+        <w:ind w:left="630"/>
+        <w:jc w:val="both"/>
+        <w:rPr>
+          <w:rFonts w:ascii="Arial" w:hAnsi="Arial" w:cs="Arial"/>
+        </w:rPr>
+      </w:pPr>
+    </w:p>
+    <w:p>
+      <w:pPr>
+        <w:pStyle w:val="Prrafodelista"/>
+        <w:spacing w:after="0" w:line="240" w:lineRule="auto"/>
+        <w:ind w:left="630"/>
+        <w:jc w:val="both"/>
+        <w:rPr>
+          <w:rFonts w:ascii="Arial" w:hAnsi="Arial" w:cs="Arial"/>
+        </w:rPr>
+      </w:pPr>
+    </w:p>
+    <w:p>
+      <w:pPr>
+        <w:pStyle w:val="Prrafodelista"/>
+        <w:spacing w:after="0" w:line="240" w:lineRule="auto"/>
+        <w:ind w:left="630"/>
+        <w:jc w:val="both"/>
+        <w:rPr>
+          <w:rFonts w:ascii="Arial" w:hAnsi="Arial" w:cs="Arial"/>
+        </w:rPr>
+      </w:pPr>
+    </w:p>
+    <w:p>
+      <w:pPr>
+        <w:pStyle w:val="Prrafodelista"/>
+        <w:spacing w:after="0" w:line="240" w:lineRule="auto"/>
+        <w:ind w:left="630"/>
+        <w:jc w:val="both"/>
+        <w:rPr>
+          <w:rFonts w:ascii="Arial" w:hAnsi="Arial" w:cs="Arial"/>
+        </w:rPr>
+      </w:pPr>
+    </w:p>
+    <w:p>
+      <w:pPr>
+        <w:pStyle w:val="Prrafodelista"/>
+        <w:spacing w:after="0" w:line="240" w:lineRule="auto"/>
+        <w:ind w:left="630"/>
+        <w:jc w:val="both"/>
+        <w:rPr>
+          <w:rFonts w:ascii="Arial" w:hAnsi="Arial" w:cs="Arial"/>
+        </w:rPr>
+      </w:pPr>
+    </w:p>
+    <w:p>
+      <w:pPr>
+        <w:pStyle w:val="Prrafodelista"/>
+        <w:spacing w:after="0" w:line="240" w:lineRule="auto"/>
+        <w:ind w:left="630"/>
+        <w:jc w:val="both"/>
+        <w:rPr>
+          <w:rFonts w:ascii="Arial" w:hAnsi="Arial" w:cs="Arial"/>
+        </w:rPr>
+      </w:pPr>
+      <w:r>
+        <w:rPr>
+          <w:rFonts w:ascii="Arial" w:hAnsi="Arial" w:cs="Arial"/>
+        </w:rPr>
+        <w:t xml:space="preserve">Y para cancelar siempre nos va a preguntar </w:t>
+      </w:r>
+      <w:r>
+        <w:rPr>
+          <w:rFonts w:ascii="Arial" w:hAnsi="Arial" w:cs="Arial"/>
+        </w:rPr>
+        <w:t>si estamos seguros</w:t>
+      </w:r>
+    </w:p>
+    <w:p>
+      <w:pPr>
+        <w:pStyle w:val="Prrafodelista"/>
+        <w:spacing w:after="0" w:line="240" w:lineRule="auto"/>
+        <w:ind w:left="630"/>
+        <w:jc w:val="both"/>
+        <w:rPr>
+          <w:rFonts w:ascii="Arial" w:hAnsi="Arial" w:cs="Arial"/>
+        </w:rPr>
+      </w:pPr>
+      <w:r>
+        <w:rPr>
+          <w:rFonts w:ascii="Arial" w:hAnsi="Arial" w:cs="Arial"/>
+          <w:noProof/>
+        </w:rPr>
+        <w:drawing>
+          <wp:anchor distT="0" distB="0" distL="114300" distR="114300" simplePos="0" relativeHeight="251708416" behindDoc="0" locked="0" layoutInCell="1" allowOverlap="1" wp14:anchorId="77691062" wp14:editId="32224736">
+            <wp:simplePos x="0" y="0"/>
+            <wp:positionH relativeFrom="margin">
+              <wp:align>center</wp:align>
+            </wp:positionH>
+            <wp:positionV relativeFrom="paragraph">
+              <wp:posOffset>46520</wp:posOffset>
+            </wp:positionV>
+            <wp:extent cx="2653665" cy="1689735"/>
+            <wp:effectExtent l="0" t="0" r="0" b="5715"/>
+            <wp:wrapNone/>
+            <wp:docPr id="1365981379" name="Imagen 12"/>
+            <wp:cNvGraphicFramePr>
+              <a:graphicFrameLocks xmlns:a="http://schemas.openxmlformats.org/drawingml/2006/main" noChangeAspect="1"/>
+            </wp:cNvGraphicFramePr>
+            <a:graphic xmlns:a="http://schemas.openxmlformats.org/drawingml/2006/main">
+              <a:graphicData uri="http://schemas.openxmlformats.org/drawingml/2006/picture">
+                <pic:pic xmlns:pic="http://schemas.openxmlformats.org/drawingml/2006/picture">
+                  <pic:nvPicPr>
+                    <pic:cNvPr id="0" name="Picture 5"/>
+                    <pic:cNvPicPr>
+                      <a:picLocks noChangeAspect="1" noChangeArrowheads="1"/>
+                    </pic:cNvPicPr>
+                  </pic:nvPicPr>
+                  <pic:blipFill>
+                    <a:blip r:embed="rId39">
+                      <a:extLst>
+                        <a:ext uri="{28A0092B-C50C-407E-A947-70E740481C1C}">
+                          <a14:useLocalDpi xmlns:a14="http://schemas.microsoft.com/office/drawing/2010/main" val="0"/>
+                        </a:ext>
+                      </a:extLst>
+                    </a:blip>
+                    <a:srcRect/>
+                    <a:stretch>
+                      <a:fillRect/>
+                    </a:stretch>
+                  </pic:blipFill>
+                  <pic:spPr bwMode="auto">
+                    <a:xfrm>
+                      <a:off x="0" y="0"/>
+                      <a:ext cx="2653665" cy="1689735"/>
+                    </a:xfrm>
+                    <a:prstGeom prst="rect">
+                      <a:avLst/>
+                    </a:prstGeom>
+                    <a:noFill/>
+                    <a:ln>
+                      <a:noFill/>
+                    </a:ln>
+                  </pic:spPr>
+                </pic:pic>
+              </a:graphicData>
+            </a:graphic>
+          </wp:anchor>
+        </w:drawing>
+      </w:r>
+    </w:p>
+    <w:p>
+      <w:pPr>
+        <w:pStyle w:val="Prrafodelista"/>
+        <w:spacing w:after="0" w:line="240" w:lineRule="auto"/>
+        <w:ind w:left="630"/>
+        <w:jc w:val="both"/>
+        <w:rPr>
+          <w:rFonts w:ascii="Arial" w:hAnsi="Arial" w:cs="Arial"/>
+        </w:rPr>
+      </w:pPr>
+    </w:p>
+    <w:p>
+      <w:pPr>
+        <w:pStyle w:val="Prrafodelista"/>
+        <w:spacing w:after="0" w:line="240" w:lineRule="auto"/>
+        <w:ind w:left="630"/>
+        <w:jc w:val="both"/>
+        <w:rPr>
+          <w:rFonts w:ascii="Arial" w:hAnsi="Arial" w:cs="Arial"/>
+        </w:rPr>
+      </w:pPr>
+    </w:p>
+    <w:p>
+      <w:pPr>
+        <w:pStyle w:val="Prrafodelista"/>
+        <w:spacing w:after="0" w:line="240" w:lineRule="auto"/>
+        <w:ind w:left="630"/>
+        <w:jc w:val="both"/>
+        <w:rPr>
+          <w:rFonts w:ascii="Arial" w:hAnsi="Arial" w:cs="Arial"/>
+        </w:rPr>
+      </w:pPr>
+    </w:p>
+    <w:p>
+      <w:pPr>
+        <w:pStyle w:val="Prrafodelista"/>
+        <w:spacing w:after="0" w:line="240" w:lineRule="auto"/>
+        <w:ind w:left="630"/>
+        <w:jc w:val="both"/>
+        <w:rPr>
+          <w:rFonts w:ascii="Arial" w:hAnsi="Arial" w:cs="Arial"/>
+        </w:rPr>
+      </w:pPr>
+    </w:p>
+    <w:p>
+      <w:pPr>
+        <w:pStyle w:val="Prrafodelista"/>
+        <w:spacing w:after="0" w:line="240" w:lineRule="auto"/>
+        <w:ind w:left="630"/>
+        <w:jc w:val="both"/>
+        <w:rPr>
+          <w:rFonts w:ascii="Arial" w:hAnsi="Arial" w:cs="Arial"/>
+        </w:rPr>
+      </w:pPr>
+    </w:p>
+    <w:p>
+      <w:pPr>
+        <w:pStyle w:val="Prrafodelista"/>
+        <w:spacing w:after="0" w:line="240" w:lineRule="auto"/>
+        <w:ind w:left="630"/>
+        <w:jc w:val="both"/>
+        <w:rPr>
+          <w:rFonts w:ascii="Arial" w:hAnsi="Arial" w:cs="Arial"/>
+        </w:rPr>
+      </w:pPr>
+    </w:p>
+    <w:p>
+      <w:pPr>
+        <w:pStyle w:val="Prrafodelista"/>
+        <w:spacing w:after="0" w:line="240" w:lineRule="auto"/>
+        <w:ind w:left="630"/>
+        <w:jc w:val="both"/>
+        <w:rPr>
+          <w:rFonts w:ascii="Arial" w:hAnsi="Arial" w:cs="Arial"/>
+        </w:rPr>
+      </w:pPr>
+    </w:p>
+    <w:p>
+      <w:pPr>
+        <w:pStyle w:val="Prrafodelista"/>
+        <w:spacing w:after="0" w:line="240" w:lineRule="auto"/>
+        <w:ind w:left="630"/>
+        <w:jc w:val="both"/>
+        <w:rPr>
+          <w:rFonts w:ascii="Arial" w:hAnsi="Arial" w:cs="Arial"/>
+        </w:rPr>
+      </w:pPr>
+    </w:p>
+    <w:p>
+      <w:pPr>
+        <w:pStyle w:val="Prrafodelista"/>
+        <w:spacing w:after="0" w:line="240" w:lineRule="auto"/>
+        <w:ind w:left="630"/>
+        <w:jc w:val="both"/>
+        <w:rPr>
+          <w:rFonts w:ascii="Arial" w:hAnsi="Arial" w:cs="Arial"/>
+        </w:rPr>
+      </w:pPr>
+    </w:p>
+    <w:p>
+      <w:pPr>
+        <w:pStyle w:val="Prrafodelista"/>
+        <w:spacing w:after="0" w:line="240" w:lineRule="auto"/>
+        <w:ind w:left="630"/>
+        <w:jc w:val="both"/>
+        <w:rPr>
+          <w:rFonts w:ascii="Arial" w:hAnsi="Arial" w:cs="Arial"/>
+        </w:rPr>
+      </w:pPr>
+    </w:p>
+    <w:p>
+      <w:pPr>
+        <w:pStyle w:val="Prrafodelista"/>
+        <w:spacing w:after="0" w:line="240" w:lineRule="auto"/>
+        <w:ind w:left="630"/>
+        <w:jc w:val="both"/>
+        <w:rPr>
+          <w:rFonts w:ascii="Arial" w:hAnsi="Arial" w:cs="Arial"/>
+        </w:rPr>
+      </w:pPr>
+      <w:r>
+        <w:rPr>
+          <w:rFonts w:ascii="Arial" w:hAnsi="Arial" w:cs="Arial"/>
+        </w:rPr>
+        <w:t xml:space="preserve">Después de eliminado se reflejara en la información de las reservas que no se encuentra el dato  </w:t>
+      </w:r>
+    </w:p>
+    <w:p>
+      <w:pPr>
+        <w:pStyle w:val="Prrafodelista"/>
+        <w:spacing w:after="0" w:line="240" w:lineRule="auto"/>
+        <w:ind w:left="630"/>
+        <w:jc w:val="both"/>
+        <w:rPr>
+          <w:rFonts w:ascii="Arial" w:hAnsi="Arial" w:cs="Arial"/>
+        </w:rPr>
+      </w:pPr>
+    </w:p>
+    <w:p>
+      <w:pPr>
+        <w:pStyle w:val="Prrafodelista"/>
+        <w:spacing w:after="0" w:line="240" w:lineRule="auto"/>
+        <w:ind w:left="630"/>
+        <w:jc w:val="both"/>
+        <w:rPr>
+          <w:rFonts w:ascii="Arial" w:hAnsi="Arial" w:cs="Arial"/>
+        </w:rPr>
+      </w:pPr>
+      <w:r>
+        <w:rPr>
+          <w:rFonts w:ascii="Arial" w:hAnsi="Arial" w:cs="Arial"/>
+        </w:rPr>
+        <w:lastRenderedPageBreak/>
+        <w:drawing>
+          <wp:anchor distT="0" distB="0" distL="114300" distR="114300" simplePos="0" relativeHeight="251709440" behindDoc="0" locked="0" layoutInCell="1" allowOverlap="1" wp14:anchorId="55FE4602" wp14:editId="7B265BA6">
+            <wp:simplePos x="0" y="0"/>
+            <wp:positionH relativeFrom="margin">
+              <wp:align>left</wp:align>
+            </wp:positionH>
+            <wp:positionV relativeFrom="paragraph">
+              <wp:posOffset>-5494</wp:posOffset>
+            </wp:positionV>
+            <wp:extent cx="5612130" cy="553085"/>
+            <wp:effectExtent l="0" t="0" r="7620" b="0"/>
+            <wp:wrapNone/>
+            <wp:docPr id="1663145112" name="Imagen 1"/>
+            <wp:cNvGraphicFramePr>
+              <a:graphicFrameLocks xmlns:a="http://schemas.openxmlformats.org/drawingml/2006/main" noChangeAspect="1"/>
+            </wp:cNvGraphicFramePr>
+            <a:graphic xmlns:a="http://schemas.openxmlformats.org/drawingml/2006/main">
+              <a:graphicData uri="http://schemas.openxmlformats.org/drawingml/2006/picture">
+                <pic:pic xmlns:pic="http://schemas.openxmlformats.org/drawingml/2006/picture">
+                  <pic:nvPicPr>
+                    <pic:cNvPr id="1663145112" name=""/>
+                    <pic:cNvPicPr/>
+                  </pic:nvPicPr>
+                  <pic:blipFill>
+                    <a:blip r:embed="rId40">
+                      <a:extLst>
+                        <a:ext uri="{28A0092B-C50C-407E-A947-70E740481C1C}">
+                          <a14:useLocalDpi xmlns:a14="http://schemas.microsoft.com/office/drawing/2010/main" val="0"/>
+                        </a:ext>
+                      </a:extLst>
+                    </a:blip>
+                    <a:stretch>
+                      <a:fillRect/>
+                    </a:stretch>
+                  </pic:blipFill>
+                  <pic:spPr>
+                    <a:xfrm>
+                      <a:off x="0" y="0"/>
+                      <a:ext cx="5612130" cy="553085"/>
+                    </a:xfrm>
+                    <a:prstGeom prst="rect">
+                      <a:avLst/>
+                    </a:prstGeom>
+                  </pic:spPr>
+                </pic:pic>
+              </a:graphicData>
+            </a:graphic>
+          </wp:anchor>
+        </w:drawing>
+      </w:r>
+    </w:p>
+    <w:p>
+      <w:pPr>
+        <w:pStyle w:val="Prrafodelista"/>
+        <w:spacing w:after="0" w:line="240" w:lineRule="auto"/>
+        <w:ind w:left="630"/>
+        <w:jc w:val="both"/>
+        <w:rPr>
+          <w:rFonts w:ascii="Arial" w:hAnsi="Arial" w:cs="Arial"/>
+        </w:rPr>
+      </w:pPr>
+    </w:p>
+    <w:p>
+      <w:pPr>
+        <w:pStyle w:val="Prrafodelista"/>
+        <w:spacing w:after="0" w:line="240" w:lineRule="auto"/>
+        <w:ind w:left="630"/>
+        <w:jc w:val="both"/>
+        <w:rPr>
+          <w:rFonts w:ascii="Arial" w:hAnsi="Arial" w:cs="Arial"/>
+        </w:rPr>
+      </w:pPr>
+    </w:p>
+    <w:p>
+      <w:pPr>
+        <w:pStyle w:val="Prrafodelista"/>
+        <w:spacing w:after="0" w:line="240" w:lineRule="auto"/>
+        <w:ind w:left="630"/>
+        <w:jc w:val="both"/>
+        <w:rPr>
+          <w:rFonts w:ascii="Arial" w:hAnsi="Arial" w:cs="Arial"/>
+        </w:rPr>
+      </w:pPr>
     </w:p>
     <w:p>
       <w:pPr>
@@ -6111,21 +7467,7 @@
         <w:rPr>
           <w:rFonts w:ascii="Arial" w:hAnsi="Arial" w:cs="Arial"/>
         </w:rPr>
-        <w:t xml:space="preserve">da </w:t>
-      </w:r>
-      <w:proofErr w:type="spellStart"/>
-      <w:r>
-        <w:rPr>
-          <w:rFonts w:ascii="Arial" w:hAnsi="Arial" w:cs="Arial"/>
-        </w:rPr>
-        <w:t>click</w:t>
-      </w:r>
-      <w:proofErr w:type="spellEnd"/>
-      <w:r>
-        <w:rPr>
-          <w:rFonts w:ascii="Arial" w:hAnsi="Arial" w:cs="Arial"/>
-        </w:rPr>
-        <w:t xml:space="preserve"> en el botón </w:t>
+        <w:t xml:space="preserve">da click en el botón </w:t>
       </w:r>
       <w:r>
         <w:rPr>
@@ -6156,7 +7498,7 @@
                     <pic:cNvPicPr/>
                   </pic:nvPicPr>
                   <pic:blipFill>
-                    <a:blip r:embed="rId34">
+                    <a:blip r:embed="rId41">
                       <a:extLst>
                         <a:ext uri="{28A0092B-C50C-407E-A947-70E740481C1C}">
                           <a14:useLocalDpi xmlns:a14="http://schemas.microsoft.com/office/drawing/2010/main" val="0"/>
@@ -6201,7 +7543,7 @@
         <mc:AlternateContent>
           <mc:Choice Requires="wps">
             <w:drawing>
-              <wp:anchor distT="0" distB="0" distL="114300" distR="114300" simplePos="0" relativeHeight="251693056" behindDoc="0" locked="0" layoutInCell="1" allowOverlap="1" wp14:anchorId="4A6FFD61" wp14:editId="49138F4E">
+              <wp:anchor distT="0" distB="0" distL="114300" distR="114300" simplePos="0" relativeHeight="251693056" behindDoc="0" locked="0" layoutInCell="1" allowOverlap="1" wp14:anchorId="4A6FFD61" wp14:editId="3C9EC13D">
                 <wp:simplePos x="0" y="0"/>
                 <wp:positionH relativeFrom="column">
                   <wp:posOffset>4357627</wp:posOffset>
@@ -6259,11 +7601,7 @@
           </mc:Choice>
           <mc:Fallback>
             <w:pict>
-              <v:shapetype w14:anchorId="729CD2B3" id="_x0000_t32" coordsize="21600,21600" o:spt="32" o:oned="t" path="m,l21600,21600e" filled="f">
-                <v:path arrowok="t" fillok="f" o:connecttype="none"/>
-                <o:lock v:ext="edit" shapetype="t"/>
-              </v:shapetype>
-              <v:shape id="Conector recto de flecha 7" o:spid="_x0000_s1026" type="#_x0000_t32" style="position:absolute;margin-left:343.1pt;margin-top:4.15pt;width:71.25pt;height:36pt;z-index:251693056;visibility:visible;mso-wrap-style:square;mso-width-percent:0;mso-height-percent:0;mso-wrap-distance-left:9pt;mso-wrap-distance-top:0;mso-wrap-distance-right:9pt;mso-wrap-distance-bottom:0;mso-position-horizontal:absolute;mso-position-horizontal-relative:text;mso-position-vertical:absolute;mso-position-vertical-relative:text;mso-width-percent:0;mso-height-percent:0;mso-width-relative:margin;mso-height-relative:margin" o:gfxdata="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" strokecolor="#156082 [3204]" strokeweight=".5pt">
+              <v:shape w14:anchorId="2286A217" id="Conector recto de flecha 7" o:spid="_x0000_s1026" type="#_x0000_t32" style="position:absolute;margin-left:343.1pt;margin-top:4.15pt;width:71.25pt;height:36pt;z-index:251693056;visibility:visible;mso-wrap-style:square;mso-width-percent:0;mso-height-percent:0;mso-wrap-distance-left:9pt;mso-wrap-distance-top:0;mso-wrap-distance-right:9pt;mso-wrap-distance-bottom:0;mso-position-horizontal:absolute;mso-position-horizontal-relative:text;mso-position-vertical:absolute;mso-position-vertical-relative:text;mso-width-percent:0;mso-height-percent:0;mso-width-relative:margin;mso-height-relative:margin" o:gfxdata="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" strokecolor="#156082 [3204]" strokeweight=".5pt">
                 <v:stroke endarrow="block" joinstyle="miter"/>
               </v:shape>
             </w:pict>
@@ -6383,7 +7721,7 @@
           <w:noProof/>
         </w:rPr>
         <w:drawing>
-          <wp:anchor distT="0" distB="0" distL="114300" distR="114300" simplePos="0" relativeHeight="251691008" behindDoc="1" locked="0" layoutInCell="1" allowOverlap="1" wp14:anchorId="1D5D1F6C" wp14:editId="0E3B1065">
+          <wp:anchor distT="0" distB="0" distL="114300" distR="114300" simplePos="0" relativeHeight="251691008" behindDoc="1" locked="0" layoutInCell="1" allowOverlap="1" wp14:anchorId="1D5D1F6C" wp14:editId="030DC1A5">
             <wp:simplePos x="0" y="0"/>
             <wp:positionH relativeFrom="column">
               <wp:posOffset>0</wp:posOffset>
@@ -6406,7 +7744,7 @@
                     <pic:cNvPicPr/>
                   </pic:nvPicPr>
                   <pic:blipFill>
-                    <a:blip r:embed="rId11" cstate="print">
+                    <a:blip r:embed="rId42" cstate="print">
                       <a:extLst>
                         <a:ext uri="{28A0092B-C50C-407E-A947-70E740481C1C}">
                           <a14:useLocalDpi xmlns:a14="http://schemas.microsoft.com/office/drawing/2010/main" val="0"/>
@@ -6478,7 +7816,7 @@
                     <pic:cNvPicPr/>
                   </pic:nvPicPr>
                   <pic:blipFill>
-                    <a:blip r:embed="rId35">
+                    <a:blip r:embed="rId43">
                       <a:extLst>
                         <a:ext uri="{28A0092B-C50C-407E-A947-70E740481C1C}">
                           <a14:useLocalDpi xmlns:a14="http://schemas.microsoft.com/office/drawing/2010/main" val="0"/>
@@ -6640,50 +7978,6 @@
           <w:rFonts w:ascii="Arial" w:hAnsi="Arial" w:cs="Arial"/>
         </w:rPr>
       </w:pPr>
-    </w:p>
-    <w:p>
-      <w:pPr>
-        <w:pStyle w:val="Prrafodelista"/>
-        <w:spacing w:after="0" w:line="240" w:lineRule="auto"/>
-        <w:ind w:left="630"/>
-        <w:jc w:val="both"/>
-        <w:rPr>
-          <w:rFonts w:ascii="Arial" w:hAnsi="Arial" w:cs="Arial"/>
-        </w:rPr>
-      </w:pPr>
-    </w:p>
-    <w:p>
-      <w:pPr>
-        <w:pStyle w:val="Prrafodelista"/>
-        <w:spacing w:after="0" w:line="240" w:lineRule="auto"/>
-        <w:ind w:left="630"/>
-        <w:jc w:val="both"/>
-        <w:rPr>
-          <w:rFonts w:ascii="Arial" w:hAnsi="Arial" w:cs="Arial"/>
-        </w:rPr>
-      </w:pPr>
-    </w:p>
-    <w:p>
-      <w:pPr>
-        <w:pStyle w:val="Prrafodelista"/>
-        <w:spacing w:after="0" w:line="240" w:lineRule="auto"/>
-        <w:ind w:left="630"/>
-        <w:jc w:val="both"/>
-        <w:rPr>
-          <w:rFonts w:ascii="Arial" w:hAnsi="Arial" w:cs="Arial"/>
-        </w:rPr>
-      </w:pPr>
-    </w:p>
-    <w:p>
-      <w:pPr>
-        <w:pStyle w:val="Prrafodelista"/>
-        <w:spacing w:after="0" w:line="240" w:lineRule="auto"/>
-        <w:ind w:left="630"/>
-        <w:jc w:val="both"/>
-        <w:rPr>
-          <w:rFonts w:ascii="Arial" w:hAnsi="Arial" w:cs="Arial"/>
-        </w:rPr>
-      </w:pPr>
       <w:r>
         <w:rPr>
           <w:rFonts w:ascii="Arial" w:hAnsi="Arial" w:cs="Arial"/>
@@ -6701,35 +7995,24 @@
           <w:rFonts w:ascii="Arial" w:hAnsi="Arial" w:cs="Arial"/>
         </w:rPr>
       </w:pPr>
-    </w:p>
-    <w:p>
-      <w:pPr>
-        <w:pStyle w:val="Prrafodelista"/>
-        <w:spacing w:after="0" w:line="240" w:lineRule="auto"/>
-        <w:ind w:left="630"/>
-        <w:jc w:val="both"/>
-        <w:rPr>
-          <w:rFonts w:ascii="Arial" w:hAnsi="Arial" w:cs="Arial"/>
-        </w:rPr>
-      </w:pPr>
       <w:r>
         <w:rPr>
           <w:rFonts w:ascii="Arial" w:hAnsi="Arial" w:cs="Arial"/>
           <w:noProof/>
         </w:rPr>
         <w:drawing>
-          <wp:anchor distT="0" distB="0" distL="114300" distR="114300" simplePos="0" relativeHeight="251695104" behindDoc="1" locked="0" layoutInCell="1" allowOverlap="1" wp14:anchorId="01268232" wp14:editId="0C21C7C8">
+          <wp:anchor distT="0" distB="0" distL="114300" distR="114300" simplePos="0" relativeHeight="251701248" behindDoc="1" locked="0" layoutInCell="1" allowOverlap="1" wp14:anchorId="0FD227BC" wp14:editId="52263141">
             <wp:simplePos x="0" y="0"/>
             <wp:positionH relativeFrom="margin">
               <wp:align>center</wp:align>
             </wp:positionH>
             <wp:positionV relativeFrom="paragraph">
-              <wp:posOffset>18955</wp:posOffset>
+              <wp:posOffset>83820</wp:posOffset>
             </wp:positionV>
-            <wp:extent cx="2517414" cy="2209800"/>
-            <wp:effectExtent l="0" t="0" r="0" b="0"/>
+            <wp:extent cx="2533015" cy="2695575"/>
+            <wp:effectExtent l="0" t="0" r="635" b="9525"/>
             <wp:wrapNone/>
-            <wp:docPr id="1218498260" name="Imagen 1"/>
+            <wp:docPr id="669216195" name="Imagen 1"/>
             <wp:cNvGraphicFramePr>
               <a:graphicFrameLocks xmlns:a="http://schemas.openxmlformats.org/drawingml/2006/main" noChangeAspect="1"/>
             </wp:cNvGraphicFramePr>
@@ -6737,11 +8020,11 @@
               <a:graphicData uri="http://schemas.openxmlformats.org/drawingml/2006/picture">
                 <pic:pic xmlns:pic="http://schemas.openxmlformats.org/drawingml/2006/picture">
                   <pic:nvPicPr>
-                    <pic:cNvPr id="840194041" name=""/>
+                    <pic:cNvPr id="669216195" name=""/>
                     <pic:cNvPicPr/>
                   </pic:nvPicPr>
                   <pic:blipFill>
-                    <a:blip r:embed="rId9">
+                    <a:blip r:embed="rId44">
                       <a:extLst>
                         <a:ext uri="{28A0092B-C50C-407E-A947-70E740481C1C}">
                           <a14:useLocalDpi xmlns:a14="http://schemas.microsoft.com/office/drawing/2010/main" val="0"/>
@@ -6755,7 +8038,7 @@
                   <pic:spPr>
                     <a:xfrm>
                       <a:off x="0" y="0"/>
-                      <a:ext cx="2517414" cy="2209800"/>
+                      <a:ext cx="2536025" cy="2698778"/>
                     </a:xfrm>
                     <a:prstGeom prst="rect">
                       <a:avLst/>
@@ -6764,9 +8047,23 @@
                 </pic:pic>
               </a:graphicData>
             </a:graphic>
+            <wp14:sizeRelV relativeFrom="margin">
+              <wp14:pctHeight>0</wp14:pctHeight>
+            </wp14:sizeRelV>
           </wp:anchor>
         </w:drawing>
       </w:r>
+    </w:p>
+    <w:p>
+      <w:pPr>
+        <w:pStyle w:val="Prrafodelista"/>
+        <w:spacing w:after="0" w:line="240" w:lineRule="auto"/>
+        <w:ind w:left="630"/>
+        <w:jc w:val="both"/>
+        <w:rPr>
+          <w:rFonts w:ascii="Arial" w:hAnsi="Arial" w:cs="Arial"/>
+        </w:rPr>
+      </w:pPr>
     </w:p>
     <w:sectPr>
       <w:pgSz w:w="12240" w:h="15840"/>

</xml_diff>